<commit_message>
add suggestion in doc
</commit_message>
<xml_diff>
--- a/documents/draft/modelling_report_draft(1).docx
+++ b/documents/draft/modelling_report_draft(1).docx
@@ -4,7 +4,7 @@
   <w:body>
     <w:p>
       <w:pPr>
-        <w:pStyle w:val="1"/>
+        <w:pStyle w:val="Heading1"/>
       </w:pPr>
       <w:r>
         <w:t xml:space="preserve">Project </w:t>
@@ -116,7 +116,7 @@
     </w:p>
     <w:p>
       <w:pPr>
-        <w:pStyle w:val="1"/>
+        <w:pStyle w:val="Heading1"/>
       </w:pPr>
       <w:r>
         <w:rPr>
@@ -212,7 +212,7 @@
     </w:p>
     <w:p>
       <w:pPr>
-        <w:pStyle w:val="a7"/>
+        <w:pStyle w:val="ListParagraph"/>
         <w:numPr>
           <w:ilvl w:val="0"/>
           <w:numId w:val="9"/>
@@ -239,7 +239,7 @@
     </w:p>
     <w:p>
       <w:pPr>
-        <w:pStyle w:val="a7"/>
+        <w:pStyle w:val="ListParagraph"/>
         <w:numPr>
           <w:ilvl w:val="0"/>
           <w:numId w:val="9"/>
@@ -272,13 +272,12 @@
     </w:p>
     <w:p>
       <w:pPr>
-        <w:pStyle w:val="a7"/>
+        <w:pStyle w:val="ListParagraph"/>
         <w:numPr>
           <w:ilvl w:val="0"/>
           <w:numId w:val="3"/>
         </w:numPr>
         <w:rPr>
-          <w:rFonts w:hint="eastAsia"/>
           <w:lang w:eastAsia="zh-CN"/>
         </w:rPr>
       </w:pPr>
@@ -484,7 +483,7 @@
     </w:p>
     <w:p>
       <w:pPr>
-        <w:pStyle w:val="a7"/>
+        <w:pStyle w:val="ListParagraph"/>
         <w:numPr>
           <w:ilvl w:val="0"/>
           <w:numId w:val="3"/>
@@ -559,7 +558,7 @@
     </w:p>
     <w:p>
       <w:pPr>
-        <w:pStyle w:val="a7"/>
+        <w:pStyle w:val="ListParagraph"/>
         <w:numPr>
           <w:ilvl w:val="0"/>
           <w:numId w:val="3"/>
@@ -661,7 +660,7 @@
     </w:p>
     <w:p>
       <w:pPr>
-        <w:pStyle w:val="a7"/>
+        <w:pStyle w:val="ListParagraph"/>
         <w:numPr>
           <w:ilvl w:val="0"/>
           <w:numId w:val="3"/>
@@ -720,7 +719,7 @@
     </w:p>
     <w:p>
       <w:pPr>
-        <w:pStyle w:val="a7"/>
+        <w:pStyle w:val="ListParagraph"/>
         <w:numPr>
           <w:ilvl w:val="0"/>
           <w:numId w:val="3"/>
@@ -750,7 +749,6 @@
         </w:rPr>
         <w:t>_</w:t>
       </w:r>
-      <w:proofErr w:type="gramStart"/>
       <w:r>
         <w:rPr>
           <w:rFonts w:hint="eastAsia"/>
@@ -766,7 +764,6 @@
         </w:rPr>
         <w:t>(</w:t>
       </w:r>
-      <w:proofErr w:type="gramEnd"/>
       <w:r>
         <w:rPr>
           <w:rFonts w:hint="eastAsia"/>
@@ -825,7 +822,7 @@
     </w:p>
     <w:p>
       <w:pPr>
-        <w:pStyle w:val="a7"/>
+        <w:pStyle w:val="ListParagraph"/>
         <w:numPr>
           <w:ilvl w:val="0"/>
           <w:numId w:val="3"/>
@@ -840,15 +837,30 @@
           <w:rFonts w:eastAsia="PMingLiU" w:hint="eastAsia"/>
           <w:lang w:eastAsia="zh-TW"/>
         </w:rPr>
-        <w:t>Neighbor_</w:t>
-      </w:r>
-      <w:proofErr w:type="gramStart"/>
+        <w:t>Neighbor_leftright</w:t>
+      </w:r>
+      <w:proofErr w:type="spellEnd"/>
       <w:r>
         <w:rPr>
           <w:rFonts w:eastAsia="PMingLiU" w:hint="eastAsia"/>
           <w:lang w:eastAsia="zh-TW"/>
         </w:rPr>
-        <w:t>leftright</w:t>
+        <w:t>(</w:t>
+      </w:r>
+      <w:r>
+        <w:rPr>
+          <w:rFonts w:hint="eastAsia"/>
+          <w:lang w:eastAsia="zh-CN"/>
+        </w:rPr>
+        <w:t xml:space="preserve">Neighbor, </w:t>
+      </w:r>
+      <w:proofErr w:type="spellStart"/>
+      <w:r>
+        <w:rPr>
+          <w:rFonts w:hint="eastAsia"/>
+          <w:lang w:eastAsia="zh-CN"/>
+        </w:rPr>
+        <w:t>pipe_type</w:t>
       </w:r>
       <w:proofErr w:type="spellEnd"/>
       <w:r>
@@ -856,30 +868,6 @@
           <w:rFonts w:eastAsia="PMingLiU" w:hint="eastAsia"/>
           <w:lang w:eastAsia="zh-TW"/>
         </w:rPr>
-        <w:t>(</w:t>
-      </w:r>
-      <w:proofErr w:type="gramEnd"/>
-      <w:r>
-        <w:rPr>
-          <w:rFonts w:hint="eastAsia"/>
-          <w:lang w:eastAsia="zh-CN"/>
-        </w:rPr>
-        <w:t xml:space="preserve">Neighbor, </w:t>
-      </w:r>
-      <w:proofErr w:type="spellStart"/>
-      <w:r>
-        <w:rPr>
-          <w:rFonts w:hint="eastAsia"/>
-          <w:lang w:eastAsia="zh-CN"/>
-        </w:rPr>
-        <w:t>pipe_type</w:t>
-      </w:r>
-      <w:proofErr w:type="spellEnd"/>
-      <w:r>
-        <w:rPr>
-          <w:rFonts w:eastAsia="PMingLiU" w:hint="eastAsia"/>
-          <w:lang w:eastAsia="zh-TW"/>
-        </w:rPr>
         <w:t>):</w:t>
       </w:r>
       <w:r>
@@ -911,7 +899,7 @@
     </w:p>
     <w:p>
       <w:pPr>
-        <w:pStyle w:val="a7"/>
+        <w:pStyle w:val="ListParagraph"/>
         <w:numPr>
           <w:ilvl w:val="0"/>
           <w:numId w:val="3"/>
@@ -932,15 +920,7 @@
           <w:rFonts w:hint="eastAsia"/>
           <w:lang w:eastAsia="zh-CN"/>
         </w:rPr>
-        <w:t>rid_position_</w:t>
-      </w:r>
-      <w:proofErr w:type="gramStart"/>
-      <w:r>
-        <w:rPr>
-          <w:rFonts w:hint="eastAsia"/>
-          <w:lang w:eastAsia="zh-CN"/>
-        </w:rPr>
-        <w:t>connected</w:t>
+        <w:t>rid_position_connected</w:t>
       </w:r>
       <w:proofErr w:type="spellEnd"/>
       <w:r>
@@ -948,15 +928,7 @@
           <w:rFonts w:hint="eastAsia"/>
           <w:lang w:eastAsia="zh-CN"/>
         </w:rPr>
-        <w:t>(</w:t>
-      </w:r>
-      <w:proofErr w:type="gramEnd"/>
-      <w:r>
-        <w:rPr>
-          <w:rFonts w:hint="eastAsia"/>
-          <w:lang w:eastAsia="zh-CN"/>
-        </w:rPr>
-        <w:t xml:space="preserve">Neighbor, PIPE_TYPE): one position has south and </w:t>
+        <w:t xml:space="preserve">(Neighbor, PIPE_TYPE): one position has south and </w:t>
       </w:r>
       <w:r>
         <w:rPr>
@@ -974,7 +946,7 @@
     </w:p>
     <w:p>
       <w:pPr>
-        <w:pStyle w:val="a7"/>
+        <w:pStyle w:val="ListParagraph"/>
         <w:numPr>
           <w:ilvl w:val="0"/>
           <w:numId w:val="3"/>
@@ -1012,7 +984,7 @@
     </w:p>
     <w:p>
       <w:pPr>
-        <w:pStyle w:val="a7"/>
+        <w:pStyle w:val="ListParagraph"/>
         <w:ind w:left="360"/>
         <w:rPr>
           <w:lang w:eastAsia="zh-CN"/>
@@ -1087,7 +1059,7 @@
     </w:p>
     <w:p>
       <w:pPr>
-        <w:pStyle w:val="a7"/>
+        <w:pStyle w:val="ListParagraph"/>
         <w:numPr>
           <w:ilvl w:val="0"/>
           <w:numId w:val="3"/>
@@ -1099,7 +1071,7 @@
     </w:p>
     <w:p>
       <w:pPr>
-        <w:pStyle w:val="1"/>
+        <w:pStyle w:val="Heading1"/>
       </w:pPr>
       <w:r>
         <w:t>Constraints</w:t>
@@ -1125,7 +1097,7 @@
     </w:p>
     <w:p>
       <w:pPr>
-        <w:pStyle w:val="a7"/>
+        <w:pStyle w:val="ListParagraph"/>
         <w:numPr>
           <w:ilvl w:val="0"/>
           <w:numId w:val="10"/>
@@ -1150,7 +1122,7 @@
     </w:p>
     <w:p>
       <w:pPr>
-        <w:pStyle w:val="a7"/>
+        <w:pStyle w:val="ListParagraph"/>
         <w:numPr>
           <w:ilvl w:val="0"/>
           <w:numId w:val="10"/>
@@ -1189,7 +1161,7 @@
     </w:p>
     <w:p>
       <w:pPr>
-        <w:pStyle w:val="a7"/>
+        <w:pStyle w:val="ListParagraph"/>
         <w:numPr>
           <w:ilvl w:val="0"/>
           <w:numId w:val="3"/>
@@ -1228,7 +1200,7 @@
     </w:p>
     <w:p>
       <w:pPr>
-        <w:pStyle w:val="a7"/>
+        <w:pStyle w:val="ListParagraph"/>
         <w:ind w:left="360"/>
         <w:rPr>
           <w:lang w:val="fr-CA" w:eastAsia="zh-CN"/>
@@ -1269,7 +1241,7 @@
     </w:p>
     <w:p>
       <w:pPr>
-        <w:pStyle w:val="a7"/>
+        <w:pStyle w:val="ListParagraph"/>
         <w:numPr>
           <w:ilvl w:val="0"/>
           <w:numId w:val="3"/>
@@ -1319,7 +1291,7 @@
     </w:p>
     <w:p>
       <w:pPr>
-        <w:pStyle w:val="a7"/>
+        <w:pStyle w:val="ListParagraph"/>
         <w:ind w:left="360"/>
         <w:rPr>
           <w:bCs/>
@@ -1361,7 +1333,7 @@
     </w:p>
     <w:p>
       <w:pPr>
-        <w:pStyle w:val="a7"/>
+        <w:pStyle w:val="ListParagraph"/>
         <w:numPr>
           <w:ilvl w:val="0"/>
           <w:numId w:val="3"/>
@@ -1447,7 +1419,7 @@
     </w:p>
     <w:p>
       <w:pPr>
-        <w:pStyle w:val="a7"/>
+        <w:pStyle w:val="ListParagraph"/>
         <w:numPr>
           <w:ilvl w:val="0"/>
           <w:numId w:val="3"/>
@@ -1495,7 +1467,7 @@
     </w:p>
     <w:p>
       <w:pPr>
-        <w:pStyle w:val="a7"/>
+        <w:pStyle w:val="ListParagraph"/>
         <w:ind w:left="360"/>
         <w:rPr>
           <w:bCs/>
@@ -1608,7 +1580,7 @@
     </w:p>
     <w:p>
       <w:pPr>
-        <w:pStyle w:val="a7"/>
+        <w:pStyle w:val="ListParagraph"/>
         <w:numPr>
           <w:ilvl w:val="0"/>
           <w:numId w:val="3"/>
@@ -1705,7 +1677,7 @@
     </w:p>
     <w:p>
       <w:pPr>
-        <w:pStyle w:val="a7"/>
+        <w:pStyle w:val="ListParagraph"/>
         <w:numPr>
           <w:ilvl w:val="0"/>
           <w:numId w:val="3"/>
@@ -1798,7 +1770,7 @@
     </w:p>
     <w:p>
       <w:pPr>
-        <w:pStyle w:val="a7"/>
+        <w:pStyle w:val="ListParagraph"/>
         <w:numPr>
           <w:ilvl w:val="0"/>
           <w:numId w:val="3"/>
@@ -1898,7 +1870,7 @@
     </w:p>
     <w:p>
       <w:pPr>
-        <w:pStyle w:val="a7"/>
+        <w:pStyle w:val="ListParagraph"/>
         <w:numPr>
           <w:ilvl w:val="0"/>
           <w:numId w:val="3"/>
@@ -1963,7 +1935,7 @@
     </w:p>
     <w:p>
       <w:pPr>
-        <w:pStyle w:val="1"/>
+        <w:pStyle w:val="Heading1"/>
         <w:rPr>
           <w:rFonts w:eastAsia="Yu Mincho"/>
           <w:lang w:eastAsia="ja-JP"/>
@@ -2010,21 +1982,189 @@
         <w:t xml:space="preserve"> </w:t>
       </w:r>
       <w:proofErr w:type="spellStart"/>
-      <w:proofErr w:type="gramStart"/>
       <w:r>
         <w:rPr>
           <w:rFonts w:eastAsia="Yu Mincho" w:hint="eastAsia"/>
           <w:lang w:eastAsia="ja-JP"/>
         </w:rPr>
-        <w:t>pipe</w:t>
-      </w:r>
-      <w:proofErr w:type="gramEnd"/>
+        <w:t>pipe_type</w:t>
+      </w:r>
+      <w:proofErr w:type="spellEnd"/>
       <w:r>
         <w:rPr>
           <w:rFonts w:eastAsia="Yu Mincho" w:hint="eastAsia"/>
           <w:lang w:eastAsia="ja-JP"/>
         </w:rPr>
-        <w:t>_type</w:t>
+        <w:t xml:space="preserve">, we write a nested for </w:t>
+      </w:r>
+      <w:r>
+        <w:rPr>
+          <w:rFonts w:eastAsia="Yu Mincho"/>
+          <w:lang w:eastAsia="ja-JP"/>
+        </w:rPr>
+        <w:t>loop</w:t>
+      </w:r>
+      <w:r>
+        <w:rPr>
+          <w:rFonts w:eastAsia="Yu Mincho" w:hint="eastAsia"/>
+          <w:lang w:eastAsia="ja-JP"/>
+        </w:rPr>
+        <w:t xml:space="preserve"> </w:t>
+      </w:r>
+      <w:r>
+        <w:rPr>
+          <w:rFonts w:eastAsia="Yu Mincho" w:hint="eastAsia"/>
+          <w:lang w:eastAsia="ja-JP"/>
+        </w:rPr>
+        <w:t>to find every possible figu</w:t>
+      </w:r>
+      <w:r>
+        <w:rPr>
+          <w:rFonts w:eastAsia="Yu Mincho"/>
+          <w:lang w:eastAsia="ja-JP"/>
+        </w:rPr>
+        <w:t>r</w:t>
+      </w:r>
+      <w:r>
+        <w:rPr>
+          <w:rFonts w:eastAsia="Yu Mincho" w:hint="eastAsia"/>
+          <w:lang w:eastAsia="ja-JP"/>
+        </w:rPr>
+        <w:t>e a pipe can have</w:t>
+      </w:r>
+      <w:r>
+        <w:rPr>
+          <w:rFonts w:eastAsia="Yu Mincho" w:hint="eastAsia"/>
+          <w:lang w:eastAsia="ja-JP"/>
+        </w:rPr>
+        <w:t xml:space="preserve"> </w:t>
+      </w:r>
+      <w:r>
+        <w:rPr>
+          <w:rFonts w:eastAsia="Yu Mincho" w:hint="eastAsia"/>
+          <w:lang w:eastAsia="ja-JP"/>
+        </w:rPr>
+        <w:t>(like [</w:t>
+      </w:r>
+      <w:r>
+        <w:rPr>
+          <w:rFonts w:eastAsia="Yu Mincho"/>
+          <w:lang w:eastAsia="ja-JP"/>
+        </w:rPr>
+        <w:t>‘</w:t>
+      </w:r>
+      <w:r>
+        <w:rPr>
+          <w:rFonts w:eastAsia="Yu Mincho" w:hint="eastAsia"/>
+          <w:lang w:eastAsia="ja-JP"/>
+        </w:rPr>
+        <w:t>N</w:t>
+      </w:r>
+      <w:r>
+        <w:rPr>
+          <w:rFonts w:eastAsia="Yu Mincho"/>
+          <w:lang w:eastAsia="ja-JP"/>
+        </w:rPr>
+        <w:t>’</w:t>
+      </w:r>
+      <w:r>
+        <w:rPr>
+          <w:rFonts w:eastAsia="Yu Mincho" w:hint="eastAsia"/>
+          <w:lang w:eastAsia="ja-JP"/>
+        </w:rPr>
+        <w:t>,</w:t>
+      </w:r>
+      <w:r>
+        <w:rPr>
+          <w:rFonts w:eastAsia="Yu Mincho"/>
+          <w:lang w:eastAsia="ja-JP"/>
+        </w:rPr>
+        <w:t>’</w:t>
+      </w:r>
+      <w:r>
+        <w:rPr>
+          <w:rFonts w:eastAsia="Yu Mincho" w:hint="eastAsia"/>
+          <w:lang w:eastAsia="ja-JP"/>
+        </w:rPr>
+        <w:t> </w:t>
+      </w:r>
+      <w:r>
+        <w:rPr>
+          <w:rFonts w:eastAsia="Yu Mincho" w:hint="eastAsia"/>
+          <w:lang w:eastAsia="ja-JP"/>
+        </w:rPr>
+        <w:t>W</w:t>
+      </w:r>
+      <w:r>
+        <w:rPr>
+          <w:rFonts w:eastAsia="Yu Mincho"/>
+          <w:lang w:eastAsia="ja-JP"/>
+        </w:rPr>
+        <w:t>’</w:t>
+      </w:r>
+      <w:r>
+        <w:rPr>
+          <w:rFonts w:eastAsia="Yu Mincho" w:hint="eastAsia"/>
+          <w:lang w:eastAsia="ja-JP"/>
+        </w:rPr>
+        <w:t>], but the elem</w:t>
+      </w:r>
+      <w:r>
+        <w:rPr>
+          <w:rFonts w:eastAsia="Yu Mincho"/>
+          <w:lang w:eastAsia="ja-JP"/>
+        </w:rPr>
+        <w:t>e</w:t>
+      </w:r>
+      <w:r>
+        <w:rPr>
+          <w:rFonts w:eastAsia="Yu Mincho" w:hint="eastAsia"/>
+          <w:lang w:eastAsia="ja-JP"/>
+        </w:rPr>
+        <w:t xml:space="preserve">nts in there should not be </w:t>
+      </w:r>
+      <w:r>
+        <w:rPr>
+          <w:rFonts w:eastAsia="Yu Mincho" w:hint="eastAsia"/>
+          <w:lang w:eastAsia="ja-JP"/>
+        </w:rPr>
+        <w:t>the </w:t>
+      </w:r>
+      <w:r>
+        <w:rPr>
+          <w:rFonts w:eastAsia="Yu Mincho" w:hint="eastAsia"/>
+          <w:lang w:eastAsia="ja-JP"/>
+        </w:rPr>
+        <w:t>same)</w:t>
+      </w:r>
+      <w:r>
+        <w:rPr>
+          <w:rFonts w:eastAsia="Yu Mincho" w:hint="eastAsia"/>
+          <w:lang w:eastAsia="ja-JP"/>
+        </w:rPr>
+        <w:t xml:space="preserve">. </w:t>
+      </w:r>
+      <w:r>
+        <w:rPr>
+          <w:rFonts w:eastAsia="Yu Mincho"/>
+          <w:lang w:eastAsia="ja-JP"/>
+        </w:rPr>
+        <w:t>N</w:t>
+      </w:r>
+      <w:r>
+        <w:rPr>
+          <w:rFonts w:eastAsia="Yu Mincho" w:hint="eastAsia"/>
+          <w:lang w:eastAsia="ja-JP"/>
+        </w:rPr>
+        <w:t xml:space="preserve">ested for loop for </w:t>
+      </w:r>
+      <w:proofErr w:type="spellStart"/>
+      <w:r>
+        <w:rPr>
+          <w:rFonts w:eastAsia="Yu Mincho" w:hint="eastAsia"/>
+          <w:lang w:eastAsia="ja-JP"/>
+        </w:rPr>
+        <w:t>i</w:t>
       </w:r>
       <w:proofErr w:type="spellEnd"/>
       <w:r>
@@ -2032,34 +2172,418 @@
           <w:rFonts w:eastAsia="Yu Mincho" w:hint="eastAsia"/>
           <w:lang w:eastAsia="ja-JP"/>
         </w:rPr>
-        <w:t xml:space="preserve">, we write a nested for </w:t>
+        <w:t>, for j, for k when running giving back something like [</w:t>
       </w:r>
       <w:r>
         <w:rPr>
           <w:rFonts w:eastAsia="Yu Mincho"/>
           <w:lang w:eastAsia="ja-JP"/>
         </w:rPr>
-        <w:t>loop</w:t>
+        <w:t>‘</w:t>
       </w:r>
       <w:r>
         <w:rPr>
           <w:rFonts w:eastAsia="Yu Mincho" w:hint="eastAsia"/>
           <w:lang w:eastAsia="ja-JP"/>
         </w:rPr>
+        <w:t>N</w:t>
+      </w:r>
+      <w:r>
+        <w:rPr>
+          <w:rFonts w:eastAsia="Yu Mincho"/>
+          <w:lang w:eastAsia="ja-JP"/>
+        </w:rPr>
+        <w:t>’</w:t>
+      </w:r>
+      <w:r>
+        <w:rPr>
+          <w:rFonts w:eastAsia="Yu Mincho" w:hint="eastAsia"/>
+          <w:lang w:eastAsia="ja-JP"/>
+        </w:rPr>
+        <w:t>,</w:t>
+      </w:r>
+      <w:r>
+        <w:rPr>
+          <w:rFonts w:eastAsia="Yu Mincho"/>
+          <w:lang w:eastAsia="ja-JP"/>
+        </w:rPr>
+        <w:t>’</w:t>
+      </w:r>
+      <w:r>
+        <w:rPr>
+          <w:rFonts w:eastAsia="Yu Mincho" w:hint="eastAsia"/>
+          <w:lang w:eastAsia="ja-JP"/>
+        </w:rPr>
+        <w:t> </w:t>
+      </w:r>
+      <w:r>
+        <w:rPr>
+          <w:rFonts w:eastAsia="Yu Mincho" w:hint="eastAsia"/>
+          <w:lang w:eastAsia="ja-JP"/>
+        </w:rPr>
+        <w:t>W</w:t>
+      </w:r>
+      <w:r>
+        <w:rPr>
+          <w:rFonts w:eastAsia="Yu Mincho"/>
+          <w:lang w:eastAsia="ja-JP"/>
+        </w:rPr>
+        <w:t>’</w:t>
+      </w:r>
+      <w:r>
+        <w:rPr>
+          <w:rFonts w:eastAsia="Yu Mincho" w:hint="eastAsia"/>
+          <w:lang w:eastAsia="ja-JP"/>
+        </w:rPr>
+        <w:t>,</w:t>
+      </w:r>
+      <w:r>
+        <w:rPr>
+          <w:rFonts w:eastAsia="Yu Mincho"/>
+          <w:lang w:eastAsia="ja-JP"/>
+        </w:rPr>
+        <w:t>’</w:t>
+      </w:r>
+      <w:r>
+        <w:rPr>
+          <w:rFonts w:eastAsia="Yu Mincho" w:hint="eastAsia"/>
+          <w:lang w:eastAsia="ja-JP"/>
+        </w:rPr>
+        <w:t> </w:t>
+      </w:r>
+      <w:r>
+        <w:rPr>
+          <w:rFonts w:eastAsia="Yu Mincho" w:hint="eastAsia"/>
+          <w:lang w:eastAsia="ja-JP"/>
+        </w:rPr>
+        <w:t>W</w:t>
+      </w:r>
+      <w:r>
+        <w:rPr>
+          <w:rFonts w:eastAsia="Yu Mincho"/>
+          <w:lang w:eastAsia="ja-JP"/>
+        </w:rPr>
+        <w:t>’</w:t>
+      </w:r>
+      <w:r>
+        <w:rPr>
+          <w:rFonts w:eastAsia="Yu Mincho" w:hint="eastAsia"/>
+          <w:lang w:eastAsia="ja-JP"/>
+        </w:rPr>
+        <w:t>] which is not the expectation. Then we re</w:t>
+      </w:r>
+      <w:r>
+        <w:rPr>
+          <w:rFonts w:eastAsia="Yu Mincho"/>
+          <w:lang w:eastAsia="ja-JP"/>
+        </w:rPr>
+        <w:t>a</w:t>
+      </w:r>
+      <w:r>
+        <w:rPr>
+          <w:rFonts w:eastAsia="Yu Mincho" w:hint="eastAsia"/>
+          <w:lang w:eastAsia="ja-JP"/>
+        </w:rPr>
+        <w:t>li</w:t>
+      </w:r>
+      <w:r>
+        <w:rPr>
+          <w:rFonts w:eastAsia="Yu Mincho"/>
+          <w:lang w:eastAsia="ja-JP"/>
+        </w:rPr>
+        <w:t>z</w:t>
+      </w:r>
+      <w:r>
+        <w:rPr>
+          <w:rFonts w:eastAsia="Yu Mincho" w:hint="eastAsia"/>
+          <w:lang w:eastAsia="ja-JP"/>
+        </w:rPr>
+        <w:t xml:space="preserve">ed something </w:t>
+      </w:r>
+      <w:r>
+        <w:rPr>
+          <w:rFonts w:eastAsia="Yu Mincho"/>
+          <w:lang w:eastAsia="ja-JP"/>
+        </w:rPr>
+        <w:t>wa</w:t>
+      </w:r>
+      <w:r>
+        <w:rPr>
+          <w:rFonts w:eastAsia="Yu Mincho" w:hint="eastAsia"/>
+          <w:lang w:eastAsia="ja-JP"/>
+        </w:rPr>
+        <w:t>s wrong in the j and k loop</w:t>
+      </w:r>
+      <w:r>
+        <w:rPr>
+          <w:rFonts w:eastAsia="Yu Mincho"/>
+          <w:lang w:eastAsia="ja-JP"/>
+        </w:rPr>
+        <w:t>s</w:t>
+      </w:r>
+      <w:r>
+        <w:rPr>
+          <w:rFonts w:eastAsia="Yu Mincho" w:hint="eastAsia"/>
+          <w:lang w:eastAsia="ja-JP"/>
+        </w:rPr>
+        <w:t xml:space="preserve"> since they are repeated ones. After correcting</w:t>
+      </w:r>
+      <w:r>
+        <w:rPr>
+          <w:rFonts w:eastAsia="Yu Mincho" w:hint="eastAsia"/>
+          <w:lang w:eastAsia="ja-JP"/>
+        </w:rPr>
+        <w:t xml:space="preserve"> the staring value in loops from (0,i+1,i+2) to (0,i+1,j+1). </w:t>
+      </w:r>
+      <w:r>
+        <w:rPr>
+          <w:rFonts w:eastAsia="Yu Mincho"/>
+          <w:lang w:eastAsia="ja-JP"/>
+        </w:rPr>
+        <w:t>T</w:t>
+      </w:r>
+      <w:r>
+        <w:rPr>
+          <w:rFonts w:eastAsia="Yu Mincho" w:hint="eastAsia"/>
+          <w:lang w:eastAsia="ja-JP"/>
+        </w:rPr>
+        <w:t>he prev</w:t>
+      </w:r>
+      <w:r>
+        <w:rPr>
+          <w:rFonts w:eastAsia="Yu Mincho"/>
+          <w:lang w:eastAsia="ja-JP"/>
+        </w:rPr>
+        <w:t>i</w:t>
+      </w:r>
+      <w:r>
+        <w:rPr>
+          <w:rFonts w:eastAsia="Yu Mincho" w:hint="eastAsia"/>
+          <w:lang w:eastAsia="ja-JP"/>
+        </w:rPr>
+        <w:t xml:space="preserve">ous nested loop </w:t>
+      </w:r>
+      <w:r>
+        <w:rPr>
+          <w:rFonts w:eastAsia="Yu Mincho"/>
+          <w:lang w:eastAsia="ja-JP"/>
+        </w:rPr>
+        <w:t>goes</w:t>
+      </w:r>
+      <w:r>
+        <w:rPr>
+          <w:rFonts w:eastAsia="Yu Mincho" w:hint="eastAsia"/>
+          <w:lang w:eastAsia="ja-JP"/>
+        </w:rPr>
+        <w:t xml:space="preserve"> over the second part of the array twice which cause</w:t>
+      </w:r>
+      <w:r>
+        <w:rPr>
+          <w:rFonts w:eastAsia="Yu Mincho"/>
+          <w:lang w:eastAsia="ja-JP"/>
+        </w:rPr>
+        <w:t>s</w:t>
+      </w:r>
+      <w:r>
+        <w:rPr>
+          <w:rFonts w:eastAsia="Yu Mincho" w:hint="eastAsia"/>
+          <w:lang w:eastAsia="ja-JP"/>
+        </w:rPr>
+        <w:t xml:space="preserve"> j and k loop</w:t>
+      </w:r>
+      <w:r>
+        <w:rPr>
+          <w:rFonts w:eastAsia="Yu Mincho"/>
+          <w:lang w:eastAsia="ja-JP"/>
+        </w:rPr>
+        <w:t>s</w:t>
+      </w:r>
+      <w:r>
+        <w:rPr>
+          <w:rFonts w:eastAsia="Yu Mincho" w:hint="eastAsia"/>
+          <w:lang w:eastAsia="ja-JP"/>
+        </w:rPr>
         <w:t xml:space="preserve"> </w:t>
       </w:r>
       <w:r>
         <w:rPr>
+          <w:rFonts w:eastAsia="Yu Mincho"/>
+          <w:lang w:eastAsia="ja-JP"/>
+        </w:rPr>
+        <w:t xml:space="preserve">to </w:t>
+      </w:r>
+      <w:r>
+        <w:rPr>
           <w:rFonts w:eastAsia="Yu Mincho" w:hint="eastAsia"/>
           <w:lang w:eastAsia="ja-JP"/>
         </w:rPr>
-        <w:t>to find every possible figu</w:t>
+        <w:t xml:space="preserve">form </w:t>
+      </w:r>
+      <w:r>
+        <w:rPr>
+          <w:rFonts w:eastAsia="Yu Mincho" w:hint="eastAsia"/>
+          <w:lang w:eastAsia="ja-JP"/>
+        </w:rPr>
+        <w:t>the </w:t>
+      </w:r>
+      <w:r>
+        <w:rPr>
+          <w:rFonts w:eastAsia="Yu Mincho" w:hint="eastAsia"/>
+          <w:lang w:eastAsia="ja-JP"/>
+        </w:rPr>
+        <w:t>same elem</w:t>
       </w:r>
       <w:r>
         <w:rPr>
           <w:rFonts w:eastAsia="Yu Mincho"/>
           <w:lang w:eastAsia="ja-JP"/>
         </w:rPr>
+        <w:t>e</w:t>
+      </w:r>
+      <w:r>
+        <w:rPr>
+          <w:rFonts w:eastAsia="Yu Mincho" w:hint="eastAsia"/>
+          <w:lang w:eastAsia="ja-JP"/>
+        </w:rPr>
+        <w:t>nt.</w:t>
+      </w:r>
+    </w:p>
+    <w:p>
+      <w:pPr>
+        <w:ind w:left="720" w:hanging="720"/>
+        <w:rPr>
+          <w:rFonts w:eastAsia="Yu Mincho"/>
+          <w:lang w:eastAsia="ja-JP"/>
+        </w:rPr>
+      </w:pPr>
+    </w:p>
+    <w:p>
+      <w:pPr>
+        <w:ind w:left="720" w:hanging="720"/>
+        <w:rPr>
+          <w:rFonts w:eastAsia="Yu Mincho"/>
+          <w:lang w:eastAsia="ja-JP"/>
+        </w:rPr>
+      </w:pPr>
+      <w:r>
+        <w:rPr>
+          <w:rFonts w:eastAsia="Yu Mincho"/>
+          <w:lang w:eastAsia="ja-JP"/>
+        </w:rPr>
+        <w:t>W</w:t>
+      </w:r>
+      <w:r>
+        <w:rPr>
+          <w:rFonts w:eastAsia="Yu Mincho" w:hint="eastAsia"/>
+          <w:lang w:eastAsia="ja-JP"/>
+        </w:rPr>
+        <w:t xml:space="preserve">e have this </w:t>
+      </w:r>
+      <w:r>
+        <w:rPr>
+          <w:rFonts w:eastAsia="Yu Mincho"/>
+          <w:lang w:eastAsia="ja-JP"/>
+        </w:rPr>
+        <w:t>constraint</w:t>
+      </w:r>
+      <w:r>
+        <w:rPr>
+          <w:rFonts w:eastAsia="Yu Mincho" w:hint="eastAsia"/>
+          <w:lang w:eastAsia="ja-JP"/>
+        </w:rPr>
+        <w:t xml:space="preserve"> connected which </w:t>
+      </w:r>
+      <w:r>
+        <w:rPr>
+          <w:rFonts w:eastAsia="Yu Mincho"/>
+          <w:lang w:eastAsia="ja-JP"/>
+        </w:rPr>
+        <w:t>generate</w:t>
+      </w:r>
+      <w:r>
+        <w:rPr>
+          <w:rFonts w:eastAsia="Yu Mincho"/>
+          <w:lang w:eastAsia="ja-JP"/>
+        </w:rPr>
+        <w:t>s</w:t>
+      </w:r>
+      <w:r>
+        <w:rPr>
+          <w:rFonts w:eastAsia="Yu Mincho" w:hint="eastAsia"/>
+          <w:lang w:eastAsia="ja-JP"/>
+        </w:rPr>
+        <w:t xml:space="preserve"> with for loop what ki</w:t>
+      </w:r>
+      <w:r>
+        <w:rPr>
+          <w:rFonts w:eastAsia="Yu Mincho"/>
+          <w:lang w:eastAsia="ja-JP"/>
+        </w:rPr>
+        <w:t>n</w:t>
+      </w:r>
+      <w:r>
+        <w:rPr>
+          <w:rFonts w:eastAsia="Yu Mincho" w:hint="eastAsia"/>
+          <w:lang w:eastAsia="ja-JP"/>
+        </w:rPr>
+        <w:t xml:space="preserve">d of a pair of </w:t>
+      </w:r>
+      <w:proofErr w:type="spellStart"/>
+      <w:r>
+        <w:rPr>
+          <w:rFonts w:eastAsia="Yu Mincho" w:hint="eastAsia"/>
+          <w:lang w:eastAsia="ja-JP"/>
+        </w:rPr>
+        <w:t>pipe_type</w:t>
+      </w:r>
+      <w:proofErr w:type="spellEnd"/>
+      <w:r>
+        <w:rPr>
+          <w:rFonts w:eastAsia="Yu Mincho" w:hint="eastAsia"/>
+          <w:lang w:eastAsia="ja-JP"/>
+        </w:rPr>
+        <w:t xml:space="preserve"> can be connected like</w:t>
+      </w:r>
+      <w:r>
+        <w:rPr>
+          <w:rFonts w:eastAsia="Yu Mincho" w:hint="eastAsia"/>
+          <w:lang w:eastAsia="ja-JP"/>
+        </w:rPr>
+        <w:t xml:space="preserve"> </w:t>
+      </w:r>
+      <w:r>
+        <w:rPr>
+          <w:rFonts w:eastAsia="Yu Mincho" w:hint="eastAsia"/>
+          <w:lang w:eastAsia="ja-JP"/>
+        </w:rPr>
+        <w:t xml:space="preserve">(pipe with opening to E and </w:t>
+      </w:r>
+      <w:r>
+        <w:rPr>
+          <w:rFonts w:eastAsia="Yu Mincho"/>
+          <w:lang w:eastAsia="ja-JP"/>
+        </w:rPr>
+        <w:t>opening</w:t>
+      </w:r>
+      <w:r>
+        <w:rPr>
+          <w:rFonts w:eastAsia="Yu Mincho" w:hint="eastAsia"/>
+          <w:lang w:eastAsia="ja-JP"/>
+        </w:rPr>
+        <w:t xml:space="preserve"> EW). We found</w:t>
+      </w:r>
+      <w:r>
+        <w:rPr>
+          <w:rFonts w:eastAsia="Yu Mincho" w:hint="eastAsia"/>
+          <w:lang w:eastAsia="ja-JP"/>
+        </w:rPr>
+        <w:t xml:space="preserve"> it retu</w:t>
+      </w:r>
+      <w:r>
+        <w:rPr>
+          <w:rFonts w:eastAsia="Yu Mincho"/>
+          <w:lang w:eastAsia="ja-JP"/>
+        </w:rPr>
         <w:t>r</w:t>
       </w:r>
       <w:r>
@@ -2067,13 +2591,48 @@
           <w:rFonts w:eastAsia="Yu Mincho" w:hint="eastAsia"/>
           <w:lang w:eastAsia="ja-JP"/>
         </w:rPr>
-        <w:t>e a pipe can have</w:t>
+        <w:t xml:space="preserve">ned </w:t>
       </w:r>
       <w:r>
         <w:rPr>
           <w:rFonts w:eastAsia="Yu Mincho" w:hint="eastAsia"/>
           <w:lang w:eastAsia="ja-JP"/>
         </w:rPr>
+        <w:t>[[</w:t>
+      </w:r>
+      <w:r>
+        <w:rPr>
+          <w:rFonts w:eastAsia="Yu Mincho"/>
+          <w:lang w:eastAsia="ja-JP"/>
+        </w:rPr>
+        <w:t>‘</w:t>
+      </w:r>
+      <w:r>
+        <w:rPr>
+          <w:rFonts w:eastAsia="Yu Mincho" w:hint="eastAsia"/>
+          <w:lang w:eastAsia="ja-JP"/>
+        </w:rPr>
+        <w:t>E</w:t>
+      </w:r>
+      <w:r>
+        <w:rPr>
+          <w:rFonts w:eastAsia="Yu Mincho"/>
+          <w:lang w:eastAsia="ja-JP"/>
+        </w:rPr>
+        <w:t>’</w:t>
+      </w:r>
+      <w:r>
+        <w:rPr>
+          <w:rFonts w:eastAsia="Yu Mincho" w:hint="eastAsia"/>
+          <w:lang w:eastAsia="ja-JP"/>
+        </w:rPr>
+        <w:t>]</w:t>
+      </w:r>
+      <w:r>
+        <w:rPr>
+          <w:rFonts w:eastAsia="Yu Mincho" w:hint="eastAsia"/>
+          <w:lang w:eastAsia="ja-JP"/>
+        </w:rPr>
         <w:t xml:space="preserve"> </w:t>
       </w:r>
       <w:r>
@@ -2081,7 +2640,7 @@
           <w:rFonts w:eastAsia="Yu Mincho" w:hint="eastAsia"/>
           <w:lang w:eastAsia="ja-JP"/>
         </w:rPr>
-        <w:t>(like [</w:t>
+        <w:t>[</w:t>
       </w:r>
       <w:r>
         <w:rPr>
@@ -2095,7 +2654,7 @@
           <w:rFonts w:eastAsia="Yu Mincho" w:hint="eastAsia"/>
           <w:lang w:eastAsia="ja-JP"/>
         </w:rPr>
-        <w:t>N</w:t>
+        <w:t>W</w:t>
       </w:r>
       <w:r>
         <w:rPr>
@@ -2109,659 +2668,47 @@
           <w:rFonts w:eastAsia="Yu Mincho" w:hint="eastAsia"/>
           <w:lang w:eastAsia="ja-JP"/>
         </w:rPr>
-        <w:t>,</w:t>
+        <w:t>]</w:t>
+      </w:r>
+      <w:r>
+        <w:rPr>
+          <w:rFonts w:eastAsia="Yu Mincho" w:hint="eastAsia"/>
+          <w:lang w:eastAsia="ja-JP"/>
+        </w:rPr>
+        <w:t xml:space="preserve">] which means that the start and end </w:t>
       </w:r>
       <w:r>
         <w:rPr>
           <w:rFonts w:eastAsia="Yu Mincho"/>
           <w:lang w:eastAsia="ja-JP"/>
         </w:rPr>
-        <w:t>’</w:t>
+        <w:t>are</w:t>
       </w:r>
       <w:r>
         <w:rPr>
           <w:rFonts w:eastAsia="Yu Mincho" w:hint="eastAsia"/>
           <w:lang w:eastAsia="ja-JP"/>
         </w:rPr>
-        <w:t> </w:t>
+        <w:t xml:space="preserve"> connected which is not possible. Since that is the only case that is possible in the whole generated array, we just delet</w:t>
+      </w:r>
+      <w:r>
+        <w:rPr>
+          <w:rFonts w:eastAsia="Yu Mincho"/>
+          <w:lang w:eastAsia="ja-JP"/>
+        </w:rPr>
+        <w:t>e</w:t>
       </w:r>
       <w:r>
         <w:rPr>
           <w:rFonts w:eastAsia="Yu Mincho" w:hint="eastAsia"/>
           <w:lang w:eastAsia="ja-JP"/>
         </w:rPr>
-        <w:t>W</w:t>
-      </w:r>
-      <w:r>
-        <w:rPr>
-          <w:rFonts w:eastAsia="Yu Mincho"/>
-          <w:lang w:eastAsia="ja-JP"/>
-        </w:rPr>
-        <w:t>’</w:t>
-      </w:r>
-      <w:r>
-        <w:rPr>
-          <w:rFonts w:eastAsia="Yu Mincho" w:hint="eastAsia"/>
-          <w:lang w:eastAsia="ja-JP"/>
-        </w:rPr>
-        <w:t>], but the elem</w:t>
-      </w:r>
-      <w:r>
-        <w:rPr>
-          <w:rFonts w:eastAsia="Yu Mincho"/>
-          <w:lang w:eastAsia="ja-JP"/>
-        </w:rPr>
-        <w:t>e</w:t>
-      </w:r>
-      <w:r>
-        <w:rPr>
-          <w:rFonts w:eastAsia="Yu Mincho" w:hint="eastAsia"/>
-          <w:lang w:eastAsia="ja-JP"/>
-        </w:rPr>
-        <w:t xml:space="preserve">nts in there should not be </w:t>
-      </w:r>
-      <w:r>
-        <w:rPr>
-          <w:rFonts w:eastAsia="Yu Mincho" w:hint="eastAsia"/>
-          <w:lang w:eastAsia="ja-JP"/>
-        </w:rPr>
-        <w:t>the </w:t>
-      </w:r>
-      <w:r>
-        <w:rPr>
-          <w:rFonts w:eastAsia="Yu Mincho" w:hint="eastAsia"/>
-          <w:lang w:eastAsia="ja-JP"/>
-        </w:rPr>
-        <w:t>same)</w:t>
-      </w:r>
-      <w:r>
-        <w:rPr>
-          <w:rFonts w:eastAsia="Yu Mincho" w:hint="eastAsia"/>
-          <w:lang w:eastAsia="ja-JP"/>
-        </w:rPr>
-        <w:t xml:space="preserve">. </w:t>
-      </w:r>
-      <w:r>
-        <w:rPr>
-          <w:rFonts w:eastAsia="Yu Mincho"/>
-          <w:lang w:eastAsia="ja-JP"/>
-        </w:rPr>
-        <w:t>N</w:t>
-      </w:r>
-      <w:r>
-        <w:rPr>
-          <w:rFonts w:eastAsia="Yu Mincho" w:hint="eastAsia"/>
-          <w:lang w:eastAsia="ja-JP"/>
-        </w:rPr>
-        <w:t xml:space="preserve">ested for loop for </w:t>
-      </w:r>
-      <w:proofErr w:type="spellStart"/>
-      <w:r>
-        <w:rPr>
-          <w:rFonts w:eastAsia="Yu Mincho" w:hint="eastAsia"/>
-          <w:lang w:eastAsia="ja-JP"/>
-        </w:rPr>
-        <w:t>i</w:t>
-      </w:r>
-      <w:proofErr w:type="spellEnd"/>
-      <w:r>
-        <w:rPr>
-          <w:rFonts w:eastAsia="Yu Mincho" w:hint="eastAsia"/>
-          <w:lang w:eastAsia="ja-JP"/>
-        </w:rPr>
-        <w:t>, for j, for k when running giving back something like [</w:t>
-      </w:r>
-      <w:r>
-        <w:rPr>
-          <w:rFonts w:eastAsia="Yu Mincho"/>
-          <w:lang w:eastAsia="ja-JP"/>
-        </w:rPr>
-        <w:t>‘</w:t>
-      </w:r>
-      <w:r>
-        <w:rPr>
-          <w:rFonts w:eastAsia="Yu Mincho" w:hint="eastAsia"/>
-          <w:lang w:eastAsia="ja-JP"/>
-        </w:rPr>
-        <w:t>N</w:t>
-      </w:r>
-      <w:r>
-        <w:rPr>
-          <w:rFonts w:eastAsia="Yu Mincho"/>
-          <w:lang w:eastAsia="ja-JP"/>
-        </w:rPr>
-        <w:t>’</w:t>
-      </w:r>
-      <w:r>
-        <w:rPr>
-          <w:rFonts w:eastAsia="Yu Mincho" w:hint="eastAsia"/>
-          <w:lang w:eastAsia="ja-JP"/>
-        </w:rPr>
-        <w:t>,</w:t>
-      </w:r>
-      <w:r>
-        <w:rPr>
-          <w:rFonts w:eastAsia="Yu Mincho"/>
-          <w:lang w:eastAsia="ja-JP"/>
-        </w:rPr>
-        <w:t>’</w:t>
-      </w:r>
-      <w:r>
-        <w:rPr>
-          <w:rFonts w:eastAsia="Yu Mincho" w:hint="eastAsia"/>
-          <w:lang w:eastAsia="ja-JP"/>
-        </w:rPr>
-        <w:t> </w:t>
-      </w:r>
-      <w:r>
-        <w:rPr>
-          <w:rFonts w:eastAsia="Yu Mincho" w:hint="eastAsia"/>
-          <w:lang w:eastAsia="ja-JP"/>
-        </w:rPr>
-        <w:t>W</w:t>
-      </w:r>
-      <w:r>
-        <w:rPr>
-          <w:rFonts w:eastAsia="Yu Mincho"/>
-          <w:lang w:eastAsia="ja-JP"/>
-        </w:rPr>
-        <w:t>’</w:t>
-      </w:r>
-      <w:r>
-        <w:rPr>
-          <w:rFonts w:eastAsia="Yu Mincho" w:hint="eastAsia"/>
-          <w:lang w:eastAsia="ja-JP"/>
-        </w:rPr>
-        <w:t>,</w:t>
-      </w:r>
-      <w:r>
-        <w:rPr>
-          <w:rFonts w:eastAsia="Yu Mincho"/>
-          <w:lang w:eastAsia="ja-JP"/>
-        </w:rPr>
-        <w:t>’</w:t>
-      </w:r>
-      <w:r>
-        <w:rPr>
-          <w:rFonts w:eastAsia="Yu Mincho" w:hint="eastAsia"/>
-          <w:lang w:eastAsia="ja-JP"/>
-        </w:rPr>
-        <w:t> </w:t>
-      </w:r>
-      <w:r>
-        <w:rPr>
-          <w:rFonts w:eastAsia="Yu Mincho" w:hint="eastAsia"/>
-          <w:lang w:eastAsia="ja-JP"/>
-        </w:rPr>
-        <w:t>W</w:t>
-      </w:r>
-      <w:r>
-        <w:rPr>
-          <w:rFonts w:eastAsia="Yu Mincho"/>
-          <w:lang w:eastAsia="ja-JP"/>
-        </w:rPr>
-        <w:t>’</w:t>
-      </w:r>
-      <w:r>
-        <w:rPr>
-          <w:rFonts w:eastAsia="Yu Mincho" w:hint="eastAsia"/>
-          <w:lang w:eastAsia="ja-JP"/>
-        </w:rPr>
-        <w:t>] which is not the expectation. Then we re</w:t>
-      </w:r>
-      <w:r>
-        <w:rPr>
-          <w:rFonts w:eastAsia="Yu Mincho"/>
-          <w:lang w:eastAsia="ja-JP"/>
-        </w:rPr>
-        <w:t>a</w:t>
-      </w:r>
-      <w:r>
-        <w:rPr>
-          <w:rFonts w:eastAsia="Yu Mincho" w:hint="eastAsia"/>
-          <w:lang w:eastAsia="ja-JP"/>
-        </w:rPr>
-        <w:t>li</w:t>
-      </w:r>
-      <w:r>
-        <w:rPr>
-          <w:rFonts w:eastAsia="Yu Mincho"/>
-          <w:lang w:eastAsia="ja-JP"/>
-        </w:rPr>
-        <w:t>z</w:t>
-      </w:r>
-      <w:r>
-        <w:rPr>
-          <w:rFonts w:eastAsia="Yu Mincho" w:hint="eastAsia"/>
-          <w:lang w:eastAsia="ja-JP"/>
-        </w:rPr>
-        <w:t xml:space="preserve">ed something </w:t>
-      </w:r>
-      <w:r>
-        <w:rPr>
-          <w:rFonts w:eastAsia="Yu Mincho"/>
-          <w:lang w:eastAsia="ja-JP"/>
-        </w:rPr>
-        <w:t>wa</w:t>
-      </w:r>
-      <w:r>
-        <w:rPr>
-          <w:rFonts w:eastAsia="Yu Mincho" w:hint="eastAsia"/>
-          <w:lang w:eastAsia="ja-JP"/>
-        </w:rPr>
-        <w:t>s wrong in the j and k loop</w:t>
-      </w:r>
-      <w:r>
-        <w:rPr>
-          <w:rFonts w:eastAsia="Yu Mincho"/>
-          <w:lang w:eastAsia="ja-JP"/>
-        </w:rPr>
-        <w:t>s</w:t>
-      </w:r>
-      <w:r>
-        <w:rPr>
-          <w:rFonts w:eastAsia="Yu Mincho" w:hint="eastAsia"/>
-          <w:lang w:eastAsia="ja-JP"/>
-        </w:rPr>
-        <w:t xml:space="preserve"> since they are repeated ones. After correcting</w:t>
-      </w:r>
-      <w:r>
-        <w:rPr>
-          <w:rFonts w:eastAsia="Yu Mincho" w:hint="eastAsia"/>
-          <w:lang w:eastAsia="ja-JP"/>
-        </w:rPr>
-        <w:t xml:space="preserve"> the staring value in loops from (</w:t>
-      </w:r>
-      <w:proofErr w:type="gramStart"/>
-      <w:r>
-        <w:rPr>
-          <w:rFonts w:eastAsia="Yu Mincho" w:hint="eastAsia"/>
-          <w:lang w:eastAsia="ja-JP"/>
-        </w:rPr>
-        <w:t>0,i</w:t>
-      </w:r>
-      <w:proofErr w:type="gramEnd"/>
-      <w:r>
-        <w:rPr>
-          <w:rFonts w:eastAsia="Yu Mincho" w:hint="eastAsia"/>
-          <w:lang w:eastAsia="ja-JP"/>
-        </w:rPr>
-        <w:t xml:space="preserve">+1,i+2) to (0,i+1,j+1). </w:t>
-      </w:r>
-      <w:r>
-        <w:rPr>
-          <w:rFonts w:eastAsia="Yu Mincho"/>
-          <w:lang w:eastAsia="ja-JP"/>
-        </w:rPr>
-        <w:t>T</w:t>
-      </w:r>
-      <w:r>
-        <w:rPr>
-          <w:rFonts w:eastAsia="Yu Mincho" w:hint="eastAsia"/>
-          <w:lang w:eastAsia="ja-JP"/>
-        </w:rPr>
-        <w:t>he prev</w:t>
-      </w:r>
-      <w:r>
-        <w:rPr>
-          <w:rFonts w:eastAsia="Yu Mincho"/>
-          <w:lang w:eastAsia="ja-JP"/>
-        </w:rPr>
-        <w:t>i</w:t>
-      </w:r>
-      <w:r>
-        <w:rPr>
-          <w:rFonts w:eastAsia="Yu Mincho" w:hint="eastAsia"/>
-          <w:lang w:eastAsia="ja-JP"/>
-        </w:rPr>
-        <w:t xml:space="preserve">ous nested loop </w:t>
-      </w:r>
-      <w:r>
-        <w:rPr>
-          <w:rFonts w:eastAsia="Yu Mincho"/>
-          <w:lang w:eastAsia="ja-JP"/>
-        </w:rPr>
-        <w:t>goes</w:t>
-      </w:r>
-      <w:r>
-        <w:rPr>
-          <w:rFonts w:eastAsia="Yu Mincho" w:hint="eastAsia"/>
-          <w:lang w:eastAsia="ja-JP"/>
-        </w:rPr>
-        <w:t xml:space="preserve"> over the second part of the array twice which cause</w:t>
-      </w:r>
-      <w:r>
-        <w:rPr>
-          <w:rFonts w:eastAsia="Yu Mincho"/>
-          <w:lang w:eastAsia="ja-JP"/>
-        </w:rPr>
-        <w:t>s</w:t>
-      </w:r>
-      <w:r>
-        <w:rPr>
-          <w:rFonts w:eastAsia="Yu Mincho" w:hint="eastAsia"/>
-          <w:lang w:eastAsia="ja-JP"/>
-        </w:rPr>
-        <w:t xml:space="preserve"> j and k loop</w:t>
-      </w:r>
-      <w:r>
-        <w:rPr>
-          <w:rFonts w:eastAsia="Yu Mincho"/>
-          <w:lang w:eastAsia="ja-JP"/>
-        </w:rPr>
-        <w:t>s</w:t>
-      </w:r>
-      <w:r>
-        <w:rPr>
-          <w:rFonts w:eastAsia="Yu Mincho" w:hint="eastAsia"/>
-          <w:lang w:eastAsia="ja-JP"/>
-        </w:rPr>
-        <w:t xml:space="preserve"> </w:t>
-      </w:r>
-      <w:r>
-        <w:rPr>
-          <w:rFonts w:eastAsia="Yu Mincho"/>
-          <w:lang w:eastAsia="ja-JP"/>
-        </w:rPr>
-        <w:t xml:space="preserve">to </w:t>
-      </w:r>
-      <w:r>
-        <w:rPr>
-          <w:rFonts w:eastAsia="Yu Mincho" w:hint="eastAsia"/>
-          <w:lang w:eastAsia="ja-JP"/>
-        </w:rPr>
-        <w:t xml:space="preserve">form </w:t>
-      </w:r>
-      <w:r>
-        <w:rPr>
-          <w:rFonts w:eastAsia="Yu Mincho" w:hint="eastAsia"/>
-          <w:lang w:eastAsia="ja-JP"/>
-        </w:rPr>
-        <w:t>the </w:t>
-      </w:r>
-      <w:r>
-        <w:rPr>
-          <w:rFonts w:eastAsia="Yu Mincho" w:hint="eastAsia"/>
-          <w:lang w:eastAsia="ja-JP"/>
-        </w:rPr>
-        <w:t>same elem</w:t>
-      </w:r>
-      <w:r>
-        <w:rPr>
-          <w:rFonts w:eastAsia="Yu Mincho"/>
-          <w:lang w:eastAsia="ja-JP"/>
-        </w:rPr>
-        <w:t>e</w:t>
-      </w:r>
-      <w:r>
-        <w:rPr>
-          <w:rFonts w:eastAsia="Yu Mincho" w:hint="eastAsia"/>
-          <w:lang w:eastAsia="ja-JP"/>
-        </w:rPr>
-        <w:t>nt.</w:t>
-      </w:r>
-    </w:p>
-    <w:p>
-      <w:pPr>
-        <w:ind w:left="720" w:hanging="720"/>
-        <w:rPr>
-          <w:rFonts w:eastAsia="Yu Mincho"/>
-          <w:lang w:eastAsia="ja-JP"/>
-        </w:rPr>
-      </w:pPr>
-    </w:p>
-    <w:p>
-      <w:pPr>
-        <w:ind w:left="720" w:hanging="720"/>
-        <w:rPr>
-          <w:rFonts w:eastAsia="Yu Mincho"/>
-          <w:lang w:eastAsia="ja-JP"/>
-        </w:rPr>
-      </w:pPr>
-      <w:r>
-        <w:rPr>
-          <w:rFonts w:eastAsia="Yu Mincho"/>
-          <w:lang w:eastAsia="ja-JP"/>
-        </w:rPr>
-        <w:t>W</w:t>
-      </w:r>
-      <w:r>
-        <w:rPr>
-          <w:rFonts w:eastAsia="Yu Mincho" w:hint="eastAsia"/>
-          <w:lang w:eastAsia="ja-JP"/>
-        </w:rPr>
-        <w:t xml:space="preserve">e have this </w:t>
-      </w:r>
-      <w:r>
-        <w:rPr>
-          <w:rFonts w:eastAsia="Yu Mincho"/>
-          <w:lang w:eastAsia="ja-JP"/>
-        </w:rPr>
-        <w:t>constraint</w:t>
-      </w:r>
-      <w:r>
-        <w:rPr>
-          <w:rFonts w:eastAsia="Yu Mincho" w:hint="eastAsia"/>
-          <w:lang w:eastAsia="ja-JP"/>
-        </w:rPr>
-        <w:t xml:space="preserve"> connected which </w:t>
-      </w:r>
-      <w:r>
-        <w:rPr>
-          <w:rFonts w:eastAsia="Yu Mincho"/>
-          <w:lang w:eastAsia="ja-JP"/>
-        </w:rPr>
-        <w:t>generate</w:t>
-      </w:r>
-      <w:r>
-        <w:rPr>
-          <w:rFonts w:eastAsia="Yu Mincho"/>
-          <w:lang w:eastAsia="ja-JP"/>
-        </w:rPr>
-        <w:t>s</w:t>
-      </w:r>
-      <w:r>
-        <w:rPr>
-          <w:rFonts w:eastAsia="Yu Mincho" w:hint="eastAsia"/>
-          <w:lang w:eastAsia="ja-JP"/>
-        </w:rPr>
-        <w:t xml:space="preserve"> with for loop what ki</w:t>
-      </w:r>
-      <w:r>
-        <w:rPr>
-          <w:rFonts w:eastAsia="Yu Mincho"/>
-          <w:lang w:eastAsia="ja-JP"/>
-        </w:rPr>
-        <w:t>n</w:t>
-      </w:r>
-      <w:r>
-        <w:rPr>
-          <w:rFonts w:eastAsia="Yu Mincho" w:hint="eastAsia"/>
-          <w:lang w:eastAsia="ja-JP"/>
-        </w:rPr>
-        <w:t xml:space="preserve">d of a pair of </w:t>
-      </w:r>
-      <w:proofErr w:type="spellStart"/>
-      <w:r>
-        <w:rPr>
-          <w:rFonts w:eastAsia="Yu Mincho" w:hint="eastAsia"/>
-          <w:lang w:eastAsia="ja-JP"/>
-        </w:rPr>
-        <w:t>pipe_type</w:t>
-      </w:r>
-      <w:proofErr w:type="spellEnd"/>
-      <w:r>
-        <w:rPr>
-          <w:rFonts w:eastAsia="Yu Mincho" w:hint="eastAsia"/>
-          <w:lang w:eastAsia="ja-JP"/>
-        </w:rPr>
-        <w:t xml:space="preserve"> can be connected like</w:t>
-      </w:r>
-      <w:r>
-        <w:rPr>
-          <w:rFonts w:eastAsia="Yu Mincho" w:hint="eastAsia"/>
-          <w:lang w:eastAsia="ja-JP"/>
-        </w:rPr>
-        <w:t xml:space="preserve"> </w:t>
-      </w:r>
-      <w:r>
-        <w:rPr>
-          <w:rFonts w:eastAsia="Yu Mincho" w:hint="eastAsia"/>
-          <w:lang w:eastAsia="ja-JP"/>
-        </w:rPr>
-        <w:t xml:space="preserve">(pipe with opening to E and </w:t>
-      </w:r>
-      <w:r>
-        <w:rPr>
-          <w:rFonts w:eastAsia="Yu Mincho"/>
-          <w:lang w:eastAsia="ja-JP"/>
-        </w:rPr>
-        <w:t>opening</w:t>
-      </w:r>
-      <w:r>
-        <w:rPr>
-          <w:rFonts w:eastAsia="Yu Mincho" w:hint="eastAsia"/>
-          <w:lang w:eastAsia="ja-JP"/>
-        </w:rPr>
-        <w:t xml:space="preserve"> EW). We found</w:t>
-      </w:r>
-      <w:r>
-        <w:rPr>
-          <w:rFonts w:eastAsia="Yu Mincho" w:hint="eastAsia"/>
-          <w:lang w:eastAsia="ja-JP"/>
-        </w:rPr>
-        <w:t xml:space="preserve"> it retu</w:t>
-      </w:r>
-      <w:r>
-        <w:rPr>
-          <w:rFonts w:eastAsia="Yu Mincho"/>
-          <w:lang w:eastAsia="ja-JP"/>
-        </w:rPr>
-        <w:t>r</w:t>
-      </w:r>
-      <w:r>
-        <w:rPr>
-          <w:rFonts w:eastAsia="Yu Mincho" w:hint="eastAsia"/>
-          <w:lang w:eastAsia="ja-JP"/>
-        </w:rPr>
-        <w:t xml:space="preserve">ned </w:t>
-      </w:r>
-      <w:r>
-        <w:rPr>
-          <w:rFonts w:eastAsia="Yu Mincho" w:hint="eastAsia"/>
-          <w:lang w:eastAsia="ja-JP"/>
-        </w:rPr>
-        <w:t>[[</w:t>
-      </w:r>
-      <w:r>
-        <w:rPr>
-          <w:rFonts w:eastAsia="Yu Mincho"/>
-          <w:lang w:eastAsia="ja-JP"/>
-        </w:rPr>
-        <w:t>‘</w:t>
-      </w:r>
-      <w:r>
-        <w:rPr>
-          <w:rFonts w:eastAsia="Yu Mincho" w:hint="eastAsia"/>
-          <w:lang w:eastAsia="ja-JP"/>
-        </w:rPr>
-        <w:t>E</w:t>
-      </w:r>
-      <w:r>
-        <w:rPr>
-          <w:rFonts w:eastAsia="Yu Mincho"/>
-          <w:lang w:eastAsia="ja-JP"/>
-        </w:rPr>
-        <w:t>’</w:t>
-      </w:r>
-      <w:r>
-        <w:rPr>
-          <w:rFonts w:eastAsia="Yu Mincho" w:hint="eastAsia"/>
-          <w:lang w:eastAsia="ja-JP"/>
-        </w:rPr>
-        <w:t>]</w:t>
-      </w:r>
-      <w:r>
-        <w:rPr>
-          <w:rFonts w:eastAsia="Yu Mincho" w:hint="eastAsia"/>
-          <w:lang w:eastAsia="ja-JP"/>
-        </w:rPr>
-        <w:t xml:space="preserve"> </w:t>
-      </w:r>
-      <w:r>
-        <w:rPr>
-          <w:rFonts w:eastAsia="Yu Mincho" w:hint="eastAsia"/>
-          <w:lang w:eastAsia="ja-JP"/>
-        </w:rPr>
-        <w:t>[</w:t>
-      </w:r>
-      <w:r>
-        <w:rPr>
-          <w:rFonts w:eastAsia="Yu Mincho"/>
-          <w:lang w:eastAsia="ja-JP"/>
-        </w:rPr>
-        <w:t>‘</w:t>
-      </w:r>
-      <w:r>
-        <w:rPr>
-          <w:rFonts w:eastAsia="Yu Mincho" w:hint="eastAsia"/>
-          <w:lang w:eastAsia="ja-JP"/>
-        </w:rPr>
-        <w:t>W</w:t>
-      </w:r>
-      <w:r>
-        <w:rPr>
-          <w:rFonts w:eastAsia="Yu Mincho"/>
-          <w:lang w:eastAsia="ja-JP"/>
-        </w:rPr>
-        <w:t>’</w:t>
-      </w:r>
-      <w:r>
-        <w:rPr>
-          <w:rFonts w:eastAsia="Yu Mincho" w:hint="eastAsia"/>
-          <w:lang w:eastAsia="ja-JP"/>
-        </w:rPr>
-        <w:t>]</w:t>
-      </w:r>
-      <w:r>
-        <w:rPr>
-          <w:rFonts w:eastAsia="Yu Mincho" w:hint="eastAsia"/>
-          <w:lang w:eastAsia="ja-JP"/>
-        </w:rPr>
-        <w:t xml:space="preserve">] which means that the start and end </w:t>
-      </w:r>
-      <w:r>
-        <w:rPr>
-          <w:rFonts w:eastAsia="Yu Mincho"/>
-          <w:lang w:eastAsia="ja-JP"/>
-        </w:rPr>
-        <w:t>are</w:t>
-      </w:r>
-      <w:r>
-        <w:rPr>
-          <w:rFonts w:eastAsia="Yu Mincho" w:hint="eastAsia"/>
-          <w:lang w:eastAsia="ja-JP"/>
-        </w:rPr>
-        <w:t xml:space="preserve"> connected which is not possible. Since that is the only case that is possible in the whole generated array, we just delet</w:t>
-      </w:r>
-      <w:r>
-        <w:rPr>
-          <w:rFonts w:eastAsia="Yu Mincho"/>
-          <w:lang w:eastAsia="ja-JP"/>
-        </w:rPr>
-        <w:t>e</w:t>
-      </w:r>
-      <w:r>
-        <w:rPr>
-          <w:rFonts w:eastAsia="Yu Mincho" w:hint="eastAsia"/>
-          <w:lang w:eastAsia="ja-JP"/>
-        </w:rPr>
         <w:t xml:space="preserve"> that from the array</w:t>
       </w:r>
     </w:p>
     <w:p>
       <w:pPr>
-        <w:pStyle w:val="1"/>
+        <w:pStyle w:val="Heading1"/>
         <w:rPr>
           <w:rFonts w:eastAsia="PMingLiU"/>
           <w:lang w:eastAsia="zh-TW"/>
@@ -2773,7 +2720,7 @@
     </w:p>
     <w:p>
       <w:pPr>
-        <w:pStyle w:val="a7"/>
+        <w:pStyle w:val="ListParagraph"/>
         <w:numPr>
           <w:ilvl w:val="0"/>
           <w:numId w:val="8"/>
@@ -2828,7 +2775,7 @@
     </w:p>
     <w:p>
       <w:pPr>
-        <w:pStyle w:val="a7"/>
+        <w:pStyle w:val="ListParagraph"/>
         <w:numPr>
           <w:ilvl w:val="0"/>
           <w:numId w:val="8"/>
@@ -2855,7 +2802,7 @@
     </w:p>
     <w:p>
       <w:pPr>
-        <w:pStyle w:val="1"/>
+        <w:pStyle w:val="Heading1"/>
       </w:pPr>
       <w:r>
         <w:t>Requested Feedback</w:t>
@@ -2863,7 +2810,7 @@
     </w:p>
     <w:p>
       <w:pPr>
-        <w:pStyle w:val="a7"/>
+        <w:pStyle w:val="ListParagraph"/>
         <w:numPr>
           <w:ilvl w:val="0"/>
           <w:numId w:val="7"/>
@@ -2897,7 +2844,7 @@
     </w:p>
     <w:p>
       <w:pPr>
-        <w:pStyle w:val="a7"/>
+        <w:pStyle w:val="ListParagraph"/>
         <w:numPr>
           <w:ilvl w:val="0"/>
           <w:numId w:val="7"/>
@@ -2945,7 +2892,7 @@
     </w:p>
     <w:p>
       <w:pPr>
-        <w:pStyle w:val="1"/>
+        <w:pStyle w:val="Heading1"/>
       </w:pPr>
       <w:r>
         <w:t>First-Order Extension</w:t>
@@ -3022,7 +2969,7 @@
     <w:p/>
     <w:p>
       <w:pPr>
-        <w:pStyle w:val="1"/>
+        <w:pStyle w:val="Heading1"/>
       </w:pPr>
       <w:r>
         <w:lastRenderedPageBreak/>
@@ -3032,8 +2979,10 @@
     <w:p>
       <w:pPr>
         <w:rPr>
+          <w:rFonts w:hint="eastAsia"/>
           <w:i/>
           <w:iCs/>
+          <w:lang w:eastAsia="zh-CN"/>
         </w:rPr>
       </w:pPr>
       <w:r>
@@ -3048,7 +2997,7 @@
       <w:pPr>
         <w:jc w:val="center"/>
         <w:rPr>
-          <w:b/>
+          <w:lang w:eastAsia="zh-CN"/>
         </w:rPr>
       </w:pPr>
       <m:oMath>
@@ -3129,6 +3078,1960 @@
           <m:t>∃</m:t>
         </m:r>
       </m:oMath>
+    </w:p>
+    <w:p>
+      <w:pPr>
+        <w:rPr>
+          <w:lang w:eastAsia="zh-CN"/>
+        </w:rPr>
+      </w:pPr>
+    </w:p>
+    <w:p>
+      <w:pPr>
+        <w:rPr>
+          <w:lang w:eastAsia="zh-CN"/>
+        </w:rPr>
+      </w:pPr>
+    </w:p>
+    <w:p>
+      <w:pPr>
+        <w:rPr>
+          <w:lang w:eastAsia="zh-CN"/>
+        </w:rPr>
+      </w:pPr>
+    </w:p>
+    <w:p>
+      <w:pPr>
+        <w:rPr>
+          <w:b/>
+          <w:lang w:eastAsia="zh-CN"/>
+        </w:rPr>
+      </w:pPr>
+      <w:r>
+        <w:rPr>
+          <w:b/>
+          <w:lang w:eastAsia="zh-CN"/>
+        </w:rPr>
+        <w:t>This pipe-connecting game can be modeled as a **graph-based puzzle** with nodes (pipe pieces) and edges (connections between pipes). Here’s a way to approach modeling the game formally:</w:t>
+      </w:r>
+    </w:p>
+    <w:p>
+      <w:pPr>
+        <w:rPr>
+          <w:b/>
+          <w:lang w:eastAsia="zh-CN"/>
+        </w:rPr>
+      </w:pPr>
+    </w:p>
+    <w:p>
+      <w:pPr>
+        <w:rPr>
+          <w:b/>
+          <w:lang w:eastAsia="zh-CN"/>
+        </w:rPr>
+      </w:pPr>
+      <w:r>
+        <w:rPr>
+          <w:b/>
+          <w:lang w:eastAsia="zh-CN"/>
+        </w:rPr>
+        <w:t>### 1. **Define the Grid and Pipe Types**</w:t>
+      </w:r>
+    </w:p>
+    <w:p>
+      <w:pPr>
+        <w:rPr>
+          <w:b/>
+          <w:lang w:eastAsia="zh-CN"/>
+        </w:rPr>
+      </w:pPr>
+      <w:r>
+        <w:rPr>
+          <w:b/>
+          <w:lang w:eastAsia="zh-CN"/>
+        </w:rPr>
+        <w:t xml:space="preserve">   - **Grid**: Represent the 3x3 grid as a matrix where each cell contains one pipe.</w:t>
+      </w:r>
+    </w:p>
+    <w:p>
+      <w:pPr>
+        <w:rPr>
+          <w:b/>
+          <w:lang w:eastAsia="zh-CN"/>
+        </w:rPr>
+      </w:pPr>
+      <w:r>
+        <w:rPr>
+          <w:b/>
+          <w:lang w:eastAsia="zh-CN"/>
+        </w:rPr>
+        <w:t xml:space="preserve">   - **Pipe Types**: Assume three types of pipes:</w:t>
+      </w:r>
+    </w:p>
+    <w:p>
+      <w:pPr>
+        <w:rPr>
+          <w:b/>
+          <w:lang w:eastAsia="zh-CN"/>
+        </w:rPr>
+      </w:pPr>
+      <w:r>
+        <w:rPr>
+          <w:b/>
+          <w:lang w:eastAsia="zh-CN"/>
+        </w:rPr>
+        <w:t xml:space="preserve">     - **Straight Pipe** (`|` or `—`): Connects either horizontally or vertically.</w:t>
+      </w:r>
+    </w:p>
+    <w:p>
+      <w:pPr>
+        <w:rPr>
+          <w:rFonts w:hint="eastAsia"/>
+          <w:b/>
+          <w:lang w:eastAsia="zh-CN"/>
+        </w:rPr>
+      </w:pPr>
+      <w:r>
+        <w:rPr>
+          <w:rFonts w:hint="eastAsia"/>
+          <w:b/>
+          <w:lang w:eastAsia="zh-CN"/>
+        </w:rPr>
+        <w:t xml:space="preserve">     - **Corner Pipe** (`</w:t>
+      </w:r>
+      <w:r>
+        <w:rPr>
+          <w:rFonts w:hint="eastAsia"/>
+          <w:b/>
+          <w:lang w:eastAsia="zh-CN"/>
+        </w:rPr>
+        <w:t>┌</w:t>
+      </w:r>
+      <w:r>
+        <w:rPr>
+          <w:rFonts w:hint="eastAsia"/>
+          <w:b/>
+          <w:lang w:eastAsia="zh-CN"/>
+        </w:rPr>
+        <w:t>`, `</w:t>
+      </w:r>
+      <w:r>
+        <w:rPr>
+          <w:rFonts w:hint="eastAsia"/>
+          <w:b/>
+          <w:lang w:eastAsia="zh-CN"/>
+        </w:rPr>
+        <w:t>┐</w:t>
+      </w:r>
+      <w:r>
+        <w:rPr>
+          <w:rFonts w:hint="eastAsia"/>
+          <w:b/>
+          <w:lang w:eastAsia="zh-CN"/>
+        </w:rPr>
+        <w:t>`, `</w:t>
+      </w:r>
+      <w:r>
+        <w:rPr>
+          <w:rFonts w:hint="eastAsia"/>
+          <w:b/>
+          <w:lang w:eastAsia="zh-CN"/>
+        </w:rPr>
+        <w:t>└</w:t>
+      </w:r>
+      <w:r>
+        <w:rPr>
+          <w:rFonts w:hint="eastAsia"/>
+          <w:b/>
+          <w:lang w:eastAsia="zh-CN"/>
+        </w:rPr>
+        <w:t>`, `</w:t>
+      </w:r>
+      <w:r>
+        <w:rPr>
+          <w:rFonts w:hint="eastAsia"/>
+          <w:b/>
+          <w:lang w:eastAsia="zh-CN"/>
+        </w:rPr>
+        <w:t>┘</w:t>
+      </w:r>
+      <w:r>
+        <w:rPr>
+          <w:rFonts w:hint="eastAsia"/>
+          <w:b/>
+          <w:lang w:eastAsia="zh-CN"/>
+        </w:rPr>
+        <w:t>`): Connects two sides at a 90-degree angle.</w:t>
+      </w:r>
+    </w:p>
+    <w:p>
+      <w:pPr>
+        <w:rPr>
+          <w:rFonts w:hint="eastAsia"/>
+          <w:b/>
+          <w:lang w:eastAsia="zh-CN"/>
+        </w:rPr>
+      </w:pPr>
+      <w:r>
+        <w:rPr>
+          <w:rFonts w:hint="eastAsia"/>
+          <w:b/>
+          <w:lang w:eastAsia="zh-CN"/>
+        </w:rPr>
+        <w:t xml:space="preserve">     - **T-Connector** (`</w:t>
+      </w:r>
+      <w:r>
+        <w:rPr>
+          <w:rFonts w:hint="eastAsia"/>
+          <w:b/>
+          <w:lang w:eastAsia="zh-CN"/>
+        </w:rPr>
+        <w:t>┬</w:t>
+      </w:r>
+      <w:r>
+        <w:rPr>
+          <w:rFonts w:hint="eastAsia"/>
+          <w:b/>
+          <w:lang w:eastAsia="zh-CN"/>
+        </w:rPr>
+        <w:t>`, `</w:t>
+      </w:r>
+      <w:r>
+        <w:rPr>
+          <w:rFonts w:hint="eastAsia"/>
+          <w:b/>
+          <w:lang w:eastAsia="zh-CN"/>
+        </w:rPr>
+        <w:t>┤</w:t>
+      </w:r>
+      <w:r>
+        <w:rPr>
+          <w:rFonts w:hint="eastAsia"/>
+          <w:b/>
+          <w:lang w:eastAsia="zh-CN"/>
+        </w:rPr>
+        <w:t>`, `</w:t>
+      </w:r>
+      <w:r>
+        <w:rPr>
+          <w:rFonts w:hint="eastAsia"/>
+          <w:b/>
+          <w:lang w:eastAsia="zh-CN"/>
+        </w:rPr>
+        <w:t>┴</w:t>
+      </w:r>
+      <w:r>
+        <w:rPr>
+          <w:rFonts w:hint="eastAsia"/>
+          <w:b/>
+          <w:lang w:eastAsia="zh-CN"/>
+        </w:rPr>
+        <w:t>`, `</w:t>
+      </w:r>
+      <w:r>
+        <w:rPr>
+          <w:rFonts w:hint="eastAsia"/>
+          <w:b/>
+          <w:lang w:eastAsia="zh-CN"/>
+        </w:rPr>
+        <w:t>├</w:t>
+      </w:r>
+      <w:r>
+        <w:rPr>
+          <w:rFonts w:hint="eastAsia"/>
+          <w:b/>
+          <w:lang w:eastAsia="zh-CN"/>
+        </w:rPr>
+        <w:t>`): Connects three sides (useful for intersections).</w:t>
+      </w:r>
+    </w:p>
+    <w:p>
+      <w:pPr>
+        <w:rPr>
+          <w:b/>
+          <w:lang w:eastAsia="zh-CN"/>
+        </w:rPr>
+      </w:pPr>
+      <w:r>
+        <w:rPr>
+          <w:b/>
+          <w:lang w:eastAsia="zh-CN"/>
+        </w:rPr>
+        <w:t xml:space="preserve">   - **Start and End**: Define the start at the top-left corner `(0, 0)` and the end at the bottom-right corner `(2, 2)`.</w:t>
+      </w:r>
+    </w:p>
+    <w:p>
+      <w:pPr>
+        <w:rPr>
+          <w:b/>
+          <w:lang w:eastAsia="zh-CN"/>
+        </w:rPr>
+      </w:pPr>
+    </w:p>
+    <w:p>
+      <w:pPr>
+        <w:rPr>
+          <w:b/>
+          <w:lang w:eastAsia="zh-CN"/>
+        </w:rPr>
+      </w:pPr>
+      <w:r>
+        <w:rPr>
+          <w:b/>
+          <w:lang w:eastAsia="zh-CN"/>
+        </w:rPr>
+        <w:t>### 2. **Model the Rotations**</w:t>
+      </w:r>
+    </w:p>
+    <w:p>
+      <w:pPr>
+        <w:rPr>
+          <w:b/>
+          <w:lang w:eastAsia="zh-CN"/>
+        </w:rPr>
+      </w:pPr>
+      <w:r>
+        <w:rPr>
+          <w:b/>
+          <w:lang w:eastAsia="zh-CN"/>
+        </w:rPr>
+        <w:t xml:space="preserve">   - Each pipe type can have multiple orientations. For instance:</w:t>
+      </w:r>
+    </w:p>
+    <w:p>
+      <w:pPr>
+        <w:rPr>
+          <w:b/>
+          <w:lang w:eastAsia="zh-CN"/>
+        </w:rPr>
+      </w:pPr>
+      <w:r>
+        <w:rPr>
+          <w:b/>
+          <w:lang w:eastAsia="zh-CN"/>
+        </w:rPr>
+        <w:t xml:space="preserve">     - **Straight Pipe**: Can be rotated 0° (horizontal) or 90° (vertical).</w:t>
+      </w:r>
+    </w:p>
+    <w:p>
+      <w:pPr>
+        <w:rPr>
+          <w:b/>
+          <w:lang w:eastAsia="zh-CN"/>
+        </w:rPr>
+      </w:pPr>
+      <w:r>
+        <w:rPr>
+          <w:b/>
+          <w:lang w:eastAsia="zh-CN"/>
+        </w:rPr>
+        <w:t xml:space="preserve">     - **Corner Pipe**: Has four orientations: 0°, 90°, 180°, and 270°.</w:t>
+      </w:r>
+    </w:p>
+    <w:p>
+      <w:pPr>
+        <w:rPr>
+          <w:b/>
+          <w:lang w:eastAsia="zh-CN"/>
+        </w:rPr>
+      </w:pPr>
+      <w:r>
+        <w:rPr>
+          <w:b/>
+          <w:lang w:eastAsia="zh-CN"/>
+        </w:rPr>
+        <w:t xml:space="preserve">     - **T-Connector**: Has four orientations.</w:t>
+      </w:r>
+    </w:p>
+    <w:p>
+      <w:pPr>
+        <w:rPr>
+          <w:b/>
+          <w:lang w:eastAsia="zh-CN"/>
+        </w:rPr>
+      </w:pPr>
+      <w:r>
+        <w:rPr>
+          <w:b/>
+          <w:lang w:eastAsia="zh-CN"/>
+        </w:rPr>
+        <w:t xml:space="preserve">   - Define a function or rule to model how each piece rotates and the resulting connections.</w:t>
+      </w:r>
+    </w:p>
+    <w:p>
+      <w:pPr>
+        <w:rPr>
+          <w:b/>
+          <w:lang w:eastAsia="zh-CN"/>
+        </w:rPr>
+      </w:pPr>
+    </w:p>
+    <w:p>
+      <w:pPr>
+        <w:rPr>
+          <w:b/>
+          <w:lang w:eastAsia="zh-CN"/>
+        </w:rPr>
+      </w:pPr>
+      <w:r>
+        <w:rPr>
+          <w:b/>
+          <w:lang w:eastAsia="zh-CN"/>
+        </w:rPr>
+        <w:t>### 3. **Define the Connectivity Constraints**</w:t>
+      </w:r>
+    </w:p>
+    <w:p>
+      <w:pPr>
+        <w:rPr>
+          <w:b/>
+          <w:lang w:eastAsia="zh-CN"/>
+        </w:rPr>
+      </w:pPr>
+      <w:r>
+        <w:rPr>
+          <w:b/>
+          <w:lang w:eastAsia="zh-CN"/>
+        </w:rPr>
+        <w:t xml:space="preserve">   - Each cell in the grid connects to neighboring cells based on the orientation of the pipe within it.</w:t>
+      </w:r>
+    </w:p>
+    <w:p>
+      <w:pPr>
+        <w:rPr>
+          <w:b/>
+          <w:lang w:eastAsia="zh-CN"/>
+        </w:rPr>
+      </w:pPr>
+      <w:r>
+        <w:rPr>
+          <w:b/>
+          <w:lang w:eastAsia="zh-CN"/>
+        </w:rPr>
+        <w:t xml:space="preserve">   - Use propositions for each cell to indicate if it connects to neighboring cells:</w:t>
+      </w:r>
+    </w:p>
+    <w:p>
+      <w:pPr>
+        <w:rPr>
+          <w:b/>
+          <w:lang w:eastAsia="zh-CN"/>
+        </w:rPr>
+      </w:pPr>
+      <w:r>
+        <w:rPr>
+          <w:b/>
+          <w:lang w:eastAsia="zh-CN"/>
+        </w:rPr>
+        <w:t xml:space="preserve">     - `Connects(cell1, cell2)`: True if the pipe in `cell1` connects to `cell2`.</w:t>
+      </w:r>
+    </w:p>
+    <w:p>
+      <w:pPr>
+        <w:rPr>
+          <w:b/>
+          <w:lang w:eastAsia="zh-CN"/>
+        </w:rPr>
+      </w:pPr>
+      <w:r>
+        <w:rPr>
+          <w:b/>
+          <w:lang w:eastAsia="zh-CN"/>
+        </w:rPr>
+        <w:lastRenderedPageBreak/>
+        <w:t xml:space="preserve">   - Connectivity rules are based on the orientation of each pipe:</w:t>
+      </w:r>
+    </w:p>
+    <w:p>
+      <w:pPr>
+        <w:rPr>
+          <w:b/>
+          <w:lang w:eastAsia="zh-CN"/>
+        </w:rPr>
+      </w:pPr>
+      <w:r>
+        <w:rPr>
+          <w:b/>
+          <w:lang w:eastAsia="zh-CN"/>
+        </w:rPr>
+        <w:t xml:space="preserve">     - For example, if a straight pipe is horizontal in `(0, 0)`, `Connects((0, 0), (0, 1))` and `Connects((0, 1), (0, 0))` should be true.</w:t>
+      </w:r>
+    </w:p>
+    <w:p>
+      <w:pPr>
+        <w:rPr>
+          <w:b/>
+          <w:lang w:eastAsia="zh-CN"/>
+        </w:rPr>
+      </w:pPr>
+    </w:p>
+    <w:p>
+      <w:pPr>
+        <w:rPr>
+          <w:b/>
+          <w:lang w:eastAsia="zh-CN"/>
+        </w:rPr>
+      </w:pPr>
+      <w:r>
+        <w:rPr>
+          <w:b/>
+          <w:lang w:eastAsia="zh-CN"/>
+        </w:rPr>
+        <w:t>### 4. **Objective Constraints**</w:t>
+      </w:r>
+    </w:p>
+    <w:p>
+      <w:pPr>
+        <w:rPr>
+          <w:b/>
+          <w:lang w:eastAsia="zh-CN"/>
+        </w:rPr>
+      </w:pPr>
+      <w:r>
+        <w:rPr>
+          <w:b/>
+          <w:lang w:eastAsia="zh-CN"/>
+        </w:rPr>
+        <w:t xml:space="preserve">   - Define constraints to ensure the grid is connected from start to end:</w:t>
+      </w:r>
+    </w:p>
+    <w:p>
+      <w:pPr>
+        <w:rPr>
+          <w:b/>
+          <w:lang w:eastAsia="zh-CN"/>
+        </w:rPr>
+      </w:pPr>
+      <w:r>
+        <w:rPr>
+          <w:b/>
+          <w:lang w:eastAsia="zh-CN"/>
+        </w:rPr>
+        <w:t xml:space="preserve">     - **Path Continuity**: Starting at `(0, 0)`, every cell along a path must have an active connection leading to the next cell until reaching `(2, 2)`.</w:t>
+      </w:r>
+    </w:p>
+    <w:p>
+      <w:pPr>
+        <w:rPr>
+          <w:b/>
+          <w:lang w:eastAsia="zh-CN"/>
+        </w:rPr>
+      </w:pPr>
+      <w:r>
+        <w:rPr>
+          <w:b/>
+          <w:lang w:eastAsia="zh-CN"/>
+        </w:rPr>
+        <w:t xml:space="preserve">     - **Full Coverage**: Every pipe in the grid must be part of a continuous path from the start to the end.</w:t>
+      </w:r>
+    </w:p>
+    <w:p>
+      <w:pPr>
+        <w:rPr>
+          <w:b/>
+          <w:lang w:eastAsia="zh-CN"/>
+        </w:rPr>
+      </w:pPr>
+      <w:r>
+        <w:rPr>
+          <w:b/>
+          <w:lang w:eastAsia="zh-CN"/>
+        </w:rPr>
+        <w:t xml:space="preserve">   - **No Loose Ends**: Each pipe should connect to neighboring pipes without leaving any dangling ends (unconnected pipe openings).</w:t>
+      </w:r>
+    </w:p>
+    <w:p>
+      <w:pPr>
+        <w:rPr>
+          <w:b/>
+          <w:lang w:eastAsia="zh-CN"/>
+        </w:rPr>
+      </w:pPr>
+    </w:p>
+    <w:p>
+      <w:pPr>
+        <w:rPr>
+          <w:b/>
+          <w:lang w:eastAsia="zh-CN"/>
+        </w:rPr>
+      </w:pPr>
+      <w:r>
+        <w:rPr>
+          <w:b/>
+          <w:lang w:eastAsia="zh-CN"/>
+        </w:rPr>
+        <w:t>### 5. **Rotations as Decisions**</w:t>
+      </w:r>
+    </w:p>
+    <w:p>
+      <w:pPr>
+        <w:rPr>
+          <w:b/>
+          <w:lang w:eastAsia="zh-CN"/>
+        </w:rPr>
+      </w:pPr>
+      <w:r>
+        <w:rPr>
+          <w:b/>
+          <w:lang w:eastAsia="zh-CN"/>
+        </w:rPr>
+        <w:t xml:space="preserve">   - Represent each pipe’s rotation as a decision variable:</w:t>
+      </w:r>
+    </w:p>
+    <w:p>
+      <w:pPr>
+        <w:rPr>
+          <w:b/>
+          <w:lang w:eastAsia="zh-CN"/>
+        </w:rPr>
+      </w:pPr>
+      <w:r>
+        <w:rPr>
+          <w:b/>
+          <w:lang w:eastAsia="zh-CN"/>
+        </w:rPr>
+        <w:t xml:space="preserve">     - For example, `Rotate(cell, angle)` where `angle` is one of the allowed rotations (0°, 90°, etc.).</w:t>
+      </w:r>
+    </w:p>
+    <w:p>
+      <w:pPr>
+        <w:rPr>
+          <w:b/>
+          <w:lang w:eastAsia="zh-CN"/>
+        </w:rPr>
+      </w:pPr>
+      <w:r>
+        <w:rPr>
+          <w:b/>
+          <w:lang w:eastAsia="zh-CN"/>
+        </w:rPr>
+        <w:t xml:space="preserve">   - The objective of the game is to assign a rotation to each pipe such that all connectivity constraints are satisfied.</w:t>
+      </w:r>
+    </w:p>
+    <w:p>
+      <w:pPr>
+        <w:rPr>
+          <w:b/>
+          <w:lang w:eastAsia="zh-CN"/>
+        </w:rPr>
+      </w:pPr>
+    </w:p>
+    <w:p>
+      <w:pPr>
+        <w:rPr>
+          <w:b/>
+          <w:lang w:eastAsia="zh-CN"/>
+        </w:rPr>
+      </w:pPr>
+      <w:r>
+        <w:rPr>
+          <w:b/>
+          <w:lang w:eastAsia="zh-CN"/>
+        </w:rPr>
+        <w:t>### 6. **Model Validation**</w:t>
+      </w:r>
+    </w:p>
+    <w:p>
+      <w:pPr>
+        <w:rPr>
+          <w:b/>
+          <w:lang w:eastAsia="zh-CN"/>
+        </w:rPr>
+      </w:pPr>
+      <w:r>
+        <w:rPr>
+          <w:b/>
+          <w:lang w:eastAsia="zh-CN"/>
+        </w:rPr>
+        <w:t xml:space="preserve">   - Use a **graph traversal** (like Depth-First Search or Breadth-First Search) to check if there’s a valid path from `(0, 0)` to `(2, 2)` that includes every cell.</w:t>
+      </w:r>
+    </w:p>
+    <w:p>
+      <w:pPr>
+        <w:rPr>
+          <w:b/>
+          <w:lang w:eastAsia="zh-CN"/>
+        </w:rPr>
+      </w:pPr>
+      <w:r>
+        <w:rPr>
+          <w:b/>
+          <w:lang w:eastAsia="zh-CN"/>
+        </w:rPr>
+        <w:t xml:space="preserve">   - Verify that all cells connect as required without any open connections.</w:t>
+      </w:r>
+    </w:p>
+    <w:p>
+      <w:pPr>
+        <w:rPr>
+          <w:b/>
+          <w:lang w:eastAsia="zh-CN"/>
+        </w:rPr>
+      </w:pPr>
+    </w:p>
+    <w:p>
+      <w:pPr>
+        <w:rPr>
+          <w:b/>
+          <w:lang w:eastAsia="zh-CN"/>
+        </w:rPr>
+      </w:pPr>
+      <w:r>
+        <w:rPr>
+          <w:b/>
+          <w:lang w:eastAsia="zh-CN"/>
+        </w:rPr>
+        <w:t>### 7. **Example in Propositional Logic**</w:t>
+      </w:r>
+    </w:p>
+    <w:p>
+      <w:pPr>
+        <w:rPr>
+          <w:b/>
+          <w:lang w:eastAsia="zh-CN"/>
+        </w:rPr>
+      </w:pPr>
+      <w:r>
+        <w:rPr>
+          <w:b/>
+          <w:lang w:eastAsia="zh-CN"/>
+        </w:rPr>
+        <w:t xml:space="preserve">   - **Variables**: For each cell `(</w:t>
+      </w:r>
+      <w:proofErr w:type="spellStart"/>
+      <w:r>
+        <w:rPr>
+          <w:b/>
+          <w:lang w:eastAsia="zh-CN"/>
+        </w:rPr>
+        <w:t>i</w:t>
+      </w:r>
+      <w:proofErr w:type="spellEnd"/>
+      <w:r>
+        <w:rPr>
+          <w:b/>
+          <w:lang w:eastAsia="zh-CN"/>
+        </w:rPr>
+        <w:t>, j)`, define a rotation variable and connectivity variables, e.g., `Rotate(cell, angle)` and `Connects(cell1, cell2)`.</w:t>
+      </w:r>
+    </w:p>
+    <w:p>
+      <w:pPr>
+        <w:rPr>
+          <w:b/>
+          <w:lang w:eastAsia="zh-CN"/>
+        </w:rPr>
+      </w:pPr>
+      <w:r>
+        <w:rPr>
+          <w:b/>
+          <w:lang w:eastAsia="zh-CN"/>
+        </w:rPr>
+        <w:t xml:space="preserve">   - **Constraints**:</w:t>
+      </w:r>
+    </w:p>
+    <w:p>
+      <w:pPr>
+        <w:rPr>
+          <w:rFonts w:hint="eastAsia"/>
+          <w:b/>
+          <w:lang w:eastAsia="zh-CN"/>
+        </w:rPr>
+      </w:pPr>
+      <w:r>
+        <w:rPr>
+          <w:rFonts w:hint="eastAsia"/>
+          <w:b/>
+          <w:lang w:eastAsia="zh-CN"/>
+        </w:rPr>
+        <w:t xml:space="preserve">     - `Rotate((</w:t>
+      </w:r>
+      <w:proofErr w:type="spellStart"/>
+      <w:r>
+        <w:rPr>
+          <w:rFonts w:hint="eastAsia"/>
+          <w:b/>
+          <w:lang w:eastAsia="zh-CN"/>
+        </w:rPr>
+        <w:t>i</w:t>
+      </w:r>
+      <w:proofErr w:type="spellEnd"/>
+      <w:r>
+        <w:rPr>
+          <w:rFonts w:hint="eastAsia"/>
+          <w:b/>
+          <w:lang w:eastAsia="zh-CN"/>
+        </w:rPr>
+        <w:t>, j), 90</w:t>
+      </w:r>
+      <w:r>
+        <w:rPr>
+          <w:rFonts w:hint="eastAsia"/>
+          <w:b/>
+          <w:lang w:eastAsia="zh-CN"/>
+        </w:rPr>
+        <w:t>°</w:t>
+      </w:r>
+      <w:r>
+        <w:rPr>
+          <w:rFonts w:hint="eastAsia"/>
+          <w:b/>
+          <w:lang w:eastAsia="zh-CN"/>
+        </w:rPr>
+        <w:t xml:space="preserve">) </w:t>
+      </w:r>
+      <w:r>
+        <w:rPr>
+          <w:rFonts w:hint="eastAsia"/>
+          <w:b/>
+          <w:lang w:eastAsia="zh-CN"/>
+        </w:rPr>
+        <w:t>→</w:t>
+      </w:r>
+      <w:r>
+        <w:rPr>
+          <w:rFonts w:hint="eastAsia"/>
+          <w:b/>
+          <w:lang w:eastAsia="zh-CN"/>
+        </w:rPr>
+        <w:t xml:space="preserve"> (Connects((</w:t>
+      </w:r>
+      <w:proofErr w:type="spellStart"/>
+      <w:r>
+        <w:rPr>
+          <w:rFonts w:hint="eastAsia"/>
+          <w:b/>
+          <w:lang w:eastAsia="zh-CN"/>
+        </w:rPr>
+        <w:t>i</w:t>
+      </w:r>
+      <w:proofErr w:type="spellEnd"/>
+      <w:r>
+        <w:rPr>
+          <w:rFonts w:hint="eastAsia"/>
+          <w:b/>
+          <w:lang w:eastAsia="zh-CN"/>
+        </w:rPr>
+        <w:t>, j), (</w:t>
+      </w:r>
+      <w:proofErr w:type="spellStart"/>
+      <w:r>
+        <w:rPr>
+          <w:rFonts w:hint="eastAsia"/>
+          <w:b/>
+          <w:lang w:eastAsia="zh-CN"/>
+        </w:rPr>
+        <w:t>i</w:t>
+      </w:r>
+      <w:proofErr w:type="spellEnd"/>
+      <w:r>
+        <w:rPr>
+          <w:rFonts w:hint="eastAsia"/>
+          <w:b/>
+          <w:lang w:eastAsia="zh-CN"/>
+        </w:rPr>
+        <w:t xml:space="preserve">, j+1)) </w:t>
+      </w:r>
+      <w:r>
+        <w:rPr>
+          <w:rFonts w:hint="eastAsia"/>
+          <w:b/>
+          <w:lang w:eastAsia="zh-CN"/>
+        </w:rPr>
+        <w:t>∧</w:t>
+      </w:r>
+      <w:r>
+        <w:rPr>
+          <w:rFonts w:hint="eastAsia"/>
+          <w:b/>
+          <w:lang w:eastAsia="zh-CN"/>
+        </w:rPr>
+        <w:t xml:space="preserve"> Connects((</w:t>
+      </w:r>
+      <w:proofErr w:type="spellStart"/>
+      <w:r>
+        <w:rPr>
+          <w:rFonts w:hint="eastAsia"/>
+          <w:b/>
+          <w:lang w:eastAsia="zh-CN"/>
+        </w:rPr>
+        <w:t>i</w:t>
+      </w:r>
+      <w:proofErr w:type="spellEnd"/>
+      <w:r>
+        <w:rPr>
+          <w:rFonts w:hint="eastAsia"/>
+          <w:b/>
+          <w:lang w:eastAsia="zh-CN"/>
+        </w:rPr>
+        <w:t>, j+1), (</w:t>
+      </w:r>
+      <w:proofErr w:type="spellStart"/>
+      <w:r>
+        <w:rPr>
+          <w:rFonts w:hint="eastAsia"/>
+          <w:b/>
+          <w:lang w:eastAsia="zh-CN"/>
+        </w:rPr>
+        <w:t>i</w:t>
+      </w:r>
+      <w:proofErr w:type="spellEnd"/>
+      <w:r>
+        <w:rPr>
+          <w:rFonts w:hint="eastAsia"/>
+          <w:b/>
+          <w:lang w:eastAsia="zh-CN"/>
+        </w:rPr>
+        <w:t>, j)))`: If a cell is rotated 90</w:t>
+      </w:r>
+      <w:r>
+        <w:rPr>
+          <w:rFonts w:hint="eastAsia"/>
+          <w:b/>
+          <w:lang w:eastAsia="zh-CN"/>
+        </w:rPr>
+        <w:t>°</w:t>
+      </w:r>
+      <w:r>
+        <w:rPr>
+          <w:rFonts w:hint="eastAsia"/>
+          <w:b/>
+          <w:lang w:eastAsia="zh-CN"/>
+        </w:rPr>
+        <w:t>, it must connect to its right neighbor if it</w:t>
+      </w:r>
+      <w:r>
+        <w:rPr>
+          <w:rFonts w:hint="eastAsia"/>
+          <w:b/>
+          <w:lang w:eastAsia="zh-CN"/>
+        </w:rPr>
+        <w:t>’</w:t>
+      </w:r>
+      <w:r>
+        <w:rPr>
+          <w:rFonts w:hint="eastAsia"/>
+          <w:b/>
+          <w:lang w:eastAsia="zh-CN"/>
+        </w:rPr>
+        <w:t>s a straight or corner pipe.</w:t>
+      </w:r>
+    </w:p>
+    <w:p>
+      <w:pPr>
+        <w:rPr>
+          <w:b/>
+          <w:lang w:eastAsia="zh-CN"/>
+        </w:rPr>
+      </w:pPr>
+      <w:r>
+        <w:rPr>
+          <w:b/>
+          <w:lang w:eastAsia="zh-CN"/>
+        </w:rPr>
+        <w:t xml:space="preserve">     - `</w:t>
+      </w:r>
+      <w:proofErr w:type="spellStart"/>
+      <w:r>
+        <w:rPr>
+          <w:b/>
+          <w:lang w:eastAsia="zh-CN"/>
+        </w:rPr>
+        <w:t>PathExists</w:t>
+      </w:r>
+      <w:proofErr w:type="spellEnd"/>
+      <w:r>
+        <w:rPr>
+          <w:b/>
+          <w:lang w:eastAsia="zh-CN"/>
+        </w:rPr>
+        <w:t>((0,0), (2,2))`: Ensure there’s a continuous path from the start to the end.</w:t>
+      </w:r>
+    </w:p>
+    <w:p>
+      <w:pPr>
+        <w:rPr>
+          <w:b/>
+          <w:lang w:eastAsia="zh-CN"/>
+        </w:rPr>
+      </w:pPr>
+    </w:p>
+    <w:p>
+      <w:pPr>
+        <w:rPr>
+          <w:b/>
+          <w:lang w:eastAsia="zh-CN"/>
+        </w:rPr>
+      </w:pPr>
+      <w:r>
+        <w:rPr>
+          <w:b/>
+          <w:lang w:eastAsia="zh-CN"/>
+        </w:rPr>
+        <w:t>This model allows the game to be simulated logically by assigning rotations and testing connectivity across the grid, fulfilling the objective of connecting all pipes from start to finish.</w:t>
+      </w:r>
+    </w:p>
+    <w:p>
+      <w:pPr>
+        <w:rPr>
+          <w:b/>
+          <w:lang w:eastAsia="zh-CN"/>
+        </w:rPr>
+      </w:pPr>
+    </w:p>
+    <w:p>
+      <w:pPr>
+        <w:rPr>
+          <w:b/>
+          <w:lang w:eastAsia="zh-CN"/>
+        </w:rPr>
+      </w:pPr>
+    </w:p>
+    <w:p>
+      <w:pPr>
+        <w:rPr>
+          <w:b/>
+          <w:lang w:eastAsia="zh-CN"/>
+        </w:rPr>
+      </w:pPr>
+    </w:p>
+    <w:p>
+      <w:pPr>
+        <w:rPr>
+          <w:b/>
+          <w:lang w:eastAsia="zh-CN"/>
+        </w:rPr>
+      </w:pPr>
+      <w:r>
+        <w:rPr>
+          <w:b/>
+          <w:lang w:eastAsia="zh-CN"/>
+        </w:rPr>
+        <w:t>To model a solution where pipe orientations are set non-sequentially, we can use a **constraint satisfaction approach** rather than a step-by-step sequence. This allows us to specify rotations for specific pipes without enforcing an order, ensuring that all pipes meet the connectivity requirements regardless of the order in which we assign orientations.</w:t>
+      </w:r>
+    </w:p>
+    <w:p>
+      <w:pPr>
+        <w:rPr>
+          <w:b/>
+          <w:lang w:eastAsia="zh-CN"/>
+        </w:rPr>
+      </w:pPr>
+    </w:p>
+    <w:p>
+      <w:pPr>
+        <w:rPr>
+          <w:b/>
+          <w:lang w:eastAsia="zh-CN"/>
+        </w:rPr>
+      </w:pPr>
+      <w:r>
+        <w:rPr>
+          <w:b/>
+          <w:lang w:eastAsia="zh-CN"/>
+        </w:rPr>
+        <w:t>Here's how we can approach this:</w:t>
+      </w:r>
+    </w:p>
+    <w:p>
+      <w:pPr>
+        <w:rPr>
+          <w:b/>
+          <w:lang w:eastAsia="zh-CN"/>
+        </w:rPr>
+      </w:pPr>
+    </w:p>
+    <w:p>
+      <w:pPr>
+        <w:rPr>
+          <w:b/>
+          <w:lang w:eastAsia="zh-CN"/>
+        </w:rPr>
+      </w:pPr>
+      <w:r>
+        <w:rPr>
+          <w:b/>
+          <w:lang w:eastAsia="zh-CN"/>
+        </w:rPr>
+        <w:t>### 1. **Define Each Pipe’s Possible Orientations as Independent Variables**</w:t>
+      </w:r>
+    </w:p>
+    <w:p>
+      <w:pPr>
+        <w:rPr>
+          <w:b/>
+          <w:lang w:eastAsia="zh-CN"/>
+        </w:rPr>
+      </w:pPr>
+      <w:r>
+        <w:rPr>
+          <w:b/>
+          <w:lang w:eastAsia="zh-CN"/>
+        </w:rPr>
+        <w:t xml:space="preserve">   - For each cell `(</w:t>
+      </w:r>
+      <w:proofErr w:type="spellStart"/>
+      <w:r>
+        <w:rPr>
+          <w:b/>
+          <w:lang w:eastAsia="zh-CN"/>
+        </w:rPr>
+        <w:t>i</w:t>
+      </w:r>
+      <w:proofErr w:type="spellEnd"/>
+      <w:r>
+        <w:rPr>
+          <w:b/>
+          <w:lang w:eastAsia="zh-CN"/>
+        </w:rPr>
+        <w:t>, j)` in the grid, define a variable `Orientation(</w:t>
+      </w:r>
+      <w:proofErr w:type="spellStart"/>
+      <w:r>
+        <w:rPr>
+          <w:b/>
+          <w:lang w:eastAsia="zh-CN"/>
+        </w:rPr>
+        <w:t>i</w:t>
+      </w:r>
+      <w:proofErr w:type="spellEnd"/>
+      <w:r>
+        <w:rPr>
+          <w:b/>
+          <w:lang w:eastAsia="zh-CN"/>
+        </w:rPr>
+        <w:t>, j)` that represents the pipe’s orientation. The possible values of this variable depend on the type of pipe:</w:t>
+      </w:r>
+    </w:p>
+    <w:p>
+      <w:pPr>
+        <w:rPr>
+          <w:b/>
+          <w:lang w:eastAsia="zh-CN"/>
+        </w:rPr>
+      </w:pPr>
+      <w:r>
+        <w:rPr>
+          <w:b/>
+          <w:lang w:eastAsia="zh-CN"/>
+        </w:rPr>
+        <w:t xml:space="preserve">     - **Straight Pipe**: `{0°, 90°}`</w:t>
+      </w:r>
+    </w:p>
+    <w:p>
+      <w:pPr>
+        <w:rPr>
+          <w:b/>
+          <w:lang w:eastAsia="zh-CN"/>
+        </w:rPr>
+      </w:pPr>
+      <w:r>
+        <w:rPr>
+          <w:b/>
+          <w:lang w:eastAsia="zh-CN"/>
+        </w:rPr>
+        <w:t xml:space="preserve">     - **Corner Pipe**: `{0°, 90°, 180°, 270°}`</w:t>
+      </w:r>
+    </w:p>
+    <w:p>
+      <w:pPr>
+        <w:rPr>
+          <w:b/>
+          <w:lang w:eastAsia="zh-CN"/>
+        </w:rPr>
+      </w:pPr>
+      <w:r>
+        <w:rPr>
+          <w:b/>
+          <w:lang w:eastAsia="zh-CN"/>
+        </w:rPr>
+        <w:t xml:space="preserve">     - **T-Connector**: `{0°, 90°, 180°, 270°}`</w:t>
+      </w:r>
+    </w:p>
+    <w:p>
+      <w:pPr>
+        <w:rPr>
+          <w:b/>
+          <w:lang w:eastAsia="zh-CN"/>
+        </w:rPr>
+      </w:pPr>
+      <w:r>
+        <w:rPr>
+          <w:b/>
+          <w:lang w:eastAsia="zh-CN"/>
+        </w:rPr>
+        <w:t xml:space="preserve">   - These orientations do not rely on any other cell's rotation and can be set in any order.</w:t>
+      </w:r>
+    </w:p>
+    <w:p>
+      <w:pPr>
+        <w:rPr>
+          <w:b/>
+          <w:lang w:eastAsia="zh-CN"/>
+        </w:rPr>
+      </w:pPr>
+    </w:p>
+    <w:p>
+      <w:pPr>
+        <w:rPr>
+          <w:b/>
+          <w:lang w:eastAsia="zh-CN"/>
+        </w:rPr>
+      </w:pPr>
+      <w:r>
+        <w:rPr>
+          <w:b/>
+          <w:lang w:eastAsia="zh-CN"/>
+        </w:rPr>
+        <w:t>### 2. **Set Connectivity Constraints Across the Entire Grid**</w:t>
+      </w:r>
+    </w:p>
+    <w:p>
+      <w:pPr>
+        <w:rPr>
+          <w:b/>
+          <w:lang w:eastAsia="zh-CN"/>
+        </w:rPr>
+      </w:pPr>
+      <w:r>
+        <w:rPr>
+          <w:b/>
+          <w:lang w:eastAsia="zh-CN"/>
+        </w:rPr>
+        <w:t xml:space="preserve">   - Define connectivity constraints between neighboring cells to ensure that the orientations chosen result in a continuous path from the start `(0,0)` to the end `(2,2)`.</w:t>
+      </w:r>
+    </w:p>
+    <w:p>
+      <w:pPr>
+        <w:rPr>
+          <w:b/>
+          <w:lang w:eastAsia="zh-CN"/>
+        </w:rPr>
+      </w:pPr>
+      <w:r>
+        <w:rPr>
+          <w:b/>
+          <w:lang w:eastAsia="zh-CN"/>
+        </w:rPr>
+        <w:t xml:space="preserve">   - Example of connectivity constraints:</w:t>
+      </w:r>
+    </w:p>
+    <w:p>
+      <w:pPr>
+        <w:rPr>
+          <w:b/>
+          <w:lang w:eastAsia="zh-CN"/>
+        </w:rPr>
+      </w:pPr>
+      <w:r>
+        <w:rPr>
+          <w:b/>
+          <w:lang w:eastAsia="zh-CN"/>
+        </w:rPr>
+        <w:t xml:space="preserve">     - If cell `(</w:t>
+      </w:r>
+      <w:proofErr w:type="spellStart"/>
+      <w:r>
+        <w:rPr>
+          <w:b/>
+          <w:lang w:eastAsia="zh-CN"/>
+        </w:rPr>
+        <w:t>i</w:t>
+      </w:r>
+      <w:proofErr w:type="spellEnd"/>
+      <w:r>
+        <w:rPr>
+          <w:b/>
+          <w:lang w:eastAsia="zh-CN"/>
+        </w:rPr>
+        <w:t>, j)` has a pipe facing **east** and its neighbor `(</w:t>
+      </w:r>
+      <w:proofErr w:type="spellStart"/>
+      <w:r>
+        <w:rPr>
+          <w:b/>
+          <w:lang w:eastAsia="zh-CN"/>
+        </w:rPr>
+        <w:t>i</w:t>
+      </w:r>
+      <w:proofErr w:type="spellEnd"/>
+      <w:r>
+        <w:rPr>
+          <w:b/>
+          <w:lang w:eastAsia="zh-CN"/>
+        </w:rPr>
+        <w:t>, j+1)` has a compatible pipe facing **west**, they should connect:</w:t>
+      </w:r>
+    </w:p>
+    <w:p>
+      <w:pPr>
+        <w:rPr>
+          <w:rFonts w:hint="eastAsia"/>
+          <w:b/>
+          <w:lang w:eastAsia="zh-CN"/>
+        </w:rPr>
+      </w:pPr>
+      <w:r>
+        <w:rPr>
+          <w:rFonts w:hint="eastAsia"/>
+          <w:b/>
+          <w:lang w:eastAsia="zh-CN"/>
+        </w:rPr>
+        <w:t xml:space="preserve">       - `Orientation(</w:t>
+      </w:r>
+      <w:proofErr w:type="spellStart"/>
+      <w:r>
+        <w:rPr>
+          <w:rFonts w:hint="eastAsia"/>
+          <w:b/>
+          <w:lang w:eastAsia="zh-CN"/>
+        </w:rPr>
+        <w:t>i</w:t>
+      </w:r>
+      <w:proofErr w:type="spellEnd"/>
+      <w:r>
+        <w:rPr>
+          <w:rFonts w:hint="eastAsia"/>
+          <w:b/>
+          <w:lang w:eastAsia="zh-CN"/>
+        </w:rPr>
+        <w:t xml:space="preserve">, j) = east </w:t>
+      </w:r>
+      <w:r>
+        <w:rPr>
+          <w:rFonts w:hint="eastAsia"/>
+          <w:b/>
+          <w:lang w:eastAsia="zh-CN"/>
+        </w:rPr>
+        <w:t>∧</w:t>
+      </w:r>
+      <w:r>
+        <w:rPr>
+          <w:rFonts w:hint="eastAsia"/>
+          <w:b/>
+          <w:lang w:eastAsia="zh-CN"/>
+        </w:rPr>
+        <w:t xml:space="preserve"> Orientation(</w:t>
+      </w:r>
+      <w:proofErr w:type="spellStart"/>
+      <w:r>
+        <w:rPr>
+          <w:rFonts w:hint="eastAsia"/>
+          <w:b/>
+          <w:lang w:eastAsia="zh-CN"/>
+        </w:rPr>
+        <w:t>i</w:t>
+      </w:r>
+      <w:proofErr w:type="spellEnd"/>
+      <w:r>
+        <w:rPr>
+          <w:rFonts w:hint="eastAsia"/>
+          <w:b/>
+          <w:lang w:eastAsia="zh-CN"/>
+        </w:rPr>
+        <w:t xml:space="preserve">, j+1) = west </w:t>
+      </w:r>
+      <w:r>
+        <w:rPr>
+          <w:rFonts w:hint="eastAsia"/>
+          <w:b/>
+          <w:lang w:eastAsia="zh-CN"/>
+        </w:rPr>
+        <w:t>→</w:t>
+      </w:r>
+      <w:r>
+        <w:rPr>
+          <w:rFonts w:hint="eastAsia"/>
+          <w:b/>
+          <w:lang w:eastAsia="zh-CN"/>
+        </w:rPr>
+        <w:t xml:space="preserve"> Connects((</w:t>
+      </w:r>
+      <w:proofErr w:type="spellStart"/>
+      <w:r>
+        <w:rPr>
+          <w:rFonts w:hint="eastAsia"/>
+          <w:b/>
+          <w:lang w:eastAsia="zh-CN"/>
+        </w:rPr>
+        <w:t>i</w:t>
+      </w:r>
+      <w:proofErr w:type="spellEnd"/>
+      <w:r>
+        <w:rPr>
+          <w:rFonts w:hint="eastAsia"/>
+          <w:b/>
+          <w:lang w:eastAsia="zh-CN"/>
+        </w:rPr>
+        <w:t>, j), (</w:t>
+      </w:r>
+      <w:proofErr w:type="spellStart"/>
+      <w:r>
+        <w:rPr>
+          <w:rFonts w:hint="eastAsia"/>
+          <w:b/>
+          <w:lang w:eastAsia="zh-CN"/>
+        </w:rPr>
+        <w:t>i</w:t>
+      </w:r>
+      <w:proofErr w:type="spellEnd"/>
+      <w:r>
+        <w:rPr>
+          <w:rFonts w:hint="eastAsia"/>
+          <w:b/>
+          <w:lang w:eastAsia="zh-CN"/>
+        </w:rPr>
+        <w:t xml:space="preserve">, j+1)) </w:t>
+      </w:r>
+      <w:r>
+        <w:rPr>
+          <w:rFonts w:hint="eastAsia"/>
+          <w:b/>
+          <w:lang w:eastAsia="zh-CN"/>
+        </w:rPr>
+        <w:t>∧</w:t>
+      </w:r>
+      <w:r>
+        <w:rPr>
+          <w:rFonts w:hint="eastAsia"/>
+          <w:b/>
+          <w:lang w:eastAsia="zh-CN"/>
+        </w:rPr>
+        <w:t xml:space="preserve"> Connects((</w:t>
+      </w:r>
+      <w:proofErr w:type="spellStart"/>
+      <w:r>
+        <w:rPr>
+          <w:rFonts w:hint="eastAsia"/>
+          <w:b/>
+          <w:lang w:eastAsia="zh-CN"/>
+        </w:rPr>
+        <w:t>i</w:t>
+      </w:r>
+      <w:proofErr w:type="spellEnd"/>
+      <w:r>
+        <w:rPr>
+          <w:rFonts w:hint="eastAsia"/>
+          <w:b/>
+          <w:lang w:eastAsia="zh-CN"/>
+        </w:rPr>
+        <w:t>, j+1), (</w:t>
+      </w:r>
+      <w:proofErr w:type="spellStart"/>
+      <w:r>
+        <w:rPr>
+          <w:rFonts w:hint="eastAsia"/>
+          <w:b/>
+          <w:lang w:eastAsia="zh-CN"/>
+        </w:rPr>
+        <w:t>i</w:t>
+      </w:r>
+      <w:proofErr w:type="spellEnd"/>
+      <w:r>
+        <w:rPr>
+          <w:rFonts w:hint="eastAsia"/>
+          <w:b/>
+          <w:lang w:eastAsia="zh-CN"/>
+        </w:rPr>
+        <w:t>, j))`</w:t>
+      </w:r>
+    </w:p>
+    <w:p>
+      <w:pPr>
+        <w:rPr>
+          <w:b/>
+          <w:lang w:eastAsia="zh-CN"/>
+        </w:rPr>
+      </w:pPr>
+      <w:r>
+        <w:rPr>
+          <w:b/>
+          <w:lang w:eastAsia="zh-CN"/>
+        </w:rPr>
+        <w:t xml:space="preserve">     - These constraints apply to each neighboring pair based on their pipe type and orientation.</w:t>
+      </w:r>
+    </w:p>
+    <w:p>
+      <w:pPr>
+        <w:rPr>
+          <w:b/>
+          <w:lang w:eastAsia="zh-CN"/>
+        </w:rPr>
+      </w:pPr>
+    </w:p>
+    <w:p>
+      <w:pPr>
+        <w:rPr>
+          <w:b/>
+          <w:lang w:eastAsia="zh-CN"/>
+        </w:rPr>
+      </w:pPr>
+      <w:r>
+        <w:rPr>
+          <w:b/>
+          <w:lang w:eastAsia="zh-CN"/>
+        </w:rPr>
+        <w:lastRenderedPageBreak/>
+        <w:t>### 3. **Model the Path Requirement as a Global Constraint**</w:t>
+      </w:r>
+    </w:p>
+    <w:p>
+      <w:pPr>
+        <w:rPr>
+          <w:b/>
+          <w:lang w:eastAsia="zh-CN"/>
+        </w:rPr>
+      </w:pPr>
+      <w:r>
+        <w:rPr>
+          <w:b/>
+          <w:lang w:eastAsia="zh-CN"/>
+        </w:rPr>
+        <w:t xml:space="preserve">   - Define a **path continuity constraint** to ensure a complete connection from `(0,0)` to `(2,2)`. This constraint ensures that all pipes form a connected path without requiring a specific order of orientation assignments:</w:t>
+      </w:r>
+    </w:p>
+    <w:p>
+      <w:pPr>
+        <w:rPr>
+          <w:b/>
+          <w:lang w:eastAsia="zh-CN"/>
+        </w:rPr>
+      </w:pPr>
+      <w:r>
+        <w:rPr>
+          <w:b/>
+          <w:lang w:eastAsia="zh-CN"/>
+        </w:rPr>
+        <w:t xml:space="preserve">     - Let `</w:t>
+      </w:r>
+      <w:proofErr w:type="spellStart"/>
+      <w:r>
+        <w:rPr>
+          <w:b/>
+          <w:lang w:eastAsia="zh-CN"/>
+        </w:rPr>
+        <w:t>PathExists</w:t>
+      </w:r>
+      <w:proofErr w:type="spellEnd"/>
+      <w:r>
+        <w:rPr>
+          <w:b/>
+          <w:lang w:eastAsia="zh-CN"/>
+        </w:rPr>
+        <w:t>(start, end)` represent a path from the start to the end.</w:t>
+      </w:r>
+    </w:p>
+    <w:p>
+      <w:pPr>
+        <w:rPr>
+          <w:b/>
+          <w:lang w:eastAsia="zh-CN"/>
+        </w:rPr>
+      </w:pPr>
+      <w:r>
+        <w:rPr>
+          <w:b/>
+          <w:lang w:eastAsia="zh-CN"/>
+        </w:rPr>
+        <w:t xml:space="preserve">     - This constraint can be checked through a **graph traversal** (e.g., DFS or BFS) that verifies if there is a complete path from `(0,0)` to `(2,2)` using the current orientations of each pipe.</w:t>
+      </w:r>
+    </w:p>
+    <w:p>
+      <w:pPr>
+        <w:rPr>
+          <w:b/>
+          <w:lang w:eastAsia="zh-CN"/>
+        </w:rPr>
+      </w:pPr>
+    </w:p>
+    <w:p>
+      <w:pPr>
+        <w:rPr>
+          <w:b/>
+          <w:lang w:eastAsia="zh-CN"/>
+        </w:rPr>
+      </w:pPr>
+      <w:r>
+        <w:rPr>
+          <w:b/>
+          <w:lang w:eastAsia="zh-CN"/>
+        </w:rPr>
+        <w:t>### 4. **Add Specific Orientation Constraints for Selected Pipes**</w:t>
+      </w:r>
+    </w:p>
+    <w:p>
+      <w:pPr>
+        <w:rPr>
+          <w:b/>
+          <w:lang w:eastAsia="zh-CN"/>
+        </w:rPr>
+      </w:pPr>
+      <w:r>
+        <w:rPr>
+          <w:b/>
+          <w:lang w:eastAsia="zh-CN"/>
+        </w:rPr>
+        <w:t xml:space="preserve">   - If specific orientations are required for certain pipes, you can set constraints directly on those cells without depending on the order in which they are processed.</w:t>
+      </w:r>
+    </w:p>
+    <w:p>
+      <w:pPr>
+        <w:rPr>
+          <w:b/>
+          <w:lang w:eastAsia="zh-CN"/>
+        </w:rPr>
+      </w:pPr>
+      <w:r>
+        <w:rPr>
+          <w:b/>
+          <w:lang w:eastAsia="zh-CN"/>
+        </w:rPr>
+        <w:t xml:space="preserve">   - For instance, if:</w:t>
+      </w:r>
+    </w:p>
+    <w:p>
+      <w:pPr>
+        <w:rPr>
+          <w:b/>
+          <w:lang w:eastAsia="zh-CN"/>
+        </w:rPr>
+      </w:pPr>
+      <w:r>
+        <w:rPr>
+          <w:b/>
+          <w:lang w:eastAsia="zh-CN"/>
+        </w:rPr>
+        <w:t xml:space="preserve">     - The third pipe must face east: `Orientation(0, 2) = east`</w:t>
+      </w:r>
+    </w:p>
+    <w:p>
+      <w:pPr>
+        <w:rPr>
+          <w:b/>
+          <w:lang w:eastAsia="zh-CN"/>
+        </w:rPr>
+      </w:pPr>
+      <w:r>
+        <w:rPr>
+          <w:b/>
+          <w:lang w:eastAsia="zh-CN"/>
+        </w:rPr>
+        <w:t xml:space="preserve">     - The fifth pipe must face north: `Orientation(1, 1) = north`</w:t>
+      </w:r>
+    </w:p>
+    <w:p>
+      <w:pPr>
+        <w:rPr>
+          <w:b/>
+          <w:lang w:eastAsia="zh-CN"/>
+        </w:rPr>
+      </w:pPr>
+      <w:r>
+        <w:rPr>
+          <w:b/>
+          <w:lang w:eastAsia="zh-CN"/>
+        </w:rPr>
+        <w:t xml:space="preserve">   - These constraints are **independent** and don’t enforce any rotation sequence.</w:t>
+      </w:r>
+    </w:p>
+    <w:p>
+      <w:pPr>
+        <w:rPr>
+          <w:b/>
+          <w:lang w:eastAsia="zh-CN"/>
+        </w:rPr>
+      </w:pPr>
+    </w:p>
+    <w:p>
+      <w:pPr>
+        <w:rPr>
+          <w:b/>
+          <w:lang w:eastAsia="zh-CN"/>
+        </w:rPr>
+      </w:pPr>
+      <w:r>
+        <w:rPr>
+          <w:b/>
+          <w:lang w:eastAsia="zh-CN"/>
+        </w:rPr>
+        <w:t>### 5. **Constraint Satisfaction Problem (CSP) Setup**</w:t>
+      </w:r>
+    </w:p>
+    <w:p>
+      <w:pPr>
+        <w:rPr>
+          <w:b/>
+          <w:lang w:eastAsia="zh-CN"/>
+        </w:rPr>
+      </w:pPr>
+      <w:r>
+        <w:rPr>
+          <w:b/>
+          <w:lang w:eastAsia="zh-CN"/>
+        </w:rPr>
+        <w:t xml:space="preserve">   - With the above constraints, the model becomes a **CSP** where:</w:t>
+      </w:r>
+    </w:p>
+    <w:p>
+      <w:pPr>
+        <w:rPr>
+          <w:b/>
+          <w:lang w:eastAsia="zh-CN"/>
+        </w:rPr>
+      </w:pPr>
+      <w:r>
+        <w:rPr>
+          <w:b/>
+          <w:lang w:eastAsia="zh-CN"/>
+        </w:rPr>
+        <w:t xml:space="preserve">     - Variables: `Orientation(</w:t>
+      </w:r>
+      <w:proofErr w:type="spellStart"/>
+      <w:r>
+        <w:rPr>
+          <w:b/>
+          <w:lang w:eastAsia="zh-CN"/>
+        </w:rPr>
+        <w:t>i</w:t>
+      </w:r>
+      <w:proofErr w:type="spellEnd"/>
+      <w:r>
+        <w:rPr>
+          <w:b/>
+          <w:lang w:eastAsia="zh-CN"/>
+        </w:rPr>
+        <w:t>, j)` for each cell `(</w:t>
+      </w:r>
+      <w:proofErr w:type="spellStart"/>
+      <w:r>
+        <w:rPr>
+          <w:b/>
+          <w:lang w:eastAsia="zh-CN"/>
+        </w:rPr>
+        <w:t>i</w:t>
+      </w:r>
+      <w:proofErr w:type="spellEnd"/>
+      <w:r>
+        <w:rPr>
+          <w:b/>
+          <w:lang w:eastAsia="zh-CN"/>
+        </w:rPr>
+        <w:t>, j)`</w:t>
+      </w:r>
+    </w:p>
+    <w:p>
+      <w:pPr>
+        <w:rPr>
+          <w:b/>
+          <w:lang w:eastAsia="zh-CN"/>
+        </w:rPr>
+      </w:pPr>
+      <w:r>
+        <w:rPr>
+          <w:b/>
+          <w:lang w:eastAsia="zh-CN"/>
+        </w:rPr>
+        <w:t xml:space="preserve">     - Domains: Possible orientations for each pipe type</w:t>
+      </w:r>
+    </w:p>
+    <w:p>
+      <w:pPr>
+        <w:rPr>
+          <w:b/>
+          <w:lang w:eastAsia="zh-CN"/>
+        </w:rPr>
+      </w:pPr>
+      <w:r>
+        <w:rPr>
+          <w:b/>
+          <w:lang w:eastAsia="zh-CN"/>
+        </w:rPr>
+        <w:t xml:space="preserve">     - Constraints:</w:t>
+      </w:r>
+    </w:p>
+    <w:p>
+      <w:pPr>
+        <w:rPr>
+          <w:b/>
+          <w:lang w:eastAsia="zh-CN"/>
+        </w:rPr>
+      </w:pPr>
+      <w:r>
+        <w:rPr>
+          <w:b/>
+          <w:lang w:eastAsia="zh-CN"/>
+        </w:rPr>
+        <w:t xml:space="preserve">       - Connectivity constraints to ensure neighboring pipes connect properly</w:t>
+      </w:r>
+    </w:p>
+    <w:p>
+      <w:pPr>
+        <w:rPr>
+          <w:b/>
+          <w:lang w:eastAsia="zh-CN"/>
+        </w:rPr>
+      </w:pPr>
+      <w:r>
+        <w:rPr>
+          <w:b/>
+          <w:lang w:eastAsia="zh-CN"/>
+        </w:rPr>
+        <w:t xml:space="preserve">       - Path requirement to ensure a full path from start to end</w:t>
+      </w:r>
+    </w:p>
+    <w:p>
+      <w:pPr>
+        <w:rPr>
+          <w:b/>
+          <w:lang w:eastAsia="zh-CN"/>
+        </w:rPr>
+      </w:pPr>
+      <w:r>
+        <w:rPr>
+          <w:b/>
+          <w:lang w:eastAsia="zh-CN"/>
+        </w:rPr>
+        <w:t xml:space="preserve">       - Specific orientation constraints on selected cells as needed</w:t>
+      </w:r>
+    </w:p>
+    <w:p>
+      <w:pPr>
+        <w:rPr>
+          <w:b/>
+          <w:lang w:eastAsia="zh-CN"/>
+        </w:rPr>
+      </w:pPr>
+      <w:r>
+        <w:rPr>
+          <w:b/>
+          <w:lang w:eastAsia="zh-CN"/>
+        </w:rPr>
+        <w:t xml:space="preserve">   - The CSP solver will assign values to each `Orientation(</w:t>
+      </w:r>
+      <w:proofErr w:type="spellStart"/>
+      <w:r>
+        <w:rPr>
+          <w:b/>
+          <w:lang w:eastAsia="zh-CN"/>
+        </w:rPr>
+        <w:t>i</w:t>
+      </w:r>
+      <w:proofErr w:type="spellEnd"/>
+      <w:r>
+        <w:rPr>
+          <w:b/>
+          <w:lang w:eastAsia="zh-CN"/>
+        </w:rPr>
+        <w:t>, j)` to satisfy all constraints simultaneously, regardless of order.</w:t>
+      </w:r>
+    </w:p>
+    <w:p>
+      <w:pPr>
+        <w:rPr>
+          <w:b/>
+          <w:lang w:eastAsia="zh-CN"/>
+        </w:rPr>
+      </w:pPr>
+    </w:p>
+    <w:p>
+      <w:pPr>
+        <w:rPr>
+          <w:b/>
+          <w:lang w:eastAsia="zh-CN"/>
+        </w:rPr>
+      </w:pPr>
+      <w:r>
+        <w:rPr>
+          <w:b/>
+          <w:lang w:eastAsia="zh-CN"/>
+        </w:rPr>
+        <w:t>### 6. **Path Validation**</w:t>
+      </w:r>
+    </w:p>
+    <w:p>
+      <w:pPr>
+        <w:rPr>
+          <w:b/>
+          <w:lang w:eastAsia="zh-CN"/>
+        </w:rPr>
+      </w:pPr>
+      <w:r>
+        <w:rPr>
+          <w:b/>
+          <w:lang w:eastAsia="zh-CN"/>
+        </w:rPr>
+        <w:t xml:space="preserve">   - After assigning orientations to all pipes, validate the solution by checking that:</w:t>
+      </w:r>
+    </w:p>
+    <w:p>
+      <w:pPr>
+        <w:rPr>
+          <w:b/>
+          <w:lang w:eastAsia="zh-CN"/>
+        </w:rPr>
+      </w:pPr>
+      <w:r>
+        <w:rPr>
+          <w:b/>
+          <w:lang w:eastAsia="zh-CN"/>
+        </w:rPr>
+        <w:t xml:space="preserve">     - Each pipe connects correctly to its neighbors.</w:t>
+      </w:r>
+    </w:p>
+    <w:p>
+      <w:pPr>
+        <w:rPr>
+          <w:b/>
+          <w:lang w:eastAsia="zh-CN"/>
+        </w:rPr>
+      </w:pPr>
+      <w:r>
+        <w:rPr>
+          <w:b/>
+          <w:lang w:eastAsia="zh-CN"/>
+        </w:rPr>
+        <w:lastRenderedPageBreak/>
+        <w:t xml:space="preserve">     - There is a valid path from `(0,0)` to `(2,2)` using a graph traversal to confirm connectivity.</w:t>
+      </w:r>
+    </w:p>
+    <w:p>
+      <w:pPr>
+        <w:rPr>
+          <w:b/>
+          <w:lang w:eastAsia="zh-CN"/>
+        </w:rPr>
+      </w:pPr>
+    </w:p>
+    <w:p>
+      <w:pPr>
+        <w:rPr>
+          <w:b/>
+          <w:lang w:eastAsia="zh-CN"/>
+        </w:rPr>
+      </w:pPr>
+      <w:r>
+        <w:rPr>
+          <w:b/>
+          <w:lang w:eastAsia="zh-CN"/>
+        </w:rPr>
+        <w:t>### Summary</w:t>
+      </w:r>
+    </w:p>
+    <w:p>
+      <w:pPr>
+        <w:rPr>
+          <w:rFonts w:hint="eastAsia"/>
+          <w:b/>
+          <w:lang w:eastAsia="zh-CN"/>
+        </w:rPr>
+      </w:pPr>
+      <w:r>
+        <w:rPr>
+          <w:b/>
+          <w:lang w:eastAsia="zh-CN"/>
+        </w:rPr>
+        <w:t>Using this approach, the model allows for the orientation of specific pipes without needing a strict sequential order. Each pipe’s orientation can be set independently, and the global connectivity and path requirements ensure that the final solution forms a connected path from start to end. This structure is ideal for solving the puzzle using a CSP solver or a similar non-sequential logic framework.</w:t>
+      </w:r>
     </w:p>
     <w:sectPr>
       <w:headerReference w:type="default" r:id="rId12"/>
@@ -3195,7 +5098,7 @@
 <w:hdr xmlns:wpc="http://schemas.microsoft.com/office/word/2010/wordprocessingCanvas" xmlns:cx="http://schemas.microsoft.com/office/drawing/2014/chartex" xmlns:cx1="http://schemas.microsoft.com/office/drawing/2015/9/8/chartex" xmlns:cx2="http://schemas.microsoft.com/office/drawing/2015/10/21/chartex" xmlns:cx3="http://schemas.microsoft.com/office/drawing/2016/5/9/chartex" xmlns:cx4="http://schemas.microsoft.com/office/drawing/2016/5/10/chartex" xmlns:cx5="http://schemas.microsoft.com/office/drawing/2016/5/11/chartex" xmlns:cx6="http://schemas.microsoft.com/office/drawing/2016/5/12/chartex" xmlns:cx7="http://schemas.microsoft.com/office/drawing/2016/5/13/chartex" xmlns:cx8="http://schemas.microsoft.com/office/drawing/2016/5/14/chartex" xmlns:mc="http://schemas.openxmlformats.org/markup-compatibility/2006" xmlns:aink="http://schemas.microsoft.com/office/drawing/2016/ink" xmlns:am3d="http://schemas.microsoft.com/office/drawing/2017/model3d" xmlns:o="urn:schemas-microsoft-com:office:office" xmlns:oel="http://schemas.microsoft.com/office/2019/extlst" xmlns:r="http://schemas.openxmlformats.org/officeDocument/2006/relationships" xmlns:m="http://schemas.openxmlformats.org/officeDocument/2006/math" xmlns:v="urn:schemas-microsoft-com:vml" xmlns:wp14="http://schemas.microsoft.com/office/word/2010/wordprocessingDrawing" xmlns:wp="http://schemas.openxmlformats.org/drawingml/2006/wordprocessingDrawing" xmlns:w10="urn:schemas-microsoft-com:office:word" xmlns:w="http://schemas.openxmlformats.org/wordprocessingml/2006/main" xmlns:w14="http://schemas.microsoft.com/office/word/2010/wordml" xmlns:w15="http://schemas.microsoft.com/office/word/2012/wordml" xmlns:w16cex="http://schemas.microsoft.com/office/word/2018/wordml/cex" xmlns:w16cid="http://schemas.microsoft.com/office/word/2016/wordml/cid" xmlns:w16="http://schemas.microsoft.com/office/word/2018/wordml" xmlns:w16du="http://schemas.microsoft.com/office/word/2023/wordml/word16du" xmlns:w16sdtdh="http://schemas.microsoft.com/office/word/2020/wordml/sdtdatahash" xmlns:w16se="http://schemas.microsoft.com/office/word/2015/wordml/symex" xmlns:wpg="http://schemas.microsoft.com/office/word/2010/wordprocessingGroup" xmlns:wpi="http://schemas.microsoft.com/office/word/2010/wordprocessingInk" xmlns:wne="http://schemas.microsoft.com/office/word/2006/wordml" xmlns:wps="http://schemas.microsoft.com/office/word/2010/wordprocessingShape" mc:Ignorable="w14 w15 w16se w16cid w16 w16cex w16sdtdh w16du wp14">
   <w:p>
     <w:pPr>
-      <w:pStyle w:val="a3"/>
+      <w:pStyle w:val="Header"/>
     </w:pPr>
     <w:r>
       <w:rPr>
@@ -3270,6 +5173,7 @@
                             <w:dataBinding w:prefixMappings="xmlns:ns0='http://schemas.openxmlformats.org/package/2006/metadata/core-properties' xmlns:ns1='http://purl.org/dc/elements/1.1/'" w:xpath="/ns0:coreProperties[1]/ns1:title[1]" w:storeItemID="{6C3C8BC8-F283-45AE-878A-BAB7291924A1}"/>
                             <w:text/>
                           </w:sdtPr>
+                          <w:sdtEndPr/>
                           <w:sdtContent>
                             <w:p>
                               <w:pPr>
@@ -4938,16 +6842,16 @@
     <w:lsdException w:name="Unresolved Mention" w:semiHidden="1" w:unhideWhenUsed="1"/>
     <w:lsdException w:name="Smart Link" w:semiHidden="1" w:unhideWhenUsed="1"/>
   </w:latentStyles>
-  <w:style w:type="paragraph" w:default="1" w:styleId="a">
+  <w:style w:type="paragraph" w:default="1" w:styleId="Normal">
     <w:name w:val="Normal"/>
     <w:qFormat/>
     <w:rsid w:val="001F51C5"/>
   </w:style>
-  <w:style w:type="paragraph" w:styleId="1">
+  <w:style w:type="paragraph" w:styleId="Heading1">
     <w:name w:val="heading 1"/>
-    <w:basedOn w:val="a"/>
-    <w:next w:val="a"/>
-    <w:link w:val="10"/>
+    <w:basedOn w:val="Normal"/>
+    <w:next w:val="Normal"/>
+    <w:link w:val="Heading1Char"/>
     <w:uiPriority w:val="9"/>
     <w:qFormat/>
     <w:rsid w:val="00FC301F"/>
@@ -4964,11 +6868,11 @@
       <w:szCs w:val="32"/>
     </w:rPr>
   </w:style>
-  <w:style w:type="paragraph" w:styleId="2">
+  <w:style w:type="paragraph" w:styleId="Heading2">
     <w:name w:val="heading 2"/>
-    <w:basedOn w:val="a"/>
-    <w:next w:val="a"/>
-    <w:link w:val="20"/>
+    <w:basedOn w:val="Normal"/>
+    <w:next w:val="Normal"/>
+    <w:link w:val="Heading2Char"/>
     <w:uiPriority w:val="9"/>
     <w:unhideWhenUsed/>
     <w:qFormat/>
@@ -4986,13 +6890,13 @@
       <w:szCs w:val="26"/>
     </w:rPr>
   </w:style>
-  <w:style w:type="character" w:default="1" w:styleId="a0">
+  <w:style w:type="character" w:default="1" w:styleId="DefaultParagraphFont">
     <w:name w:val="Default Paragraph Font"/>
     <w:uiPriority w:val="1"/>
     <w:semiHidden/>
     <w:unhideWhenUsed/>
   </w:style>
-  <w:style w:type="table" w:default="1" w:styleId="a1">
+  <w:style w:type="table" w:default="1" w:styleId="TableNormal">
     <w:name w:val="Normal Table"/>
     <w:uiPriority w:val="99"/>
     <w:semiHidden/>
@@ -5007,16 +6911,16 @@
       </w:tblCellMar>
     </w:tblPr>
   </w:style>
-  <w:style w:type="numbering" w:default="1" w:styleId="a2">
+  <w:style w:type="numbering" w:default="1" w:styleId="NoList">
     <w:name w:val="No List"/>
     <w:uiPriority w:val="99"/>
     <w:semiHidden/>
     <w:unhideWhenUsed/>
   </w:style>
-  <w:style w:type="paragraph" w:styleId="a3">
+  <w:style w:type="paragraph" w:styleId="Header">
     <w:name w:val="header"/>
-    <w:basedOn w:val="a"/>
-    <w:link w:val="a4"/>
+    <w:basedOn w:val="Normal"/>
+    <w:link w:val="HeaderChar"/>
     <w:uiPriority w:val="99"/>
     <w:unhideWhenUsed/>
     <w:rsid w:val="00E71BBA"/>
@@ -5028,17 +6932,17 @@
       <w:spacing w:after="0" w:line="240" w:lineRule="auto"/>
     </w:pPr>
   </w:style>
-  <w:style w:type="character" w:customStyle="1" w:styleId="a4">
-    <w:name w:val="页眉 字符"/>
-    <w:basedOn w:val="a0"/>
-    <w:link w:val="a3"/>
+  <w:style w:type="character" w:customStyle="1" w:styleId="HeaderChar">
+    <w:name w:val="Header Char"/>
+    <w:basedOn w:val="DefaultParagraphFont"/>
+    <w:link w:val="Header"/>
     <w:uiPriority w:val="99"/>
     <w:rsid w:val="00E71BBA"/>
   </w:style>
-  <w:style w:type="paragraph" w:styleId="a5">
+  <w:style w:type="paragraph" w:styleId="Footer">
     <w:name w:val="footer"/>
-    <w:basedOn w:val="a"/>
-    <w:link w:val="a6"/>
+    <w:basedOn w:val="Normal"/>
+    <w:link w:val="FooterChar"/>
     <w:uiPriority w:val="99"/>
     <w:unhideWhenUsed/>
     <w:rsid w:val="00E71BBA"/>
@@ -5050,17 +6954,17 @@
       <w:spacing w:after="0" w:line="240" w:lineRule="auto"/>
     </w:pPr>
   </w:style>
-  <w:style w:type="character" w:customStyle="1" w:styleId="a6">
-    <w:name w:val="页脚 字符"/>
-    <w:basedOn w:val="a0"/>
-    <w:link w:val="a5"/>
+  <w:style w:type="character" w:customStyle="1" w:styleId="FooterChar">
+    <w:name w:val="Footer Char"/>
+    <w:basedOn w:val="DefaultParagraphFont"/>
+    <w:link w:val="Footer"/>
     <w:uiPriority w:val="99"/>
     <w:rsid w:val="00E71BBA"/>
   </w:style>
-  <w:style w:type="character" w:customStyle="1" w:styleId="20">
-    <w:name w:val="标题 2 字符"/>
-    <w:basedOn w:val="a0"/>
-    <w:link w:val="2"/>
+  <w:style w:type="character" w:customStyle="1" w:styleId="Heading2Char">
+    <w:name w:val="Heading 2 Char"/>
+    <w:basedOn w:val="DefaultParagraphFont"/>
+    <w:link w:val="Heading2"/>
     <w:uiPriority w:val="9"/>
     <w:rsid w:val="00FC301F"/>
     <w:rPr>
@@ -5070,10 +6974,10 @@
       <w:szCs w:val="26"/>
     </w:rPr>
   </w:style>
-  <w:style w:type="character" w:customStyle="1" w:styleId="10">
-    <w:name w:val="标题 1 字符"/>
-    <w:basedOn w:val="a0"/>
-    <w:link w:val="1"/>
+  <w:style w:type="character" w:customStyle="1" w:styleId="Heading1Char">
+    <w:name w:val="Heading 1 Char"/>
+    <w:basedOn w:val="DefaultParagraphFont"/>
+    <w:link w:val="Heading1"/>
     <w:uiPriority w:val="9"/>
     <w:rsid w:val="00FC301F"/>
     <w:rPr>
@@ -5083,9 +6987,9 @@
       <w:szCs w:val="32"/>
     </w:rPr>
   </w:style>
-  <w:style w:type="paragraph" w:styleId="a7">
+  <w:style w:type="paragraph" w:styleId="ListParagraph">
     <w:name w:val="List Paragraph"/>
-    <w:basedOn w:val="a"/>
+    <w:basedOn w:val="Normal"/>
     <w:uiPriority w:val="34"/>
     <w:qFormat/>
     <w:rsid w:val="007A5542"/>
@@ -5094,9 +6998,9 @@
       <w:contextualSpacing/>
     </w:pPr>
   </w:style>
-  <w:style w:type="character" w:styleId="a8">
+  <w:style w:type="character" w:styleId="PlaceholderText">
     <w:name w:val="Placeholder Text"/>
-    <w:basedOn w:val="a0"/>
+    <w:basedOn w:val="DefaultParagraphFont"/>
     <w:uiPriority w:val="99"/>
     <w:semiHidden/>
     <w:rsid w:val="008662FD"/>
@@ -5411,6 +7315,15 @@
 </file>
 
 <file path=customXml/item2.xml><?xml version="1.0" encoding="utf-8"?>
+<?mso-contentType ?>
+<FormTemplates xmlns="http://schemas.microsoft.com/sharepoint/v3/contenttype/forms">
+  <Display>DocumentLibraryForm</Display>
+  <Edit>DocumentLibraryForm</Edit>
+  <New>DocumentLibraryForm</New>
+</FormTemplates>
+</file>
+
+<file path=customXml/item3.xml><?xml version="1.0" encoding="utf-8"?>
 <ct:contentTypeSchema xmlns:ct="http://schemas.microsoft.com/office/2006/metadata/contentType" xmlns:ma="http://schemas.microsoft.com/office/2006/metadata/properties/metaAttributes" ct:_="" ma:_="" ma:contentTypeName="Document" ma:contentTypeID="0x010100BC908B1791488B45A03B690C88926BFD" ma:contentTypeVersion="10" ma:contentTypeDescription="Create a new document." ma:contentTypeScope="" ma:versionID="d7412c0ce46c4e6cb96c7c6143620d63">
   <xsd:schema xmlns:xsd="http://www.w3.org/2001/XMLSchema" xmlns:xs="http://www.w3.org/2001/XMLSchema" xmlns:p="http://schemas.microsoft.com/office/2006/metadata/properties" xmlns:ns3="c256b3bc-45dc-445f-a437-fe3596d6b795" targetNamespace="http://schemas.microsoft.com/office/2006/metadata/properties" ma:root="true" ma:fieldsID="b757446bab90fb867af554d3f7d94c45" ns3:_="">
     <xsd:import namespace="c256b3bc-45dc-445f-a437-fe3596d6b795"/>
@@ -5590,15 +7503,6 @@
 </ct:contentTypeSchema>
 </file>
 
-<file path=customXml/item3.xml><?xml version="1.0" encoding="utf-8"?>
-<?mso-contentType ?>
-<FormTemplates xmlns="http://schemas.microsoft.com/sharepoint/v3/contenttype/forms">
-  <Display>DocumentLibraryForm</Display>
-  <Edit>DocumentLibraryForm</Edit>
-  <New>DocumentLibraryForm</New>
-</FormTemplates>
-</file>
-
 <file path=customXml/itemProps1.xml><?xml version="1.0" encoding="utf-8"?>
 <ds:datastoreItem xmlns:ds="http://schemas.openxmlformats.org/officeDocument/2006/customXml" ds:itemID="{3264CDFF-800C-4995-BFA3-F6D88162C3C1}">
   <ds:schemaRefs>
@@ -5610,6 +7514,14 @@
 </file>
 
 <file path=customXml/itemProps2.xml><?xml version="1.0" encoding="utf-8"?>
+<ds:datastoreItem xmlns:ds="http://schemas.openxmlformats.org/officeDocument/2006/customXml" ds:itemID="{1C79FC68-1BC1-4B9C-B9AE-7A42D6E70523}">
+  <ds:schemaRefs>
+    <ds:schemaRef ds:uri="http://schemas.microsoft.com/sharepoint/v3/contenttype/forms"/>
+  </ds:schemaRefs>
+</ds:datastoreItem>
+</file>
+
+<file path=customXml/itemProps3.xml><?xml version="1.0" encoding="utf-8"?>
 <ds:datastoreItem xmlns:ds="http://schemas.openxmlformats.org/officeDocument/2006/customXml" ds:itemID="{758B98E1-EEB2-4265-A7C1-23E383CF2623}">
   <ds:schemaRefs>
     <ds:schemaRef ds:uri="http://schemas.microsoft.com/office/2006/metadata/contentType"/>
@@ -5625,12 +7537,4 @@
     <ds:schemaRef ds:uri="http://schemas.microsoft.com/internal/obd"/>
   </ds:schemaRefs>
 </ds:datastoreItem>
-</file>
-
-<file path=customXml/itemProps3.xml><?xml version="1.0" encoding="utf-8"?>
-<ds:datastoreItem xmlns:ds="http://schemas.openxmlformats.org/officeDocument/2006/customXml" ds:itemID="{1C79FC68-1BC1-4B9C-B9AE-7A42D6E70523}">
-  <ds:schemaRefs>
-    <ds:schemaRef ds:uri="http://schemas.microsoft.com/sharepoint/v3/contenttype/forms"/>
-  </ds:schemaRefs>
-</ds:datastoreItem>
 </file>
</xml_diff>

<commit_message>
add ta feedback into model report
</commit_message>
<xml_diff>
--- a/documents/draft/modelling_report_draft(1).docx
+++ b/documents/draft/modelling_report_draft(1).docx
@@ -218,42 +218,15 @@
           <w:numId w:val="9"/>
         </w:numPr>
         <w:rPr>
+          <w:lang w:eastAsia="zh-CN"/>
+        </w:rPr>
+      </w:pPr>
+      <w:r>
+        <w:rPr>
           <w:rFonts w:eastAsia="PMingLiU"/>
           <w:lang w:eastAsia="zh-TW"/>
         </w:rPr>
-      </w:pPr>
-      <w:r>
-        <w:rPr>
-          <w:rFonts w:eastAsia="PMingLiU"/>
-          <w:lang w:eastAsia="zh-TW"/>
-        </w:rPr>
-        <w:t>C</w:t>
-      </w:r>
-      <w:r>
-        <w:rPr>
-          <w:rFonts w:eastAsia="PMingLiU" w:hint="eastAsia"/>
-          <w:lang w:eastAsia="zh-TW"/>
-        </w:rPr>
-        <w:t>heck if we need more propositions</w:t>
-      </w:r>
-    </w:p>
-    <w:p>
-      <w:pPr>
-        <w:pStyle w:val="ListParagraph"/>
-        <w:numPr>
-          <w:ilvl w:val="0"/>
-          <w:numId w:val="9"/>
-        </w:numPr>
-        <w:rPr>
-          <w:lang w:eastAsia="zh-CN"/>
-        </w:rPr>
-      </w:pPr>
-      <w:r>
-        <w:rPr>
-          <w:rFonts w:eastAsia="PMingLiU"/>
-          <w:lang w:eastAsia="zh-TW"/>
-        </w:rPr>
-        <w:t>Refinement of Variable</w:t>
+        <w:t>Change it so it aligns with code</w:t>
       </w:r>
     </w:p>
     <w:p>
@@ -278,6 +251,7 @@
           <w:numId w:val="3"/>
         </w:numPr>
         <w:rPr>
+          <w:color w:val="8EAADB" w:themeColor="accent1" w:themeTint="99"/>
           <w:lang w:eastAsia="zh-CN"/>
         </w:rPr>
       </w:pPr>
@@ -285,6 +259,7 @@
       <w:r>
         <w:rPr>
           <w:rFonts w:hint="eastAsia"/>
+          <w:color w:val="8EAADB" w:themeColor="accent1" w:themeTint="99"/>
           <w:lang w:eastAsia="zh-CN"/>
         </w:rPr>
         <w:t>pipe_type</w:t>
@@ -293,12 +268,14 @@
       <w:r>
         <w:rPr>
           <w:rFonts w:hint="eastAsia"/>
+          <w:color w:val="8EAADB" w:themeColor="accent1" w:themeTint="99"/>
           <w:lang w:eastAsia="zh-CN"/>
         </w:rPr>
         <w:t xml:space="preserve"> (): </w:t>
       </w:r>
       <w:r>
         <w:rPr>
+          <w:color w:val="8EAADB" w:themeColor="accent1" w:themeTint="99"/>
           <w:lang w:eastAsia="zh-CN"/>
         </w:rPr>
         <w:t xml:space="preserve">In addition to the start and end points, which have only one opening, there are three other styles, as shown </w:t>
@@ -306,6 +283,7 @@
       <w:r>
         <w:rPr>
           <w:rFonts w:hint="eastAsia"/>
+          <w:color w:val="8EAADB" w:themeColor="accent1" w:themeTint="99"/>
           <w:lang w:eastAsia="zh-CN"/>
         </w:rPr>
         <w:t>above</w:t>
@@ -313,12 +291,14 @@
       <w:r>
         <w:rPr>
           <w:rFonts w:hint="eastAsia"/>
+          <w:color w:val="8EAADB" w:themeColor="accent1" w:themeTint="99"/>
           <w:lang w:eastAsia="zh-CN"/>
         </w:rPr>
         <w:t>, S</w:t>
       </w:r>
       <w:r>
         <w:rPr>
+          <w:color w:val="8EAADB" w:themeColor="accent1" w:themeTint="99"/>
           <w:lang w:eastAsia="zh-CN"/>
         </w:rPr>
         <w:t>traight line</w:t>
@@ -326,12 +306,14 @@
       <w:r>
         <w:rPr>
           <w:rFonts w:hint="eastAsia"/>
+          <w:color w:val="8EAADB" w:themeColor="accent1" w:themeTint="99"/>
           <w:lang w:eastAsia="zh-CN"/>
         </w:rPr>
         <w:t>, corner type</w:t>
       </w:r>
       <w:r>
         <w:rPr>
+          <w:color w:val="8EAADB" w:themeColor="accent1" w:themeTint="99"/>
           <w:lang w:eastAsia="zh-CN"/>
         </w:rPr>
         <w:t>,</w:t>
@@ -339,6 +321,7 @@
       <w:r>
         <w:rPr>
           <w:rFonts w:hint="eastAsia"/>
+          <w:color w:val="8EAADB" w:themeColor="accent1" w:themeTint="99"/>
           <w:lang w:eastAsia="zh-CN"/>
         </w:rPr>
         <w:t xml:space="preserve"> and T shape</w:t>
@@ -346,12 +329,14 @@
       <w:r>
         <w:rPr>
           <w:rFonts w:hint="eastAsia"/>
+          <w:color w:val="8EAADB" w:themeColor="accent1" w:themeTint="99"/>
           <w:lang w:eastAsia="zh-CN"/>
         </w:rPr>
         <w:t xml:space="preserve">. </w:t>
       </w:r>
       <w:r>
         <w:rPr>
+          <w:color w:val="8EAADB" w:themeColor="accent1" w:themeTint="99"/>
           <w:lang w:eastAsia="zh-CN"/>
         </w:rPr>
         <w:t>If we recognize that it's a two-</w:t>
@@ -359,12 +344,14 @@
       <w:r>
         <w:rPr>
           <w:rFonts w:hint="eastAsia"/>
+          <w:color w:val="8EAADB" w:themeColor="accent1" w:themeTint="99"/>
           <w:lang w:eastAsia="zh-CN"/>
         </w:rPr>
         <w:t xml:space="preserve">opening </w:t>
       </w:r>
       <w:r>
         <w:rPr>
+          <w:color w:val="8EAADB" w:themeColor="accent1" w:themeTint="99"/>
           <w:lang w:eastAsia="zh-CN"/>
         </w:rPr>
         <w:t>type</w:t>
@@ -372,12 +359,14 @@
       <w:r>
         <w:rPr>
           <w:rFonts w:hint="eastAsia"/>
+          <w:color w:val="8EAADB" w:themeColor="accent1" w:themeTint="99"/>
           <w:lang w:eastAsia="zh-CN"/>
         </w:rPr>
         <w:t xml:space="preserve"> </w:t>
       </w:r>
       <w:r>
         <w:rPr>
+          <w:color w:val="8EAADB" w:themeColor="accent1" w:themeTint="99"/>
           <w:lang w:eastAsia="zh-CN"/>
         </w:rPr>
         <w:t>with</w:t>
@@ -385,12 +374,14 @@
       <w:r>
         <w:rPr>
           <w:rFonts w:hint="eastAsia"/>
+          <w:color w:val="8EAADB" w:themeColor="accent1" w:themeTint="99"/>
           <w:lang w:eastAsia="zh-CN"/>
         </w:rPr>
         <w:t xml:space="preserve"> WE or NS </w:t>
       </w:r>
       <w:r>
         <w:rPr>
+          <w:color w:val="8EAADB" w:themeColor="accent1" w:themeTint="99"/>
           <w:lang w:eastAsia="zh-CN"/>
         </w:rPr>
         <w:t>in</w:t>
@@ -398,12 +389,14 @@
       <w:r>
         <w:rPr>
           <w:rFonts w:hint="eastAsia"/>
+          <w:color w:val="8EAADB" w:themeColor="accent1" w:themeTint="99"/>
           <w:lang w:eastAsia="zh-CN"/>
         </w:rPr>
         <w:t xml:space="preserve"> one location, we randomly choose from </w:t>
       </w:r>
       <w:r>
         <w:rPr>
+          <w:color w:val="8EAADB" w:themeColor="accent1" w:themeTint="99"/>
           <w:lang w:eastAsia="zh-CN"/>
         </w:rPr>
         <w:t>option 1</w:t>
@@ -411,12 +404,14 @@
       <w:r>
         <w:rPr>
           <w:rFonts w:hint="eastAsia"/>
+          <w:color w:val="8EAADB" w:themeColor="accent1" w:themeTint="99"/>
           <w:lang w:eastAsia="zh-CN"/>
         </w:rPr>
         <w:t xml:space="preserve">. </w:t>
       </w:r>
       <w:r>
         <w:rPr>
+          <w:color w:val="8EAADB" w:themeColor="accent1" w:themeTint="99"/>
           <w:lang w:eastAsia="zh-CN"/>
         </w:rPr>
         <w:t xml:space="preserve">If we recognize that it's a </w:t>
@@ -424,12 +419,14 @@
       <w:r>
         <w:rPr>
           <w:rFonts w:hint="eastAsia"/>
+          <w:color w:val="8EAADB" w:themeColor="accent1" w:themeTint="99"/>
           <w:lang w:eastAsia="zh-CN"/>
         </w:rPr>
         <w:t>three</w:t>
       </w:r>
       <w:r>
         <w:rPr>
+          <w:color w:val="8EAADB" w:themeColor="accent1" w:themeTint="99"/>
           <w:lang w:eastAsia="zh-CN"/>
         </w:rPr>
         <w:t>-</w:t>
@@ -437,12 +434,14 @@
       <w:r>
         <w:rPr>
           <w:rFonts w:hint="eastAsia"/>
+          <w:color w:val="8EAADB" w:themeColor="accent1" w:themeTint="99"/>
           <w:lang w:eastAsia="zh-CN"/>
         </w:rPr>
         <w:t xml:space="preserve">opening </w:t>
       </w:r>
       <w:r>
         <w:rPr>
+          <w:color w:val="8EAADB" w:themeColor="accent1" w:themeTint="99"/>
           <w:lang w:eastAsia="zh-CN"/>
         </w:rPr>
         <w:t>type</w:t>
@@ -450,12 +449,14 @@
       <w:r>
         <w:rPr>
           <w:rFonts w:hint="eastAsia"/>
+          <w:color w:val="8EAADB" w:themeColor="accent1" w:themeTint="99"/>
           <w:lang w:eastAsia="zh-CN"/>
         </w:rPr>
         <w:t xml:space="preserve">, we randomly choose from </w:t>
       </w:r>
       <w:r>
         <w:rPr>
+          <w:color w:val="8EAADB" w:themeColor="accent1" w:themeTint="99"/>
           <w:lang w:eastAsia="zh-CN"/>
         </w:rPr>
         <w:t>option 2</w:t>
@@ -463,12 +464,14 @@
       <w:r>
         <w:rPr>
           <w:rFonts w:hint="eastAsia"/>
+          <w:color w:val="8EAADB" w:themeColor="accent1" w:themeTint="99"/>
           <w:lang w:eastAsia="zh-CN"/>
         </w:rPr>
         <w:t xml:space="preserve">. Otherwise, we choose from </w:t>
       </w:r>
       <w:r>
         <w:rPr>
+          <w:color w:val="8EAADB" w:themeColor="accent1" w:themeTint="99"/>
           <w:lang w:eastAsia="zh-CN"/>
         </w:rPr>
         <w:t xml:space="preserve">option </w:t>
@@ -476,6 +479,7 @@
       <w:r>
         <w:rPr>
           <w:rFonts w:hint="eastAsia"/>
+          <w:color w:val="8EAADB" w:themeColor="accent1" w:themeTint="99"/>
           <w:lang w:eastAsia="zh-CN"/>
         </w:rPr>
         <w:t>3.</w:t>
@@ -725,12 +729,14 @@
           <w:numId w:val="3"/>
         </w:numPr>
         <w:rPr>
+          <w:color w:val="8EAADB" w:themeColor="accent1" w:themeTint="99"/>
           <w:lang w:eastAsia="zh-CN"/>
         </w:rPr>
       </w:pPr>
       <w:proofErr w:type="spellStart"/>
       <w:r>
         <w:rPr>
+          <w:color w:val="8EAADB" w:themeColor="accent1" w:themeTint="99"/>
           <w:lang w:eastAsia="zh-CN"/>
         </w:rPr>
         <w:t>N</w:t>
@@ -738,6 +744,7 @@
       <w:r>
         <w:rPr>
           <w:rFonts w:hint="eastAsia"/>
+          <w:color w:val="8EAADB" w:themeColor="accent1" w:themeTint="99"/>
           <w:lang w:eastAsia="zh-CN"/>
         </w:rPr>
         <w:t>eighbor</w:t>
@@ -745,6 +752,7 @@
       <w:r>
         <w:rPr>
           <w:rFonts w:eastAsia="PMingLiU" w:hint="eastAsia"/>
+          <w:color w:val="8EAADB" w:themeColor="accent1" w:themeTint="99"/>
           <w:lang w:eastAsia="zh-TW"/>
         </w:rPr>
         <w:t>_</w:t>
@@ -753,6 +761,7 @@
       <w:r>
         <w:rPr>
           <w:rFonts w:hint="eastAsia"/>
+          <w:color w:val="8EAADB" w:themeColor="accent1" w:themeTint="99"/>
           <w:lang w:eastAsia="zh-CN"/>
         </w:rPr>
         <w:t>updown</w:t>
@@ -761,6 +770,7 @@
       <w:r>
         <w:rPr>
           <w:rFonts w:eastAsia="PMingLiU" w:hint="eastAsia"/>
+          <w:color w:val="8EAADB" w:themeColor="accent1" w:themeTint="99"/>
           <w:lang w:eastAsia="zh-TW"/>
         </w:rPr>
         <w:t>(</w:t>
@@ -769,6 +779,7 @@
       <w:r>
         <w:rPr>
           <w:rFonts w:hint="eastAsia"/>
+          <w:color w:val="8EAADB" w:themeColor="accent1" w:themeTint="99"/>
           <w:lang w:eastAsia="zh-CN"/>
         </w:rPr>
         <w:t xml:space="preserve">Neighbor, </w:t>
@@ -777,6 +788,7 @@
       <w:r>
         <w:rPr>
           <w:rFonts w:hint="eastAsia"/>
+          <w:color w:val="8EAADB" w:themeColor="accent1" w:themeTint="99"/>
           <w:lang w:eastAsia="zh-CN"/>
         </w:rPr>
         <w:t>pipe_type</w:t>
@@ -785,12 +797,14 @@
       <w:r>
         <w:rPr>
           <w:rFonts w:eastAsia="PMingLiU" w:hint="eastAsia"/>
+          <w:color w:val="8EAADB" w:themeColor="accent1" w:themeTint="99"/>
           <w:lang w:eastAsia="zh-TW"/>
         </w:rPr>
         <w:t xml:space="preserve">): </w:t>
       </w:r>
       <w:r>
         <w:rPr>
+          <w:color w:val="8EAADB" w:themeColor="accent1" w:themeTint="99"/>
           <w:lang w:eastAsia="zh-CN"/>
         </w:rPr>
         <w:t xml:space="preserve">For </w:t>
@@ -798,12 +812,14 @@
       <w:r>
         <w:rPr>
           <w:rFonts w:hint="eastAsia"/>
+          <w:color w:val="8EAADB" w:themeColor="accent1" w:themeTint="99"/>
           <w:lang w:eastAsia="zh-CN"/>
         </w:rPr>
         <w:t>up</w:t>
       </w:r>
       <w:r>
         <w:rPr>
+          <w:color w:val="8EAADB" w:themeColor="accent1" w:themeTint="99"/>
           <w:lang w:eastAsia="zh-CN"/>
         </w:rPr>
         <w:t xml:space="preserve"> and </w:t>
@@ -811,12 +827,14 @@
       <w:r>
         <w:rPr>
           <w:rFonts w:hint="eastAsia"/>
+          <w:color w:val="8EAADB" w:themeColor="accent1" w:themeTint="99"/>
           <w:lang w:eastAsia="zh-CN"/>
         </w:rPr>
         <w:t xml:space="preserve">down </w:t>
       </w:r>
       <w:r>
         <w:rPr>
+          <w:color w:val="8EAADB" w:themeColor="accent1" w:themeTint="99"/>
           <w:lang w:eastAsia="zh-CN"/>
         </w:rPr>
         <w:t>adjacent grids, there exist pipes that can be connected (with corresponding opening directions)</w:t>
@@ -830,6 +848,7 @@
           <w:numId w:val="3"/>
         </w:numPr>
         <w:rPr>
+          <w:color w:val="8EAADB" w:themeColor="accent1" w:themeTint="99"/>
           <w:lang w:eastAsia="zh-CN"/>
         </w:rPr>
       </w:pPr>
@@ -837,6 +856,7 @@
       <w:r>
         <w:rPr>
           <w:rFonts w:eastAsia="PMingLiU" w:hint="eastAsia"/>
+          <w:color w:val="8EAADB" w:themeColor="accent1" w:themeTint="99"/>
           <w:lang w:eastAsia="zh-TW"/>
         </w:rPr>
         <w:t>Neighbor_</w:t>
@@ -845,6 +865,7 @@
       <w:r>
         <w:rPr>
           <w:rFonts w:eastAsia="PMingLiU" w:hint="eastAsia"/>
+          <w:color w:val="8EAADB" w:themeColor="accent1" w:themeTint="99"/>
           <w:lang w:eastAsia="zh-TW"/>
         </w:rPr>
         <w:t>leftright</w:t>
@@ -853,6 +874,7 @@
       <w:r>
         <w:rPr>
           <w:rFonts w:eastAsia="PMingLiU" w:hint="eastAsia"/>
+          <w:color w:val="8EAADB" w:themeColor="accent1" w:themeTint="99"/>
           <w:lang w:eastAsia="zh-TW"/>
         </w:rPr>
         <w:t>(</w:t>
@@ -861,6 +883,7 @@
       <w:r>
         <w:rPr>
           <w:rFonts w:hint="eastAsia"/>
+          <w:color w:val="8EAADB" w:themeColor="accent1" w:themeTint="99"/>
           <w:lang w:eastAsia="zh-CN"/>
         </w:rPr>
         <w:t xml:space="preserve">Neighbor, </w:t>
@@ -869,6 +892,7 @@
       <w:r>
         <w:rPr>
           <w:rFonts w:hint="eastAsia"/>
+          <w:color w:val="8EAADB" w:themeColor="accent1" w:themeTint="99"/>
           <w:lang w:eastAsia="zh-CN"/>
         </w:rPr>
         <w:t>pipe_type</w:t>
@@ -877,6 +901,7 @@
       <w:r>
         <w:rPr>
           <w:rFonts w:eastAsia="PMingLiU" w:hint="eastAsia"/>
+          <w:color w:val="8EAADB" w:themeColor="accent1" w:themeTint="99"/>
           <w:lang w:eastAsia="zh-TW"/>
         </w:rPr>
         <w:t>):</w:t>
@@ -884,12 +909,14 @@
       <w:r>
         <w:rPr>
           <w:rFonts w:hint="eastAsia"/>
+          <w:color w:val="8EAADB" w:themeColor="accent1" w:themeTint="99"/>
           <w:lang w:eastAsia="zh-CN"/>
         </w:rPr>
         <w:t xml:space="preserve"> </w:t>
       </w:r>
       <w:r>
         <w:rPr>
+          <w:color w:val="8EAADB" w:themeColor="accent1" w:themeTint="99"/>
           <w:lang w:eastAsia="zh-CN"/>
         </w:rPr>
         <w:t>For left and right</w:t>
@@ -897,12 +924,14 @@
       <w:r>
         <w:rPr>
           <w:rFonts w:hint="eastAsia"/>
+          <w:color w:val="8EAADB" w:themeColor="accent1" w:themeTint="99"/>
           <w:lang w:eastAsia="zh-CN"/>
         </w:rPr>
         <w:t xml:space="preserve"> </w:t>
       </w:r>
       <w:r>
         <w:rPr>
+          <w:color w:val="8EAADB" w:themeColor="accent1" w:themeTint="99"/>
           <w:lang w:eastAsia="zh-CN"/>
         </w:rPr>
         <w:t>adjacent grids, there exist pipes that can be connected (with corresponding opening directions)</w:t>
@@ -3031,7 +3060,6 @@
     <w:p>
       <w:pPr>
         <w:rPr>
-          <w:rFonts w:hint="eastAsia"/>
           <w:i/>
           <w:iCs/>
           <w:lang w:eastAsia="zh-CN"/>
@@ -3144,6 +3172,248 @@
           <w:lang w:eastAsia="zh-CN"/>
         </w:rPr>
       </w:pPr>
+      <w:r>
+        <w:rPr>
+          <w:lang w:eastAsia="zh-CN"/>
+        </w:rPr>
+        <w:t xml:space="preserve">From </w:t>
+      </w:r>
+      <w:proofErr w:type="gramStart"/>
+      <w:r>
+        <w:rPr>
+          <w:lang w:eastAsia="zh-CN"/>
+        </w:rPr>
+        <w:t>feedback</w:t>
+      </w:r>
+      <w:r>
+        <w:rPr>
+          <w:lang w:eastAsia="zh-CN"/>
+        </w:rPr>
+        <w:t>(</w:t>
+      </w:r>
+      <w:proofErr w:type="gramEnd"/>
+      <w:r>
+        <w:rPr>
+          <w:lang w:eastAsia="zh-CN"/>
+        </w:rPr>
+        <w:t>ta and first student)</w:t>
+      </w:r>
+      <w:r>
+        <w:rPr>
+          <w:lang w:eastAsia="zh-CN"/>
+        </w:rPr>
+        <w:t>:</w:t>
+      </w:r>
+    </w:p>
+    <w:p>
+      <w:pPr>
+        <w:pStyle w:val="ListParagraph"/>
+        <w:numPr>
+          <w:ilvl w:val="0"/>
+          <w:numId w:val="11"/>
+        </w:numPr>
+        <w:rPr>
+          <w:lang w:eastAsia="zh-CN"/>
+        </w:rPr>
+      </w:pPr>
+      <w:r>
+        <w:rPr>
+          <w:lang w:eastAsia="zh-CN"/>
+        </w:rPr>
+        <w:t xml:space="preserve">Pipe type need to be Boolean expression. Need to change the code to three </w:t>
+      </w:r>
+      <w:r>
+        <w:rPr>
+          <w:lang w:eastAsia="zh-CN"/>
+        </w:rPr>
+        <w:t>propositions</w:t>
+      </w:r>
+      <w:r>
+        <w:rPr>
+          <w:lang w:eastAsia="zh-CN"/>
+        </w:rPr>
+        <w:t xml:space="preserve"> for 3 </w:t>
+      </w:r>
+      <w:proofErr w:type="spellStart"/>
+      <w:r>
+        <w:rPr>
+          <w:lang w:eastAsia="zh-CN"/>
+        </w:rPr>
+        <w:t>pipetype</w:t>
+      </w:r>
+      <w:proofErr w:type="spellEnd"/>
+      <w:r>
+        <w:rPr>
+          <w:lang w:eastAsia="zh-CN"/>
+        </w:rPr>
+        <w:t xml:space="preserve">; and orientation need to be </w:t>
+      </w:r>
+      <w:r>
+        <w:rPr>
+          <w:lang w:eastAsia="zh-CN"/>
+        </w:rPr>
+        <w:t>separated</w:t>
+      </w:r>
+    </w:p>
+    <w:p>
+      <w:pPr>
+        <w:pStyle w:val="ListParagraph"/>
+        <w:numPr>
+          <w:ilvl w:val="0"/>
+          <w:numId w:val="11"/>
+        </w:numPr>
+        <w:rPr>
+          <w:lang w:eastAsia="zh-CN"/>
+        </w:rPr>
+      </w:pPr>
+      <w:r>
+        <w:rPr>
+          <w:lang w:eastAsia="zh-CN"/>
+        </w:rPr>
+        <w:t>Needs work on document</w:t>
+      </w:r>
+    </w:p>
+    <w:p>
+      <w:pPr>
+        <w:pStyle w:val="ListParagraph"/>
+        <w:numPr>
+          <w:ilvl w:val="0"/>
+          <w:numId w:val="11"/>
+        </w:numPr>
+        <w:rPr>
+          <w:lang w:eastAsia="zh-CN"/>
+        </w:rPr>
+      </w:pPr>
+      <w:r>
+        <w:rPr>
+          <w:lang w:eastAsia="zh-CN"/>
+        </w:rPr>
+        <w:t>Comment more on code</w:t>
+      </w:r>
+    </w:p>
+    <w:p>
+      <w:pPr>
+        <w:pStyle w:val="ListParagraph"/>
+        <w:numPr>
+          <w:ilvl w:val="0"/>
+          <w:numId w:val="11"/>
+        </w:numPr>
+        <w:rPr>
+          <w:lang w:eastAsia="zh-CN"/>
+        </w:rPr>
+      </w:pPr>
+      <w:r>
+        <w:rPr>
+          <w:lang w:eastAsia="zh-CN"/>
+        </w:rPr>
+        <w:t>C3 checking</w:t>
+      </w:r>
+    </w:p>
+    <w:p>
+      <w:pPr>
+        <w:pStyle w:val="ListParagraph"/>
+        <w:numPr>
+          <w:ilvl w:val="0"/>
+          <w:numId w:val="11"/>
+        </w:numPr>
+        <w:rPr>
+          <w:lang w:eastAsia="zh-CN"/>
+        </w:rPr>
+      </w:pPr>
+      <w:r>
+        <w:rPr>
+          <w:lang w:eastAsia="zh-CN"/>
+        </w:rPr>
+        <w:t> In essence, what the solver will do is generate all the possible pipe configurations and tell you which ones solve the puzzle.</w:t>
+      </w:r>
+    </w:p>
+    <w:p>
+      <w:pPr>
+        <w:pStyle w:val="ListParagraph"/>
+        <w:numPr>
+          <w:ilvl w:val="0"/>
+          <w:numId w:val="11"/>
+        </w:numPr>
+        <w:rPr>
+          <w:lang w:eastAsia="zh-CN"/>
+        </w:rPr>
+      </w:pPr>
+      <w:r>
+        <w:rPr>
+          <w:lang w:eastAsia="zh-CN"/>
+        </w:rPr>
+        <w:t xml:space="preserve">After defining each proposition as a </w:t>
+      </w:r>
+      <w:proofErr w:type="spellStart"/>
+      <w:r>
+        <w:rPr>
+          <w:lang w:eastAsia="zh-CN"/>
+        </w:rPr>
+        <w:t>boolean</w:t>
+      </w:r>
+      <w:proofErr w:type="spellEnd"/>
+      <w:r>
+        <w:rPr>
+          <w:lang w:eastAsia="zh-CN"/>
+        </w:rPr>
+        <w:t xml:space="preserve">, try and play around with them </w:t>
+      </w:r>
+      <w:proofErr w:type="gramStart"/>
+      <w:r>
+        <w:rPr>
+          <w:lang w:eastAsia="zh-CN"/>
+        </w:rPr>
+        <w:t>in order to</w:t>
+      </w:r>
+      <w:proofErr w:type="gramEnd"/>
+      <w:r>
+        <w:rPr>
+          <w:lang w:eastAsia="zh-CN"/>
+        </w:rPr>
+        <w:t xml:space="preserve"> create some proofs. For example (location &amp; </w:t>
+      </w:r>
+      <w:proofErr w:type="spellStart"/>
+      <w:r>
+        <w:rPr>
+          <w:lang w:eastAsia="zh-CN"/>
+        </w:rPr>
+        <w:t>neighbor_updown</w:t>
+      </w:r>
+      <w:proofErr w:type="spellEnd"/>
+      <w:r>
+        <w:rPr>
+          <w:lang w:eastAsia="zh-CN"/>
+        </w:rPr>
+        <w:t>) -</w:t>
+      </w:r>
+      <w:proofErr w:type="gramStart"/>
+      <w:r>
+        <w:rPr>
+          <w:lang w:eastAsia="zh-CN"/>
+        </w:rPr>
+        <w:t>&gt; ?</w:t>
+      </w:r>
+      <w:proofErr w:type="gramEnd"/>
+      <w:r>
+        <w:rPr>
+          <w:lang w:eastAsia="zh-CN"/>
+        </w:rPr>
+        <w:t xml:space="preserve">?. Basically, if a pipe is at location and there exists pipes that can </w:t>
+      </w:r>
+      <w:proofErr w:type="gramStart"/>
+      <w:r>
+        <w:rPr>
+          <w:lang w:eastAsia="zh-CN"/>
+        </w:rPr>
+        <w:t>connect up</w:t>
+      </w:r>
+      <w:proofErr w:type="gramEnd"/>
+      <w:r>
+        <w:rPr>
+          <w:lang w:eastAsia="zh-CN"/>
+        </w:rPr>
+        <w:t xml:space="preserve"> and down that implies something.</w:t>
+      </w:r>
     </w:p>
     <w:p>
       <w:pPr>
@@ -3238,7 +3508,6 @@
     <w:p>
       <w:pPr>
         <w:rPr>
-          <w:rFonts w:hint="eastAsia"/>
           <w:b/>
           <w:lang w:eastAsia="zh-CN"/>
         </w:rPr>
@@ -3319,7 +3588,6 @@
     <w:p>
       <w:pPr>
         <w:rPr>
-          <w:rFonts w:hint="eastAsia"/>
           <w:b/>
           <w:lang w:eastAsia="zh-CN"/>
         </w:rPr>
@@ -3523,6 +3791,7 @@
           <w:b/>
           <w:lang w:eastAsia="zh-CN"/>
         </w:rPr>
+        <w:lastRenderedPageBreak/>
         <w:t xml:space="preserve">   - Define a function or rule to model how each piece rotates and the resulting connections.</w:t>
       </w:r>
     </w:p>
@@ -3622,328 +3891,328 @@
           <w:b/>
           <w:lang w:eastAsia="zh-CN"/>
         </w:rPr>
+        <w:t xml:space="preserve">   - Connectivity rules are based on the orientation of each pipe:</w:t>
+      </w:r>
+    </w:p>
+    <w:p>
+      <w:pPr>
+        <w:rPr>
+          <w:b/>
+          <w:lang w:eastAsia="zh-CN"/>
+        </w:rPr>
+      </w:pPr>
+      <w:r>
+        <w:rPr>
+          <w:b/>
+          <w:lang w:eastAsia="zh-CN"/>
+        </w:rPr>
+        <w:t xml:space="preserve">     - For example, if a straight pipe is horizontal in </w:t>
+      </w:r>
+      <w:proofErr w:type="gramStart"/>
+      <w:r>
+        <w:rPr>
+          <w:b/>
+          <w:lang w:eastAsia="zh-CN"/>
+        </w:rPr>
+        <w:t>`(</w:t>
+      </w:r>
+      <w:proofErr w:type="gramEnd"/>
+      <w:r>
+        <w:rPr>
+          <w:b/>
+          <w:lang w:eastAsia="zh-CN"/>
+        </w:rPr>
+        <w:t>0, 0)`, `Connects((0, 0), (0, 1))` and `Connects((0, 1), (0, 0))` should be true.</w:t>
+      </w:r>
+    </w:p>
+    <w:p>
+      <w:pPr>
+        <w:rPr>
+          <w:b/>
+          <w:lang w:eastAsia="zh-CN"/>
+        </w:rPr>
+      </w:pPr>
+    </w:p>
+    <w:p>
+      <w:pPr>
+        <w:rPr>
+          <w:b/>
+          <w:lang w:eastAsia="zh-CN"/>
+        </w:rPr>
+      </w:pPr>
+      <w:r>
+        <w:rPr>
+          <w:b/>
+          <w:lang w:eastAsia="zh-CN"/>
+        </w:rPr>
+        <w:t>### 4. **Objective Constraints**</w:t>
+      </w:r>
+    </w:p>
+    <w:p>
+      <w:pPr>
+        <w:rPr>
+          <w:b/>
+          <w:lang w:eastAsia="zh-CN"/>
+        </w:rPr>
+      </w:pPr>
+      <w:r>
+        <w:rPr>
+          <w:b/>
+          <w:lang w:eastAsia="zh-CN"/>
+        </w:rPr>
+        <w:t xml:space="preserve">   - Define constraints to ensure the grid is connected from start to end:</w:t>
+      </w:r>
+    </w:p>
+    <w:p>
+      <w:pPr>
+        <w:rPr>
+          <w:b/>
+          <w:lang w:eastAsia="zh-CN"/>
+        </w:rPr>
+      </w:pPr>
+      <w:r>
+        <w:rPr>
+          <w:b/>
+          <w:lang w:eastAsia="zh-CN"/>
+        </w:rPr>
+        <w:t xml:space="preserve">     - **Path Continuity**: Starting at </w:t>
+      </w:r>
+      <w:proofErr w:type="gramStart"/>
+      <w:r>
+        <w:rPr>
+          <w:b/>
+          <w:lang w:eastAsia="zh-CN"/>
+        </w:rPr>
+        <w:t>`(</w:t>
+      </w:r>
+      <w:proofErr w:type="gramEnd"/>
+      <w:r>
+        <w:rPr>
+          <w:b/>
+          <w:lang w:eastAsia="zh-CN"/>
+        </w:rPr>
+        <w:t>0, 0)`, every cell along a path must have an active connection leading to the next cell until reaching `(2, 2)`.</w:t>
+      </w:r>
+    </w:p>
+    <w:p>
+      <w:pPr>
+        <w:rPr>
+          <w:b/>
+          <w:lang w:eastAsia="zh-CN"/>
+        </w:rPr>
+      </w:pPr>
+      <w:r>
+        <w:rPr>
+          <w:b/>
+          <w:lang w:eastAsia="zh-CN"/>
+        </w:rPr>
+        <w:t xml:space="preserve">     - **Full Coverage**: Every pipe in the grid must be part of a continuous path from the start to the end.</w:t>
+      </w:r>
+    </w:p>
+    <w:p>
+      <w:pPr>
+        <w:rPr>
+          <w:b/>
+          <w:lang w:eastAsia="zh-CN"/>
+        </w:rPr>
+      </w:pPr>
+      <w:r>
+        <w:rPr>
+          <w:b/>
+          <w:lang w:eastAsia="zh-CN"/>
+        </w:rPr>
+        <w:t xml:space="preserve">   - **No Loose Ends**: Each pipe should connect to neighboring pipes without leaving any dangling ends (unconnected pipe openings).</w:t>
+      </w:r>
+    </w:p>
+    <w:p>
+      <w:pPr>
+        <w:rPr>
+          <w:b/>
+          <w:lang w:eastAsia="zh-CN"/>
+        </w:rPr>
+      </w:pPr>
+    </w:p>
+    <w:p>
+      <w:pPr>
+        <w:rPr>
+          <w:b/>
+          <w:lang w:eastAsia="zh-CN"/>
+        </w:rPr>
+      </w:pPr>
+      <w:r>
+        <w:rPr>
+          <w:b/>
+          <w:lang w:eastAsia="zh-CN"/>
+        </w:rPr>
+        <w:t>### 5. **Rotations as Decisions**</w:t>
+      </w:r>
+    </w:p>
+    <w:p>
+      <w:pPr>
+        <w:rPr>
+          <w:b/>
+          <w:lang w:eastAsia="zh-CN"/>
+        </w:rPr>
+      </w:pPr>
+      <w:r>
+        <w:rPr>
+          <w:b/>
+          <w:lang w:eastAsia="zh-CN"/>
+        </w:rPr>
+        <w:t xml:space="preserve">   - Represent each pipe’s rotation as a decision variable:</w:t>
+      </w:r>
+    </w:p>
+    <w:p>
+      <w:pPr>
+        <w:rPr>
+          <w:b/>
+          <w:lang w:eastAsia="zh-CN"/>
+        </w:rPr>
+      </w:pPr>
+      <w:r>
+        <w:rPr>
+          <w:b/>
+          <w:lang w:eastAsia="zh-CN"/>
+        </w:rPr>
+        <w:t xml:space="preserve">     - For example, `</w:t>
+      </w:r>
+      <w:proofErr w:type="gramStart"/>
+      <w:r>
+        <w:rPr>
+          <w:b/>
+          <w:lang w:eastAsia="zh-CN"/>
+        </w:rPr>
+        <w:t>Rotate(</w:t>
+      </w:r>
+      <w:proofErr w:type="gramEnd"/>
+      <w:r>
+        <w:rPr>
+          <w:b/>
+          <w:lang w:eastAsia="zh-CN"/>
+        </w:rPr>
+        <w:t>cell, angle)` where `angle` is one of the allowed rotations (0°, 90°, etc.).</w:t>
+      </w:r>
+    </w:p>
+    <w:p>
+      <w:pPr>
+        <w:rPr>
+          <w:b/>
+          <w:lang w:eastAsia="zh-CN"/>
+        </w:rPr>
+      </w:pPr>
+      <w:r>
+        <w:rPr>
+          <w:b/>
+          <w:lang w:eastAsia="zh-CN"/>
+        </w:rPr>
+        <w:t xml:space="preserve">   - The objective of the game is to assign a rotation to each pipe such that all connectivity constraints are satisfied.</w:t>
+      </w:r>
+    </w:p>
+    <w:p>
+      <w:pPr>
+        <w:rPr>
+          <w:b/>
+          <w:lang w:eastAsia="zh-CN"/>
+        </w:rPr>
+      </w:pPr>
+    </w:p>
+    <w:p>
+      <w:pPr>
+        <w:rPr>
+          <w:b/>
+          <w:lang w:eastAsia="zh-CN"/>
+        </w:rPr>
+      </w:pPr>
+      <w:r>
+        <w:rPr>
+          <w:b/>
+          <w:lang w:eastAsia="zh-CN"/>
+        </w:rPr>
+        <w:t>### 6. **Model Validation**</w:t>
+      </w:r>
+    </w:p>
+    <w:p>
+      <w:pPr>
+        <w:rPr>
+          <w:b/>
+          <w:lang w:eastAsia="zh-CN"/>
+        </w:rPr>
+      </w:pPr>
+      <w:r>
+        <w:rPr>
+          <w:b/>
+          <w:lang w:eastAsia="zh-CN"/>
+        </w:rPr>
+        <w:t xml:space="preserve">   - Use a **graph traversal** (like Depth-First Search or Breadth-First Search) to check if there’s a valid path from </w:t>
+      </w:r>
+      <w:proofErr w:type="gramStart"/>
+      <w:r>
+        <w:rPr>
+          <w:b/>
+          <w:lang w:eastAsia="zh-CN"/>
+        </w:rPr>
+        <w:t>`(</w:t>
+      </w:r>
+      <w:proofErr w:type="gramEnd"/>
+      <w:r>
+        <w:rPr>
+          <w:b/>
+          <w:lang w:eastAsia="zh-CN"/>
+        </w:rPr>
+        <w:t>0, 0)` to `(2, 2)` that includes every cell.</w:t>
+      </w:r>
+    </w:p>
+    <w:p>
+      <w:pPr>
+        <w:rPr>
+          <w:b/>
+          <w:lang w:eastAsia="zh-CN"/>
+        </w:rPr>
+      </w:pPr>
+      <w:r>
+        <w:rPr>
+          <w:b/>
+          <w:lang w:eastAsia="zh-CN"/>
+        </w:rPr>
+        <w:t xml:space="preserve">   - Verify that all cells connect as required without any open connections.</w:t>
+      </w:r>
+    </w:p>
+    <w:p>
+      <w:pPr>
+        <w:rPr>
+          <w:b/>
+          <w:lang w:eastAsia="zh-CN"/>
+        </w:rPr>
+      </w:pPr>
+    </w:p>
+    <w:p>
+      <w:pPr>
+        <w:rPr>
+          <w:b/>
+          <w:lang w:eastAsia="zh-CN"/>
+        </w:rPr>
+      </w:pPr>
+      <w:r>
+        <w:rPr>
+          <w:b/>
+          <w:lang w:eastAsia="zh-CN"/>
+        </w:rPr>
+        <w:t>### 7. **Example in Propositional Logic**</w:t>
+      </w:r>
+    </w:p>
+    <w:p>
+      <w:pPr>
+        <w:rPr>
+          <w:b/>
+          <w:lang w:eastAsia="zh-CN"/>
+        </w:rPr>
+      </w:pPr>
+      <w:r>
+        <w:rPr>
+          <w:b/>
+          <w:lang w:eastAsia="zh-CN"/>
+        </w:rPr>
         <w:lastRenderedPageBreak/>
-        <w:t xml:space="preserve">   - Connectivity rules are based on the orientation of each pipe:</w:t>
-      </w:r>
-    </w:p>
-    <w:p>
-      <w:pPr>
-        <w:rPr>
-          <w:b/>
-          <w:lang w:eastAsia="zh-CN"/>
-        </w:rPr>
-      </w:pPr>
-      <w:r>
-        <w:rPr>
-          <w:b/>
-          <w:lang w:eastAsia="zh-CN"/>
-        </w:rPr>
-        <w:t xml:space="preserve">     - For example, if a straight pipe is horizontal in </w:t>
-      </w:r>
-      <w:proofErr w:type="gramStart"/>
-      <w:r>
-        <w:rPr>
-          <w:b/>
-          <w:lang w:eastAsia="zh-CN"/>
-        </w:rPr>
-        <w:t>`(</w:t>
-      </w:r>
-      <w:proofErr w:type="gramEnd"/>
-      <w:r>
-        <w:rPr>
-          <w:b/>
-          <w:lang w:eastAsia="zh-CN"/>
-        </w:rPr>
-        <w:t>0, 0)`, `Connects((0, 0), (0, 1))` and `Connects((0, 1), (0, 0))` should be true.</w:t>
-      </w:r>
-    </w:p>
-    <w:p>
-      <w:pPr>
-        <w:rPr>
-          <w:b/>
-          <w:lang w:eastAsia="zh-CN"/>
-        </w:rPr>
-      </w:pPr>
-    </w:p>
-    <w:p>
-      <w:pPr>
-        <w:rPr>
-          <w:b/>
-          <w:lang w:eastAsia="zh-CN"/>
-        </w:rPr>
-      </w:pPr>
-      <w:r>
-        <w:rPr>
-          <w:b/>
-          <w:lang w:eastAsia="zh-CN"/>
-        </w:rPr>
-        <w:t>### 4. **Objective Constraints**</w:t>
-      </w:r>
-    </w:p>
-    <w:p>
-      <w:pPr>
-        <w:rPr>
-          <w:b/>
-          <w:lang w:eastAsia="zh-CN"/>
-        </w:rPr>
-      </w:pPr>
-      <w:r>
-        <w:rPr>
-          <w:b/>
-          <w:lang w:eastAsia="zh-CN"/>
-        </w:rPr>
-        <w:t xml:space="preserve">   - Define constraints to ensure the grid is connected from start to end:</w:t>
-      </w:r>
-    </w:p>
-    <w:p>
-      <w:pPr>
-        <w:rPr>
-          <w:b/>
-          <w:lang w:eastAsia="zh-CN"/>
-        </w:rPr>
-      </w:pPr>
-      <w:r>
-        <w:rPr>
-          <w:b/>
-          <w:lang w:eastAsia="zh-CN"/>
-        </w:rPr>
-        <w:t xml:space="preserve">     - **Path Continuity**: Starting at </w:t>
-      </w:r>
-      <w:proofErr w:type="gramStart"/>
-      <w:r>
-        <w:rPr>
-          <w:b/>
-          <w:lang w:eastAsia="zh-CN"/>
-        </w:rPr>
-        <w:t>`(</w:t>
-      </w:r>
-      <w:proofErr w:type="gramEnd"/>
-      <w:r>
-        <w:rPr>
-          <w:b/>
-          <w:lang w:eastAsia="zh-CN"/>
-        </w:rPr>
-        <w:t>0, 0)`, every cell along a path must have an active connection leading to the next cell until reaching `(2, 2)`.</w:t>
-      </w:r>
-    </w:p>
-    <w:p>
-      <w:pPr>
-        <w:rPr>
-          <w:b/>
-          <w:lang w:eastAsia="zh-CN"/>
-        </w:rPr>
-      </w:pPr>
-      <w:r>
-        <w:rPr>
-          <w:b/>
-          <w:lang w:eastAsia="zh-CN"/>
-        </w:rPr>
-        <w:t xml:space="preserve">     - **Full Coverage**: Every pipe in the grid must be part of a continuous path from the start to the end.</w:t>
-      </w:r>
-    </w:p>
-    <w:p>
-      <w:pPr>
-        <w:rPr>
-          <w:b/>
-          <w:lang w:eastAsia="zh-CN"/>
-        </w:rPr>
-      </w:pPr>
-      <w:r>
-        <w:rPr>
-          <w:b/>
-          <w:lang w:eastAsia="zh-CN"/>
-        </w:rPr>
-        <w:t xml:space="preserve">   - **No Loose Ends**: Each pipe should connect to neighboring pipes without leaving any dangling ends (unconnected pipe openings).</w:t>
-      </w:r>
-    </w:p>
-    <w:p>
-      <w:pPr>
-        <w:rPr>
-          <w:b/>
-          <w:lang w:eastAsia="zh-CN"/>
-        </w:rPr>
-      </w:pPr>
-    </w:p>
-    <w:p>
-      <w:pPr>
-        <w:rPr>
-          <w:b/>
-          <w:lang w:eastAsia="zh-CN"/>
-        </w:rPr>
-      </w:pPr>
-      <w:r>
-        <w:rPr>
-          <w:b/>
-          <w:lang w:eastAsia="zh-CN"/>
-        </w:rPr>
-        <w:t>### 5. **Rotations as Decisions**</w:t>
-      </w:r>
-    </w:p>
-    <w:p>
-      <w:pPr>
-        <w:rPr>
-          <w:b/>
-          <w:lang w:eastAsia="zh-CN"/>
-        </w:rPr>
-      </w:pPr>
-      <w:r>
-        <w:rPr>
-          <w:b/>
-          <w:lang w:eastAsia="zh-CN"/>
-        </w:rPr>
-        <w:t xml:space="preserve">   - Represent each pipe’s rotation as a decision variable:</w:t>
-      </w:r>
-    </w:p>
-    <w:p>
-      <w:pPr>
-        <w:rPr>
-          <w:b/>
-          <w:lang w:eastAsia="zh-CN"/>
-        </w:rPr>
-      </w:pPr>
-      <w:r>
-        <w:rPr>
-          <w:b/>
-          <w:lang w:eastAsia="zh-CN"/>
-        </w:rPr>
-        <w:t xml:space="preserve">     - For example, `</w:t>
-      </w:r>
-      <w:proofErr w:type="gramStart"/>
-      <w:r>
-        <w:rPr>
-          <w:b/>
-          <w:lang w:eastAsia="zh-CN"/>
-        </w:rPr>
-        <w:t>Rotate(</w:t>
-      </w:r>
-      <w:proofErr w:type="gramEnd"/>
-      <w:r>
-        <w:rPr>
-          <w:b/>
-          <w:lang w:eastAsia="zh-CN"/>
-        </w:rPr>
-        <w:t>cell, angle)` where `angle` is one of the allowed rotations (0°, 90°, etc.).</w:t>
-      </w:r>
-    </w:p>
-    <w:p>
-      <w:pPr>
-        <w:rPr>
-          <w:b/>
-          <w:lang w:eastAsia="zh-CN"/>
-        </w:rPr>
-      </w:pPr>
-      <w:r>
-        <w:rPr>
-          <w:b/>
-          <w:lang w:eastAsia="zh-CN"/>
-        </w:rPr>
-        <w:t xml:space="preserve">   - The objective of the game is to assign a rotation to each pipe such that all connectivity constraints are satisfied.</w:t>
-      </w:r>
-    </w:p>
-    <w:p>
-      <w:pPr>
-        <w:rPr>
-          <w:b/>
-          <w:lang w:eastAsia="zh-CN"/>
-        </w:rPr>
-      </w:pPr>
-    </w:p>
-    <w:p>
-      <w:pPr>
-        <w:rPr>
-          <w:b/>
-          <w:lang w:eastAsia="zh-CN"/>
-        </w:rPr>
-      </w:pPr>
-      <w:r>
-        <w:rPr>
-          <w:b/>
-          <w:lang w:eastAsia="zh-CN"/>
-        </w:rPr>
-        <w:t>### 6. **Model Validation**</w:t>
-      </w:r>
-    </w:p>
-    <w:p>
-      <w:pPr>
-        <w:rPr>
-          <w:b/>
-          <w:lang w:eastAsia="zh-CN"/>
-        </w:rPr>
-      </w:pPr>
-      <w:r>
-        <w:rPr>
-          <w:b/>
-          <w:lang w:eastAsia="zh-CN"/>
-        </w:rPr>
-        <w:t xml:space="preserve">   - Use a **graph traversal** (like Depth-First Search or Breadth-First Search) to check if there’s a valid path from </w:t>
-      </w:r>
-      <w:proofErr w:type="gramStart"/>
-      <w:r>
-        <w:rPr>
-          <w:b/>
-          <w:lang w:eastAsia="zh-CN"/>
-        </w:rPr>
-        <w:t>`(</w:t>
-      </w:r>
-      <w:proofErr w:type="gramEnd"/>
-      <w:r>
-        <w:rPr>
-          <w:b/>
-          <w:lang w:eastAsia="zh-CN"/>
-        </w:rPr>
-        <w:t>0, 0)` to `(2, 2)` that includes every cell.</w:t>
-      </w:r>
-    </w:p>
-    <w:p>
-      <w:pPr>
-        <w:rPr>
-          <w:b/>
-          <w:lang w:eastAsia="zh-CN"/>
-        </w:rPr>
-      </w:pPr>
-      <w:r>
-        <w:rPr>
-          <w:b/>
-          <w:lang w:eastAsia="zh-CN"/>
-        </w:rPr>
-        <w:t xml:space="preserve">   - Verify that all cells connect as required without any open connections.</w:t>
-      </w:r>
-    </w:p>
-    <w:p>
-      <w:pPr>
-        <w:rPr>
-          <w:b/>
-          <w:lang w:eastAsia="zh-CN"/>
-        </w:rPr>
-      </w:pPr>
-    </w:p>
-    <w:p>
-      <w:pPr>
-        <w:rPr>
-          <w:b/>
-          <w:lang w:eastAsia="zh-CN"/>
-        </w:rPr>
-      </w:pPr>
-      <w:r>
-        <w:rPr>
-          <w:b/>
-          <w:lang w:eastAsia="zh-CN"/>
-        </w:rPr>
-        <w:t>### 7. **Example in Propositional Logic**</w:t>
-      </w:r>
-    </w:p>
-    <w:p>
-      <w:pPr>
-        <w:rPr>
-          <w:b/>
-          <w:lang w:eastAsia="zh-CN"/>
-        </w:rPr>
-      </w:pPr>
-      <w:r>
-        <w:rPr>
-          <w:b/>
-          <w:lang w:eastAsia="zh-CN"/>
-        </w:rPr>
         <w:t xml:space="preserve">   - **Variables**: For each cell </w:t>
       </w:r>
       <w:proofErr w:type="gramStart"/>
@@ -3990,7 +4259,6 @@
     <w:p>
       <w:pPr>
         <w:rPr>
-          <w:rFonts w:hint="eastAsia"/>
           <w:b/>
           <w:lang w:eastAsia="zh-CN"/>
         </w:rPr>
@@ -4567,6 +4835,7 @@
           <w:b/>
           <w:lang w:eastAsia="zh-CN"/>
         </w:rPr>
+        <w:lastRenderedPageBreak/>
         <w:t xml:space="preserve">     - If cell </w:t>
       </w:r>
       <w:proofErr w:type="gramStart"/>
@@ -4614,7 +4883,6 @@
     <w:p>
       <w:pPr>
         <w:rPr>
-          <w:rFonts w:hint="eastAsia"/>
           <w:b/>
           <w:lang w:eastAsia="zh-CN"/>
         </w:rPr>
@@ -4819,7 +5087,6 @@
           <w:b/>
           <w:lang w:eastAsia="zh-CN"/>
         </w:rPr>
-        <w:lastRenderedPageBreak/>
         <w:t>### 3. **Model the Path Requirement as a Global Constraint**</w:t>
       </w:r>
     </w:p>
@@ -5236,6 +5503,7 @@
           <w:b/>
           <w:lang w:eastAsia="zh-CN"/>
         </w:rPr>
+        <w:lastRenderedPageBreak/>
         <w:t xml:space="preserve">   - The CSP solver will assign values to each `</w:t>
       </w:r>
       <w:proofErr w:type="gramStart"/>
@@ -5329,14 +5597,259 @@
           <w:b/>
           <w:lang w:eastAsia="zh-CN"/>
         </w:rPr>
+        <w:t xml:space="preserve">     - There is a valid path from </w:t>
+      </w:r>
+      <w:proofErr w:type="gramStart"/>
+      <w:r>
+        <w:rPr>
+          <w:b/>
+          <w:lang w:eastAsia="zh-CN"/>
+        </w:rPr>
+        <w:t>`(</w:t>
+      </w:r>
+      <w:proofErr w:type="gramEnd"/>
+      <w:r>
+        <w:rPr>
+          <w:b/>
+          <w:lang w:eastAsia="zh-CN"/>
+        </w:rPr>
+        <w:t>0,0)` to `(2,2)` using a graph traversal to confirm connectivity.</w:t>
+      </w:r>
+    </w:p>
+    <w:p>
+      <w:pPr>
+        <w:rPr>
+          <w:b/>
+          <w:lang w:eastAsia="zh-CN"/>
+        </w:rPr>
+      </w:pPr>
+    </w:p>
+    <w:p>
+      <w:pPr>
+        <w:rPr>
+          <w:b/>
+          <w:lang w:eastAsia="zh-CN"/>
+        </w:rPr>
+      </w:pPr>
+      <w:r>
+        <w:rPr>
+          <w:b/>
+          <w:lang w:eastAsia="zh-CN"/>
+        </w:rPr>
+        <w:t>### Summary</w:t>
+      </w:r>
+    </w:p>
+    <w:p>
+      <w:pPr>
+        <w:rPr>
+          <w:b/>
+          <w:lang w:val="en-US" w:eastAsia="zh-CN"/>
+        </w:rPr>
+      </w:pPr>
+      <w:r>
+        <w:rPr>
+          <w:b/>
+          <w:lang w:eastAsia="zh-CN"/>
+        </w:rPr>
+        <w:t>Using this approach, the model allows for the orientation of specific pipes without needing a strict sequential order. Each pipe’s orientation can be set independently, and the global connectivity and path requirements ensure that the final solution forms a connected path from start to end. This structure is ideal for solving the puzzle using a CSP solver or a similar non-sequential logic framework.</w:t>
+      </w:r>
+    </w:p>
+    <w:p>
+      <w:pPr>
+        <w:rPr>
+          <w:b/>
+          <w:lang w:val="en-US" w:eastAsia="zh-CN"/>
+        </w:rPr>
+      </w:pPr>
+    </w:p>
+    <w:p>
+      <w:pPr>
+        <w:rPr>
+          <w:b/>
+          <w:lang w:val="en-US" w:eastAsia="zh-CN"/>
+        </w:rPr>
+      </w:pPr>
+    </w:p>
+    <w:p>
+      <w:pPr>
+        <w:rPr>
+          <w:b/>
+          <w:lang w:val="en-US" w:eastAsia="zh-CN"/>
+        </w:rPr>
+      </w:pPr>
+      <w:r>
+        <w:rPr>
+          <w:b/>
+          <w:lang w:val="en-US" w:eastAsia="zh-CN"/>
+        </w:rPr>
+        <w:t>Yes, it's possible to have configurations where the pipes don’t form a fully connected path from the start to the end. This can occur if the orientations of the pipes are incompatible with each other, breaking the path at some point.</w:t>
+      </w:r>
+    </w:p>
+    <w:p>
+      <w:pPr>
+        <w:rPr>
+          <w:b/>
+          <w:lang w:val="en-US" w:eastAsia="zh-CN"/>
+        </w:rPr>
+      </w:pPr>
+    </w:p>
+    <w:p>
+      <w:pPr>
+        <w:rPr>
+          <w:b/>
+          <w:lang w:val="en-US" w:eastAsia="zh-CN"/>
+        </w:rPr>
+      </w:pPr>
+      <w:r>
+        <w:rPr>
+          <w:b/>
+          <w:lang w:val="en-US" w:eastAsia="zh-CN"/>
+        </w:rPr>
+        <w:t>Here are a few scenarios where a path might not be connectable:</w:t>
+      </w:r>
+    </w:p>
+    <w:p>
+      <w:pPr>
+        <w:rPr>
+          <w:b/>
+          <w:lang w:val="en-US" w:eastAsia="zh-CN"/>
+        </w:rPr>
+      </w:pPr>
+    </w:p>
+    <w:p>
+      <w:pPr>
+        <w:rPr>
+          <w:b/>
+          <w:lang w:val="en-US" w:eastAsia="zh-CN"/>
+        </w:rPr>
+      </w:pPr>
+      <w:r>
+        <w:rPr>
+          <w:b/>
+          <w:lang w:val="en-US" w:eastAsia="zh-CN"/>
+        </w:rPr>
+        <w:t xml:space="preserve">1. **Dead Ends**: </w:t>
+      </w:r>
+    </w:p>
+    <w:p>
+      <w:pPr>
+        <w:rPr>
+          <w:b/>
+          <w:lang w:val="en-US" w:eastAsia="zh-CN"/>
+        </w:rPr>
+      </w:pPr>
+      <w:r>
+        <w:rPr>
+          <w:b/>
+          <w:lang w:val="en-US" w:eastAsia="zh-CN"/>
+        </w:rPr>
+        <w:t xml:space="preserve">   - If any pipe is oriented such that it doesn’t connect with adjacent pipes, it can create a "dead end." For example, if a corner pipe is turned such that it faces an empty side or points into another corner pipe in an incompatible orientation, the connection will break.</w:t>
+      </w:r>
+    </w:p>
+    <w:p>
+      <w:pPr>
+        <w:rPr>
+          <w:b/>
+          <w:lang w:val="en-US" w:eastAsia="zh-CN"/>
+        </w:rPr>
+      </w:pPr>
+      <w:r>
+        <w:rPr>
+          <w:b/>
+          <w:lang w:val="en-US" w:eastAsia="zh-CN"/>
+        </w:rPr>
+        <w:t xml:space="preserve">   </w:t>
+      </w:r>
+    </w:p>
+    <w:p>
+      <w:pPr>
+        <w:rPr>
+          <w:b/>
+          <w:lang w:val="en-US" w:eastAsia="zh-CN"/>
+        </w:rPr>
+      </w:pPr>
+      <w:r>
+        <w:rPr>
+          <w:b/>
+          <w:lang w:val="en-US" w:eastAsia="zh-CN"/>
+        </w:rPr>
+        <w:t>2. **Loops without an Exit**:</w:t>
+      </w:r>
+    </w:p>
+    <w:p>
+      <w:pPr>
+        <w:rPr>
+          <w:b/>
+          <w:lang w:val="en-US" w:eastAsia="zh-CN"/>
+        </w:rPr>
+      </w:pPr>
+      <w:r>
+        <w:rPr>
+          <w:b/>
+          <w:lang w:val="en-US" w:eastAsia="zh-CN"/>
+        </w:rPr>
+        <w:t xml:space="preserve">   - Some configurations might form a loop that doesn’t extend to the final endpoint </w:t>
+      </w:r>
+      <w:proofErr w:type="gramStart"/>
+      <w:r>
+        <w:rPr>
+          <w:b/>
+          <w:lang w:val="en-US" w:eastAsia="zh-CN"/>
+        </w:rPr>
+        <w:t>`(</w:t>
+      </w:r>
+      <w:proofErr w:type="gramEnd"/>
+      <w:r>
+        <w:rPr>
+          <w:b/>
+          <w:lang w:val="en-US" w:eastAsia="zh-CN"/>
+        </w:rPr>
+        <w:t>2,2)`. For instance, if a T-connector is used to create a small circular path, the loop would prevent reaching the end if there's no path leading out of it.</w:t>
+      </w:r>
+    </w:p>
+    <w:p>
+      <w:pPr>
+        <w:rPr>
+          <w:b/>
+          <w:lang w:val="en-US" w:eastAsia="zh-CN"/>
+        </w:rPr>
+      </w:pPr>
+    </w:p>
+    <w:p>
+      <w:pPr>
+        <w:rPr>
+          <w:b/>
+          <w:lang w:val="en-US" w:eastAsia="zh-CN"/>
+        </w:rPr>
+      </w:pPr>
+      <w:r>
+        <w:rPr>
+          <w:b/>
+          <w:lang w:val="en-US" w:eastAsia="zh-CN"/>
+        </w:rPr>
+        <w:t>3. **Disconnected Sections**:</w:t>
+      </w:r>
+    </w:p>
+    <w:p>
+      <w:pPr>
+        <w:rPr>
+          <w:b/>
+          <w:lang w:val="en-US" w:eastAsia="zh-CN"/>
+        </w:rPr>
+      </w:pPr>
+      <w:r>
+        <w:rPr>
+          <w:b/>
+          <w:lang w:val="en-US" w:eastAsia="zh-CN"/>
+        </w:rPr>
         <w:lastRenderedPageBreak/>
-        <w:t xml:space="preserve">     - There is a valid path from </w:t>
+        <w:t xml:space="preserve">   - If part of the grid forms one connected path segment but doesn’t link up with other sections, there will be no continuous path from the start to the end. For example, if the start </w:t>
       </w:r>
       <w:proofErr w:type="gramStart"/>
       <w:r>
         <w:rPr>
           <w:b/>
-          <w:lang w:eastAsia="zh-CN"/>
+          <w:lang w:val="en-US" w:eastAsia="zh-CN"/>
         </w:rPr>
         <w:t>`(</w:t>
       </w:r>
@@ -5344,47 +5857,9 @@
       <w:r>
         <w:rPr>
           <w:b/>
-          <w:lang w:eastAsia="zh-CN"/>
-        </w:rPr>
-        <w:t>0,0)` to `(2,2)` using a graph traversal to confirm connectivity.</w:t>
-      </w:r>
-    </w:p>
-    <w:p>
-      <w:pPr>
-        <w:rPr>
-          <w:b/>
-          <w:lang w:eastAsia="zh-CN"/>
-        </w:rPr>
-      </w:pPr>
-    </w:p>
-    <w:p>
-      <w:pPr>
-        <w:rPr>
-          <w:b/>
-          <w:lang w:eastAsia="zh-CN"/>
-        </w:rPr>
-      </w:pPr>
-      <w:r>
-        <w:rPr>
-          <w:b/>
-          <w:lang w:eastAsia="zh-CN"/>
-        </w:rPr>
-        <w:t>### Summary</w:t>
-      </w:r>
-    </w:p>
-    <w:p>
-      <w:pPr>
-        <w:rPr>
-          <w:b/>
           <w:lang w:val="en-US" w:eastAsia="zh-CN"/>
         </w:rPr>
-      </w:pPr>
-      <w:r>
-        <w:rPr>
-          <w:b/>
-          <w:lang w:eastAsia="zh-CN"/>
-        </w:rPr>
-        <w:t>Using this approach, the model allows for the orientation of specific pipes without needing a strict sequential order. Each pipe’s orientation can be set independently, and the global connectivity and path requirements ensure that the final solution forms a connected path from start to end. This structure is ideal for solving the puzzle using a CSP solver or a similar non-sequential logic framework.</w:t>
+        <w:t>0,0)` and end `(2,2)` are each part of their own small loops or chains that don’t connect with each other, the game becomes unsolvable in that configuration.</w:t>
       </w:r>
     </w:p>
     <w:p>
@@ -5402,29 +5877,28 @@
           <w:lang w:val="en-US" w:eastAsia="zh-CN"/>
         </w:rPr>
       </w:pPr>
-    </w:p>
-    <w:p>
-      <w:pPr>
+      <w:r>
         <w:rPr>
           <w:b/>
           <w:lang w:val="en-US" w:eastAsia="zh-CN"/>
         </w:rPr>
-      </w:pPr>
-      <w:r>
+        <w:t>4. **Incorrect Orientation of Required Pipes**:</w:t>
+      </w:r>
+    </w:p>
+    <w:p>
+      <w:pPr>
         <w:rPr>
           <w:b/>
           <w:lang w:val="en-US" w:eastAsia="zh-CN"/>
         </w:rPr>
-        <w:t>Yes, it's possible to have configurations where the pipes don’t form a fully connected path from the start to the end. This can occur if the orientations of the pipes are incompatible with each other, breaking the path at some point.</w:t>
-      </w:r>
-    </w:p>
-    <w:p>
-      <w:pPr>
+      </w:pPr>
+      <w:r>
         <w:rPr>
           <w:b/>
           <w:lang w:val="en-US" w:eastAsia="zh-CN"/>
         </w:rPr>
-      </w:pPr>
+        <w:t xml:space="preserve">   - If the game requires certain orientations for some pipes (like having the third pipe face east and the fifth face north), but these orientations make it impossible for other pipes to connect with them, then the path will be broken.</w:t>
+      </w:r>
     </w:p>
     <w:p>
       <w:pPr>
@@ -5433,21 +5907,21 @@
           <w:lang w:val="en-US" w:eastAsia="zh-CN"/>
         </w:rPr>
       </w:pPr>
-      <w:r>
+    </w:p>
+    <w:p>
+      <w:pPr>
         <w:rPr>
           <w:b/>
           <w:lang w:val="en-US" w:eastAsia="zh-CN"/>
         </w:rPr>
-        <w:t>Here are a few scenarios where a path might not be connectable:</w:t>
-      </w:r>
-    </w:p>
-    <w:p>
-      <w:pPr>
+      </w:pPr>
+      <w:r>
         <w:rPr>
           <w:b/>
           <w:lang w:val="en-US" w:eastAsia="zh-CN"/>
         </w:rPr>
-      </w:pPr>
+        <w:t>### Ensuring Connectivity</w:t>
+      </w:r>
     </w:p>
     <w:p>
       <w:pPr>
@@ -5461,7 +5935,7 @@
           <w:b/>
           <w:lang w:val="en-US" w:eastAsia="zh-CN"/>
         </w:rPr>
-        <w:t xml:space="preserve">1. **Dead Ends**: </w:t>
+        <w:t>To prevent unconnectable paths, the constraint satisfaction model would need to check for the following conditions:</w:t>
       </w:r>
     </w:p>
     <w:p>
@@ -5471,271 +5945,63 @@
           <w:lang w:val="en-US" w:eastAsia="zh-CN"/>
         </w:rPr>
       </w:pPr>
-      <w:r>
+    </w:p>
+    <w:p>
+      <w:pPr>
         <w:rPr>
           <w:b/>
           <w:lang w:val="en-US" w:eastAsia="zh-CN"/>
         </w:rPr>
-        <w:t xml:space="preserve">   - If any pipe is oriented such that it doesn’t connect with adjacent pipes, it can create a "dead end." For example, if a corner pipe is turned such that it faces an empty side or points into another corner pipe in an incompatible orientation, the connection will break.</w:t>
-      </w:r>
-    </w:p>
-    <w:p>
-      <w:pPr>
+      </w:pPr>
+      <w:r>
         <w:rPr>
           <w:b/>
           <w:lang w:val="en-US" w:eastAsia="zh-CN"/>
         </w:rPr>
-      </w:pPr>
-      <w:r>
+        <w:t>- **Path Continuity Check**: After setting orientations, verify that there’s a continuous, uninterrupted path from the start to the end.</w:t>
+      </w:r>
+    </w:p>
+    <w:p>
+      <w:pPr>
         <w:rPr>
           <w:b/>
           <w:lang w:val="en-US" w:eastAsia="zh-CN"/>
         </w:rPr>
-        <w:t xml:space="preserve">   </w:t>
-      </w:r>
-    </w:p>
-    <w:p>
-      <w:pPr>
+      </w:pPr>
+      <w:r>
         <w:rPr>
           <w:b/>
           <w:lang w:val="en-US" w:eastAsia="zh-CN"/>
         </w:rPr>
-      </w:pPr>
-      <w:r>
+        <w:t>- **No Isolated Pipes**: Ensure that every pipe in the grid connects to at least one other pipe.</w:t>
+      </w:r>
+    </w:p>
+    <w:p>
+      <w:pPr>
         <w:rPr>
           <w:b/>
           <w:lang w:val="en-US" w:eastAsia="zh-CN"/>
         </w:rPr>
-        <w:t>2. **Loops without an Exit**:</w:t>
-      </w:r>
-    </w:p>
-    <w:p>
-      <w:pPr>
+      </w:pPr>
+      <w:r>
         <w:rPr>
           <w:b/>
           <w:lang w:val="en-US" w:eastAsia="zh-CN"/>
         </w:rPr>
-      </w:pPr>
-      <w:r>
+        <w:t>- **No Circular Loops without an Exit**: Ensure that loops within the grid connect back to the main path from the start to the end.</w:t>
+      </w:r>
+    </w:p>
+    <w:p>
+      <w:pPr>
         <w:rPr>
           <w:b/>
           <w:lang w:val="en-US" w:eastAsia="zh-CN"/>
         </w:rPr>
-        <w:t xml:space="preserve">   - Some configurations might form a loop that doesn’t extend to the final endpoint </w:t>
-      </w:r>
-      <w:proofErr w:type="gramStart"/>
-      <w:r>
-        <w:rPr>
-          <w:b/>
-          <w:lang w:val="en-US" w:eastAsia="zh-CN"/>
-        </w:rPr>
-        <w:t>`(</w:t>
-      </w:r>
-      <w:proofErr w:type="gramEnd"/>
-      <w:r>
-        <w:rPr>
-          <w:b/>
-          <w:lang w:val="en-US" w:eastAsia="zh-CN"/>
-        </w:rPr>
-        <w:t>2,2)`. For instance, if a T-connector is used to create a small circular path, the loop would prevent reaching the end if there's no path leading out of it.</w:t>
-      </w:r>
-    </w:p>
-    <w:p>
-      <w:pPr>
-        <w:rPr>
-          <w:b/>
-          <w:lang w:val="en-US" w:eastAsia="zh-CN"/>
-        </w:rPr>
-      </w:pPr>
-    </w:p>
-    <w:p>
-      <w:pPr>
-        <w:rPr>
-          <w:b/>
-          <w:lang w:val="en-US" w:eastAsia="zh-CN"/>
-        </w:rPr>
-      </w:pPr>
-      <w:r>
-        <w:rPr>
-          <w:b/>
-          <w:lang w:val="en-US" w:eastAsia="zh-CN"/>
-        </w:rPr>
-        <w:t>3. **Disconnected Sections**:</w:t>
-      </w:r>
-    </w:p>
-    <w:p>
-      <w:pPr>
-        <w:rPr>
-          <w:b/>
-          <w:lang w:val="en-US" w:eastAsia="zh-CN"/>
-        </w:rPr>
-      </w:pPr>
-      <w:r>
-        <w:rPr>
-          <w:b/>
-          <w:lang w:val="en-US" w:eastAsia="zh-CN"/>
-        </w:rPr>
-        <w:t xml:space="preserve">   - If part of the grid forms one connected path segment but doesn’t link up with other sections, there will be no continuous path from the start to the end. For example, if the start </w:t>
-      </w:r>
-      <w:proofErr w:type="gramStart"/>
-      <w:r>
-        <w:rPr>
-          <w:b/>
-          <w:lang w:val="en-US" w:eastAsia="zh-CN"/>
-        </w:rPr>
-        <w:t>`(</w:t>
-      </w:r>
-      <w:proofErr w:type="gramEnd"/>
-      <w:r>
-        <w:rPr>
-          <w:b/>
-          <w:lang w:val="en-US" w:eastAsia="zh-CN"/>
-        </w:rPr>
-        <w:t>0,0)` and end `(2,2)` are each part of their own small loops or chains that don’t connect with each other, the game becomes unsolvable in that configuration.</w:t>
-      </w:r>
-    </w:p>
-    <w:p>
-      <w:pPr>
-        <w:rPr>
-          <w:b/>
-          <w:lang w:val="en-US" w:eastAsia="zh-CN"/>
-        </w:rPr>
-      </w:pPr>
-    </w:p>
-    <w:p>
-      <w:pPr>
-        <w:rPr>
-          <w:b/>
-          <w:lang w:val="en-US" w:eastAsia="zh-CN"/>
-        </w:rPr>
-      </w:pPr>
-      <w:r>
-        <w:rPr>
-          <w:b/>
-          <w:lang w:val="en-US" w:eastAsia="zh-CN"/>
-        </w:rPr>
-        <w:t>4. **Incorrect Orientation of Required Pipes**:</w:t>
-      </w:r>
-    </w:p>
-    <w:p>
-      <w:pPr>
-        <w:rPr>
-          <w:b/>
-          <w:lang w:val="en-US" w:eastAsia="zh-CN"/>
-        </w:rPr>
-      </w:pPr>
-      <w:r>
-        <w:rPr>
-          <w:b/>
-          <w:lang w:val="en-US" w:eastAsia="zh-CN"/>
-        </w:rPr>
-        <w:lastRenderedPageBreak/>
-        <w:t xml:space="preserve">   - If the game requires certain orientations for some pipes (like having the third pipe face east and the fifth face north), but these orientations make it impossible for other pipes to connect with them, then the path will be broken.</w:t>
-      </w:r>
-    </w:p>
-    <w:p>
-      <w:pPr>
-        <w:rPr>
-          <w:b/>
-          <w:lang w:val="en-US" w:eastAsia="zh-CN"/>
-        </w:rPr>
-      </w:pPr>
-    </w:p>
-    <w:p>
-      <w:pPr>
-        <w:rPr>
-          <w:b/>
-          <w:lang w:val="en-US" w:eastAsia="zh-CN"/>
-        </w:rPr>
-      </w:pPr>
-      <w:r>
-        <w:rPr>
-          <w:b/>
-          <w:lang w:val="en-US" w:eastAsia="zh-CN"/>
-        </w:rPr>
-        <w:t>### Ensuring Connectivity</w:t>
-      </w:r>
-    </w:p>
-    <w:p>
-      <w:pPr>
-        <w:rPr>
-          <w:b/>
-          <w:lang w:val="en-US" w:eastAsia="zh-CN"/>
-        </w:rPr>
-      </w:pPr>
-      <w:r>
-        <w:rPr>
-          <w:b/>
-          <w:lang w:val="en-US" w:eastAsia="zh-CN"/>
-        </w:rPr>
-        <w:t>To prevent unconnectable paths, the constraint satisfaction model would need to check for the following conditions:</w:t>
-      </w:r>
-    </w:p>
-    <w:p>
-      <w:pPr>
-        <w:rPr>
-          <w:b/>
-          <w:lang w:val="en-US" w:eastAsia="zh-CN"/>
-        </w:rPr>
-      </w:pPr>
-    </w:p>
-    <w:p>
-      <w:pPr>
-        <w:rPr>
-          <w:b/>
-          <w:lang w:val="en-US" w:eastAsia="zh-CN"/>
-        </w:rPr>
-      </w:pPr>
-      <w:r>
-        <w:rPr>
-          <w:b/>
-          <w:lang w:val="en-US" w:eastAsia="zh-CN"/>
-        </w:rPr>
-        <w:t>- **Path Continuity Check**: After setting orientations, verify that there’s a continuous, uninterrupted path from the start to the end.</w:t>
-      </w:r>
-    </w:p>
-    <w:p>
-      <w:pPr>
-        <w:rPr>
-          <w:b/>
-          <w:lang w:val="en-US" w:eastAsia="zh-CN"/>
-        </w:rPr>
-      </w:pPr>
-      <w:r>
-        <w:rPr>
-          <w:b/>
-          <w:lang w:val="en-US" w:eastAsia="zh-CN"/>
-        </w:rPr>
-        <w:t>- **No Isolated Pipes**: Ensure that every pipe in the grid connects to at least one other pipe.</w:t>
-      </w:r>
-    </w:p>
-    <w:p>
-      <w:pPr>
-        <w:rPr>
-          <w:b/>
-          <w:lang w:val="en-US" w:eastAsia="zh-CN"/>
-        </w:rPr>
-      </w:pPr>
-      <w:r>
-        <w:rPr>
-          <w:b/>
-          <w:lang w:val="en-US" w:eastAsia="zh-CN"/>
-        </w:rPr>
-        <w:t>- **No Circular Loops without an Exit**: Ensure that loops within the grid connect back to the main path from the start to the end.</w:t>
-      </w:r>
-    </w:p>
-    <w:p>
-      <w:pPr>
-        <w:rPr>
-          <w:b/>
-          <w:lang w:val="en-US" w:eastAsia="zh-CN"/>
-        </w:rPr>
-      </w:pPr>
-    </w:p>
-    <w:p>
-      <w:pPr>
-        <w:rPr>
-          <w:rFonts w:hint="eastAsia"/>
+      </w:pPr>
+    </w:p>
+    <w:p>
+      <w:pPr>
+        <w:rPr>
           <w:b/>
           <w:lang w:val="en-US" w:eastAsia="zh-CN"/>
         </w:rPr>
@@ -5958,6 +6224,7 @@
                       <w:dataBinding w:prefixMappings="xmlns:ns0='http://schemas.openxmlformats.org/package/2006/metadata/core-properties' xmlns:ns1='http://purl.org/dc/elements/1.1/'" w:xpath="/ns0:coreProperties[1]/ns1:title[1]" w:storeItemID="{6C3C8BC8-F283-45AE-878A-BAB7291924A1}"/>
                       <w:text/>
                     </w:sdtPr>
+                    <w:sdtEndPr/>
                     <w:sdtContent>
                       <w:p>
                         <w:pPr>
@@ -6566,6 +6833,95 @@
     </w:lvl>
   </w:abstractNum>
   <w:abstractNum w:abstractNumId="4" w15:restartNumberingAfterBreak="0">
+    <w:nsid w:val="1F2B62C1"/>
+    <w:multiLevelType w:val="hybridMultilevel"/>
+    <w:tmpl w:val="4260CB9E"/>
+    <w:lvl w:ilvl="0" w:tplc="2510435C">
+      <w:start w:val="1"/>
+      <w:numFmt w:val="decimal"/>
+      <w:lvlText w:val="%1."/>
+      <w:lvlJc w:val="left"/>
+      <w:pPr>
+        <w:ind w:left="360" w:hanging="360"/>
+      </w:pPr>
+      <w:rPr>
+        <w:rFonts w:asciiTheme="minorHAnsi" w:eastAsiaTheme="minorEastAsia" w:hAnsiTheme="minorHAnsi" w:cstheme="minorBidi"/>
+      </w:rPr>
+    </w:lvl>
+    <w:lvl w:ilvl="1" w:tplc="04090019" w:tentative="1">
+      <w:start w:val="1"/>
+      <w:numFmt w:val="lowerLetter"/>
+      <w:lvlText w:val="%2)"/>
+      <w:lvlJc w:val="left"/>
+      <w:pPr>
+        <w:ind w:left="880" w:hanging="440"/>
+      </w:pPr>
+    </w:lvl>
+    <w:lvl w:ilvl="2" w:tplc="0409001B" w:tentative="1">
+      <w:start w:val="1"/>
+      <w:numFmt w:val="lowerRoman"/>
+      <w:lvlText w:val="%3."/>
+      <w:lvlJc w:val="right"/>
+      <w:pPr>
+        <w:ind w:left="1320" w:hanging="440"/>
+      </w:pPr>
+    </w:lvl>
+    <w:lvl w:ilvl="3" w:tplc="0409000F" w:tentative="1">
+      <w:start w:val="1"/>
+      <w:numFmt w:val="decimal"/>
+      <w:lvlText w:val="%4."/>
+      <w:lvlJc w:val="left"/>
+      <w:pPr>
+        <w:ind w:left="1760" w:hanging="440"/>
+      </w:pPr>
+    </w:lvl>
+    <w:lvl w:ilvl="4" w:tplc="04090019" w:tentative="1">
+      <w:start w:val="1"/>
+      <w:numFmt w:val="lowerLetter"/>
+      <w:lvlText w:val="%5)"/>
+      <w:lvlJc w:val="left"/>
+      <w:pPr>
+        <w:ind w:left="2200" w:hanging="440"/>
+      </w:pPr>
+    </w:lvl>
+    <w:lvl w:ilvl="5" w:tplc="0409001B" w:tentative="1">
+      <w:start w:val="1"/>
+      <w:numFmt w:val="lowerRoman"/>
+      <w:lvlText w:val="%6."/>
+      <w:lvlJc w:val="right"/>
+      <w:pPr>
+        <w:ind w:left="2640" w:hanging="440"/>
+      </w:pPr>
+    </w:lvl>
+    <w:lvl w:ilvl="6" w:tplc="0409000F" w:tentative="1">
+      <w:start w:val="1"/>
+      <w:numFmt w:val="decimal"/>
+      <w:lvlText w:val="%7."/>
+      <w:lvlJc w:val="left"/>
+      <w:pPr>
+        <w:ind w:left="3080" w:hanging="440"/>
+      </w:pPr>
+    </w:lvl>
+    <w:lvl w:ilvl="7" w:tplc="04090019" w:tentative="1">
+      <w:start w:val="1"/>
+      <w:numFmt w:val="lowerLetter"/>
+      <w:lvlText w:val="%8)"/>
+      <w:lvlJc w:val="left"/>
+      <w:pPr>
+        <w:ind w:left="3520" w:hanging="440"/>
+      </w:pPr>
+    </w:lvl>
+    <w:lvl w:ilvl="8" w:tplc="0409001B" w:tentative="1">
+      <w:start w:val="1"/>
+      <w:numFmt w:val="lowerRoman"/>
+      <w:lvlText w:val="%9."/>
+      <w:lvlJc w:val="right"/>
+      <w:pPr>
+        <w:ind w:left="3960" w:hanging="440"/>
+      </w:pPr>
+    </w:lvl>
+  </w:abstractNum>
+  <w:abstractNum w:abstractNumId="5" w15:restartNumberingAfterBreak="0">
     <w:nsid w:val="2B5211B6"/>
     <w:multiLevelType w:val="hybridMultilevel"/>
     <w:tmpl w:val="28EC34DA"/>
@@ -6654,7 +7010,7 @@
       </w:pPr>
     </w:lvl>
   </w:abstractNum>
-  <w:abstractNum w:abstractNumId="5" w15:restartNumberingAfterBreak="0">
+  <w:abstractNum w:abstractNumId="6" w15:restartNumberingAfterBreak="0">
     <w:nsid w:val="33156CCE"/>
     <w:multiLevelType w:val="hybridMultilevel"/>
     <w:tmpl w:val="AEA211FC"/>
@@ -6766,7 +7122,7 @@
       </w:rPr>
     </w:lvl>
   </w:abstractNum>
-  <w:abstractNum w:abstractNumId="6" w15:restartNumberingAfterBreak="0">
+  <w:abstractNum w:abstractNumId="7" w15:restartNumberingAfterBreak="0">
     <w:nsid w:val="47ED1A6A"/>
     <w:multiLevelType w:val="hybridMultilevel"/>
     <w:tmpl w:val="3F7C0478"/>
@@ -6855,7 +7211,7 @@
       </w:pPr>
     </w:lvl>
   </w:abstractNum>
-  <w:abstractNum w:abstractNumId="7" w15:restartNumberingAfterBreak="0">
+  <w:abstractNum w:abstractNumId="8" w15:restartNumberingAfterBreak="0">
     <w:nsid w:val="4C27263A"/>
     <w:multiLevelType w:val="hybridMultilevel"/>
     <w:tmpl w:val="3A9CEB8C"/>
@@ -6944,7 +7300,7 @@
       </w:pPr>
     </w:lvl>
   </w:abstractNum>
-  <w:abstractNum w:abstractNumId="8" w15:restartNumberingAfterBreak="0">
+  <w:abstractNum w:abstractNumId="9" w15:restartNumberingAfterBreak="0">
     <w:nsid w:val="5B8A05F9"/>
     <w:multiLevelType w:val="hybridMultilevel"/>
     <w:tmpl w:val="33EA149A"/>
@@ -7056,7 +7412,7 @@
       </w:rPr>
     </w:lvl>
   </w:abstractNum>
-  <w:abstractNum w:abstractNumId="9" w15:restartNumberingAfterBreak="0">
+  <w:abstractNum w:abstractNumId="10" w15:restartNumberingAfterBreak="0">
     <w:nsid w:val="66615295"/>
     <w:multiLevelType w:val="hybridMultilevel"/>
     <w:tmpl w:val="9CE4864E"/>
@@ -7146,13 +7502,13 @@
     </w:lvl>
   </w:abstractNum>
   <w:num w:numId="1" w16cid:durableId="1243176192">
-    <w:abstractNumId w:val="8"/>
+    <w:abstractNumId w:val="9"/>
   </w:num>
   <w:num w:numId="2" w16cid:durableId="1535536800">
     <w:abstractNumId w:val="2"/>
   </w:num>
   <w:num w:numId="3" w16cid:durableId="555580246">
-    <w:abstractNumId w:val="5"/>
+    <w:abstractNumId w:val="6"/>
   </w:num>
   <w:num w:numId="4" w16cid:durableId="300042829">
     <w:abstractNumId w:val="0"/>
@@ -7161,19 +7517,22 @@
     <w:abstractNumId w:val="1"/>
   </w:num>
   <w:num w:numId="6" w16cid:durableId="1856117815">
-    <w:abstractNumId w:val="4"/>
+    <w:abstractNumId w:val="5"/>
   </w:num>
   <w:num w:numId="7" w16cid:durableId="1431394481">
-    <w:abstractNumId w:val="6"/>
+    <w:abstractNumId w:val="7"/>
   </w:num>
   <w:num w:numId="8" w16cid:durableId="2134520120">
-    <w:abstractNumId w:val="7"/>
+    <w:abstractNumId w:val="8"/>
   </w:num>
   <w:num w:numId="9" w16cid:durableId="617031464">
     <w:abstractNumId w:val="3"/>
   </w:num>
   <w:num w:numId="10" w16cid:durableId="1840778430">
-    <w:abstractNumId w:val="9"/>
+    <w:abstractNumId w:val="10"/>
+  </w:num>
+  <w:num w:numId="11" w16cid:durableId="1311053749">
+    <w:abstractNumId w:val="4"/>
   </w:num>
 </w:numbering>
 </file>
@@ -7624,7 +7983,6 @@
   <w:style w:type="character" w:default="1" w:styleId="DefaultParagraphFont">
     <w:name w:val="Default Paragraph Font"/>
     <w:uiPriority w:val="1"/>
-    <w:semiHidden/>
     <w:unhideWhenUsed/>
   </w:style>
   <w:style w:type="table" w:default="1" w:styleId="TableNormal">
@@ -8038,23 +8396,6 @@
 </file>
 
 <file path=customXml/item1.xml><?xml version="1.0" encoding="utf-8"?>
-<p:properties xmlns:p="http://schemas.microsoft.com/office/2006/metadata/properties" xmlns:xsi="http://www.w3.org/2001/XMLSchema-instance" xmlns:pc="http://schemas.microsoft.com/office/infopath/2007/PartnerControls">
-  <documentManagement>
-    <_activity xmlns="c256b3bc-45dc-445f-a437-fe3596d6b795" xsi:nil="true"/>
-  </documentManagement>
-</p:properties>
-</file>
-
-<file path=customXml/item2.xml><?xml version="1.0" encoding="utf-8"?>
-<?mso-contentType ?>
-<FormTemplates xmlns="http://schemas.microsoft.com/sharepoint/v3/contenttype/forms">
-  <Display>DocumentLibraryForm</Display>
-  <Edit>DocumentLibraryForm</Edit>
-  <New>DocumentLibraryForm</New>
-</FormTemplates>
-</file>
-
-<file path=customXml/item3.xml><?xml version="1.0" encoding="utf-8"?>
 <ct:contentTypeSchema xmlns:ct="http://schemas.microsoft.com/office/2006/metadata/contentType" xmlns:ma="http://schemas.microsoft.com/office/2006/metadata/properties/metaAttributes" ct:_="" ma:_="" ma:contentTypeName="Document" ma:contentTypeID="0x010100BC908B1791488B45A03B690C88926BFD" ma:contentTypeVersion="10" ma:contentTypeDescription="Create a new document." ma:contentTypeScope="" ma:versionID="d7412c0ce46c4e6cb96c7c6143620d63">
   <xsd:schema xmlns:xsd="http://www.w3.org/2001/XMLSchema" xmlns:xs="http://www.w3.org/2001/XMLSchema" xmlns:p="http://schemas.microsoft.com/office/2006/metadata/properties" xmlns:ns3="c256b3bc-45dc-445f-a437-fe3596d6b795" targetNamespace="http://schemas.microsoft.com/office/2006/metadata/properties" ma:root="true" ma:fieldsID="b757446bab90fb867af554d3f7d94c45" ns3:_="">
     <xsd:import namespace="c256b3bc-45dc-445f-a437-fe3596d6b795"/>
@@ -8234,25 +8575,24 @@
 </ct:contentTypeSchema>
 </file>
 
-<file path=customXml/itemProps1.xml><?xml version="1.0" encoding="utf-8"?>
-<ds:datastoreItem xmlns:ds="http://schemas.openxmlformats.org/officeDocument/2006/customXml" ds:itemID="{3264CDFF-800C-4995-BFA3-F6D88162C3C1}">
-  <ds:schemaRefs>
-    <ds:schemaRef ds:uri="http://schemas.microsoft.com/office/2006/metadata/properties"/>
-    <ds:schemaRef ds:uri="http://schemas.microsoft.com/office/infopath/2007/PartnerControls"/>
-    <ds:schemaRef ds:uri="c256b3bc-45dc-445f-a437-fe3596d6b795"/>
-  </ds:schemaRefs>
-</ds:datastoreItem>
+<file path=customXml/item2.xml><?xml version="1.0" encoding="utf-8"?>
+<?mso-contentType ?>
+<FormTemplates xmlns="http://schemas.microsoft.com/sharepoint/v3/contenttype/forms">
+  <Display>DocumentLibraryForm</Display>
+  <Edit>DocumentLibraryForm</Edit>
+  <New>DocumentLibraryForm</New>
+</FormTemplates>
 </file>
 
-<file path=customXml/itemProps2.xml><?xml version="1.0" encoding="utf-8"?>
-<ds:datastoreItem xmlns:ds="http://schemas.openxmlformats.org/officeDocument/2006/customXml" ds:itemID="{1C79FC68-1BC1-4B9C-B9AE-7A42D6E70523}">
-  <ds:schemaRefs>
-    <ds:schemaRef ds:uri="http://schemas.microsoft.com/sharepoint/v3/contenttype/forms"/>
-  </ds:schemaRefs>
-</ds:datastoreItem>
+<file path=customXml/item3.xml><?xml version="1.0" encoding="utf-8"?>
+<p:properties xmlns:p="http://schemas.microsoft.com/office/2006/metadata/properties" xmlns:xsi="http://www.w3.org/2001/XMLSchema-instance" xmlns:pc="http://schemas.microsoft.com/office/infopath/2007/PartnerControls">
+  <documentManagement>
+    <_activity xmlns="c256b3bc-45dc-445f-a437-fe3596d6b795" xsi:nil="true"/>
+  </documentManagement>
+</p:properties>
 </file>
 
-<file path=customXml/itemProps3.xml><?xml version="1.0" encoding="utf-8"?>
+<file path=customXml/itemProps1.xml><?xml version="1.0" encoding="utf-8"?>
 <ds:datastoreItem xmlns:ds="http://schemas.openxmlformats.org/officeDocument/2006/customXml" ds:itemID="{758B98E1-EEB2-4265-A7C1-23E383CF2623}">
   <ds:schemaRefs>
     <ds:schemaRef ds:uri="http://schemas.microsoft.com/office/2006/metadata/contentType"/>
@@ -8268,4 +8608,22 @@
     <ds:schemaRef ds:uri="http://schemas.microsoft.com/internal/obd"/>
   </ds:schemaRefs>
 </ds:datastoreItem>
+</file>
+
+<file path=customXml/itemProps2.xml><?xml version="1.0" encoding="utf-8"?>
+<ds:datastoreItem xmlns:ds="http://schemas.openxmlformats.org/officeDocument/2006/customXml" ds:itemID="{1C79FC68-1BC1-4B9C-B9AE-7A42D6E70523}">
+  <ds:schemaRefs>
+    <ds:schemaRef ds:uri="http://schemas.microsoft.com/sharepoint/v3/contenttype/forms"/>
+  </ds:schemaRefs>
+</ds:datastoreItem>
+</file>
+
+<file path=customXml/itemProps3.xml><?xml version="1.0" encoding="utf-8"?>
+<ds:datastoreItem xmlns:ds="http://schemas.openxmlformats.org/officeDocument/2006/customXml" ds:itemID="{3264CDFF-800C-4995-BFA3-F6D88162C3C1}">
+  <ds:schemaRefs>
+    <ds:schemaRef ds:uri="http://schemas.microsoft.com/office/2006/metadata/properties"/>
+    <ds:schemaRef ds:uri="http://schemas.microsoft.com/office/infopath/2007/PartnerControls"/>
+    <ds:schemaRef ds:uri="c256b3bc-45dc-445f-a437-fe3596d6b795"/>
+  </ds:schemaRefs>
+</ds:datastoreItem>
 </file>
</xml_diff>

<commit_message>
change modeling report delete
</commit_message>
<xml_diff>
--- a/documents/draft/modelling_report_draft(1).docx
+++ b/documents/draft/modelling_report_draft(1).docx
@@ -3413,2621 +3413,6 @@
           <w:lang w:eastAsia="zh-CN"/>
         </w:rPr>
         <w:t xml:space="preserve"> and down that implies something.</w:t>
-      </w:r>
-    </w:p>
-    <w:p>
-      <w:pPr>
-        <w:rPr>
-          <w:lang w:eastAsia="zh-CN"/>
-        </w:rPr>
-      </w:pPr>
-    </w:p>
-    <w:p>
-      <w:pPr>
-        <w:rPr>
-          <w:b/>
-          <w:lang w:eastAsia="zh-CN"/>
-        </w:rPr>
-      </w:pPr>
-      <w:r>
-        <w:rPr>
-          <w:b/>
-          <w:lang w:eastAsia="zh-CN"/>
-        </w:rPr>
-        <w:t>This pipe-connecting game can be modeled as a **graph-based puzzle** with nodes (pipe pieces) and edges (connections between pipes). Here’s a way to approach modeling the game formally:</w:t>
-      </w:r>
-    </w:p>
-    <w:p>
-      <w:pPr>
-        <w:rPr>
-          <w:b/>
-          <w:lang w:eastAsia="zh-CN"/>
-        </w:rPr>
-      </w:pPr>
-    </w:p>
-    <w:p>
-      <w:pPr>
-        <w:rPr>
-          <w:b/>
-          <w:lang w:eastAsia="zh-CN"/>
-        </w:rPr>
-      </w:pPr>
-      <w:r>
-        <w:rPr>
-          <w:b/>
-          <w:lang w:eastAsia="zh-CN"/>
-        </w:rPr>
-        <w:t>### 1. **Define the Grid and Pipe Types**</w:t>
-      </w:r>
-    </w:p>
-    <w:p>
-      <w:pPr>
-        <w:rPr>
-          <w:b/>
-          <w:lang w:eastAsia="zh-CN"/>
-        </w:rPr>
-      </w:pPr>
-      <w:r>
-        <w:rPr>
-          <w:b/>
-          <w:lang w:eastAsia="zh-CN"/>
-        </w:rPr>
-        <w:t xml:space="preserve">   - **Grid**: Represent the 3x3 grid as a matrix where each cell contains one pipe.</w:t>
-      </w:r>
-    </w:p>
-    <w:p>
-      <w:pPr>
-        <w:rPr>
-          <w:b/>
-          <w:lang w:eastAsia="zh-CN"/>
-        </w:rPr>
-      </w:pPr>
-      <w:r>
-        <w:rPr>
-          <w:b/>
-          <w:lang w:eastAsia="zh-CN"/>
-        </w:rPr>
-        <w:t xml:space="preserve">   - **Pipe Types**: Assume three types of pipes:</w:t>
-      </w:r>
-    </w:p>
-    <w:p>
-      <w:pPr>
-        <w:rPr>
-          <w:b/>
-          <w:lang w:eastAsia="zh-CN"/>
-        </w:rPr>
-      </w:pPr>
-      <w:r>
-        <w:rPr>
-          <w:b/>
-          <w:lang w:eastAsia="zh-CN"/>
-        </w:rPr>
-        <w:t xml:space="preserve">     - **Straight Pipe** (`|` or `—`): Connects either horizontally or vertically.</w:t>
-      </w:r>
-    </w:p>
-    <w:p>
-      <w:pPr>
-        <w:rPr>
-          <w:b/>
-          <w:lang w:eastAsia="zh-CN"/>
-        </w:rPr>
-      </w:pPr>
-      <w:r>
-        <w:rPr>
-          <w:rFonts w:hint="eastAsia"/>
-          <w:b/>
-          <w:lang w:eastAsia="zh-CN"/>
-        </w:rPr>
-        <w:t xml:space="preserve">     - **Corner Pipe** (`</w:t>
-      </w:r>
-      <w:r>
-        <w:rPr>
-          <w:rFonts w:hint="eastAsia"/>
-          <w:b/>
-          <w:lang w:eastAsia="zh-CN"/>
-        </w:rPr>
-        <w:t>┌</w:t>
-      </w:r>
-      <w:r>
-        <w:rPr>
-          <w:rFonts w:hint="eastAsia"/>
-          <w:b/>
-          <w:lang w:eastAsia="zh-CN"/>
-        </w:rPr>
-        <w:t>`, `</w:t>
-      </w:r>
-      <w:r>
-        <w:rPr>
-          <w:rFonts w:hint="eastAsia"/>
-          <w:b/>
-          <w:lang w:eastAsia="zh-CN"/>
-        </w:rPr>
-        <w:t>┐</w:t>
-      </w:r>
-      <w:r>
-        <w:rPr>
-          <w:rFonts w:hint="eastAsia"/>
-          <w:b/>
-          <w:lang w:eastAsia="zh-CN"/>
-        </w:rPr>
-        <w:t>`, `</w:t>
-      </w:r>
-      <w:r>
-        <w:rPr>
-          <w:rFonts w:hint="eastAsia"/>
-          <w:b/>
-          <w:lang w:eastAsia="zh-CN"/>
-        </w:rPr>
-        <w:t>└</w:t>
-      </w:r>
-      <w:r>
-        <w:rPr>
-          <w:rFonts w:hint="eastAsia"/>
-          <w:b/>
-          <w:lang w:eastAsia="zh-CN"/>
-        </w:rPr>
-        <w:t>`, `</w:t>
-      </w:r>
-      <w:r>
-        <w:rPr>
-          <w:rFonts w:hint="eastAsia"/>
-          <w:b/>
-          <w:lang w:eastAsia="zh-CN"/>
-        </w:rPr>
-        <w:t>┘</w:t>
-      </w:r>
-      <w:r>
-        <w:rPr>
-          <w:rFonts w:hint="eastAsia"/>
-          <w:b/>
-          <w:lang w:eastAsia="zh-CN"/>
-        </w:rPr>
-        <w:t>`): Connects two sides at a 90-degree angle.</w:t>
-      </w:r>
-    </w:p>
-    <w:p>
-      <w:pPr>
-        <w:rPr>
-          <w:b/>
-          <w:lang w:eastAsia="zh-CN"/>
-        </w:rPr>
-      </w:pPr>
-      <w:r>
-        <w:rPr>
-          <w:rFonts w:hint="eastAsia"/>
-          <w:b/>
-          <w:lang w:eastAsia="zh-CN"/>
-        </w:rPr>
-        <w:t xml:space="preserve">     - **T-Connector** (`</w:t>
-      </w:r>
-      <w:r>
-        <w:rPr>
-          <w:rFonts w:hint="eastAsia"/>
-          <w:b/>
-          <w:lang w:eastAsia="zh-CN"/>
-        </w:rPr>
-        <w:t>┬</w:t>
-      </w:r>
-      <w:r>
-        <w:rPr>
-          <w:rFonts w:hint="eastAsia"/>
-          <w:b/>
-          <w:lang w:eastAsia="zh-CN"/>
-        </w:rPr>
-        <w:t>`, `</w:t>
-      </w:r>
-      <w:r>
-        <w:rPr>
-          <w:rFonts w:hint="eastAsia"/>
-          <w:b/>
-          <w:lang w:eastAsia="zh-CN"/>
-        </w:rPr>
-        <w:t>┤</w:t>
-      </w:r>
-      <w:r>
-        <w:rPr>
-          <w:rFonts w:hint="eastAsia"/>
-          <w:b/>
-          <w:lang w:eastAsia="zh-CN"/>
-        </w:rPr>
-        <w:t>`, `</w:t>
-      </w:r>
-      <w:r>
-        <w:rPr>
-          <w:rFonts w:hint="eastAsia"/>
-          <w:b/>
-          <w:lang w:eastAsia="zh-CN"/>
-        </w:rPr>
-        <w:t>┴</w:t>
-      </w:r>
-      <w:r>
-        <w:rPr>
-          <w:rFonts w:hint="eastAsia"/>
-          <w:b/>
-          <w:lang w:eastAsia="zh-CN"/>
-        </w:rPr>
-        <w:t>`, `</w:t>
-      </w:r>
-      <w:r>
-        <w:rPr>
-          <w:rFonts w:hint="eastAsia"/>
-          <w:b/>
-          <w:lang w:eastAsia="zh-CN"/>
-        </w:rPr>
-        <w:t>├</w:t>
-      </w:r>
-      <w:r>
-        <w:rPr>
-          <w:rFonts w:hint="eastAsia"/>
-          <w:b/>
-          <w:lang w:eastAsia="zh-CN"/>
-        </w:rPr>
-        <w:t>`): Connects three sides (useful for intersections).</w:t>
-      </w:r>
-    </w:p>
-    <w:p>
-      <w:pPr>
-        <w:rPr>
-          <w:b/>
-          <w:lang w:eastAsia="zh-CN"/>
-        </w:rPr>
-      </w:pPr>
-      <w:r>
-        <w:rPr>
-          <w:b/>
-          <w:lang w:eastAsia="zh-CN"/>
-        </w:rPr>
-        <w:t xml:space="preserve">   - **Start and End**: Define the start at the top-left corner </w:t>
-      </w:r>
-      <w:proofErr w:type="gramStart"/>
-      <w:r>
-        <w:rPr>
-          <w:b/>
-          <w:lang w:eastAsia="zh-CN"/>
-        </w:rPr>
-        <w:t>`(</w:t>
-      </w:r>
-      <w:proofErr w:type="gramEnd"/>
-      <w:r>
-        <w:rPr>
-          <w:b/>
-          <w:lang w:eastAsia="zh-CN"/>
-        </w:rPr>
-        <w:t>0, 0)` and the end at the bottom-right corner `(2, 2)`.</w:t>
-      </w:r>
-    </w:p>
-    <w:p>
-      <w:pPr>
-        <w:rPr>
-          <w:b/>
-          <w:lang w:eastAsia="zh-CN"/>
-        </w:rPr>
-      </w:pPr>
-    </w:p>
-    <w:p>
-      <w:pPr>
-        <w:rPr>
-          <w:b/>
-          <w:lang w:eastAsia="zh-CN"/>
-        </w:rPr>
-      </w:pPr>
-      <w:r>
-        <w:rPr>
-          <w:b/>
-          <w:lang w:eastAsia="zh-CN"/>
-        </w:rPr>
-        <w:t>### 2. **Model the Rotations**</w:t>
-      </w:r>
-    </w:p>
-    <w:p>
-      <w:pPr>
-        <w:rPr>
-          <w:b/>
-          <w:lang w:eastAsia="zh-CN"/>
-        </w:rPr>
-      </w:pPr>
-      <w:r>
-        <w:rPr>
-          <w:b/>
-          <w:lang w:eastAsia="zh-CN"/>
-        </w:rPr>
-        <w:t xml:space="preserve">   - Each pipe type can have multiple orientations. For instance:</w:t>
-      </w:r>
-    </w:p>
-    <w:p>
-      <w:pPr>
-        <w:rPr>
-          <w:b/>
-          <w:lang w:eastAsia="zh-CN"/>
-        </w:rPr>
-      </w:pPr>
-      <w:r>
-        <w:rPr>
-          <w:b/>
-          <w:lang w:eastAsia="zh-CN"/>
-        </w:rPr>
-        <w:t xml:space="preserve">     - **Straight Pipe**: Can be rotated 0° (horizontal) or 90° (vertical).</w:t>
-      </w:r>
-    </w:p>
-    <w:p>
-      <w:pPr>
-        <w:rPr>
-          <w:b/>
-          <w:lang w:eastAsia="zh-CN"/>
-        </w:rPr>
-      </w:pPr>
-      <w:r>
-        <w:rPr>
-          <w:b/>
-          <w:lang w:eastAsia="zh-CN"/>
-        </w:rPr>
-        <w:t xml:space="preserve">     - **Corner Pipe**: Has four orientations: 0°, 90°, 180°, and 270°.</w:t>
-      </w:r>
-    </w:p>
-    <w:p>
-      <w:pPr>
-        <w:rPr>
-          <w:b/>
-          <w:lang w:eastAsia="zh-CN"/>
-        </w:rPr>
-      </w:pPr>
-      <w:r>
-        <w:rPr>
-          <w:b/>
-          <w:lang w:eastAsia="zh-CN"/>
-        </w:rPr>
-        <w:t xml:space="preserve">     - **T-Connector**: Has four orientations.</w:t>
-      </w:r>
-    </w:p>
-    <w:p>
-      <w:pPr>
-        <w:rPr>
-          <w:b/>
-          <w:lang w:eastAsia="zh-CN"/>
-        </w:rPr>
-      </w:pPr>
-      <w:r>
-        <w:rPr>
-          <w:b/>
-          <w:lang w:eastAsia="zh-CN"/>
-        </w:rPr>
-        <w:lastRenderedPageBreak/>
-        <w:t xml:space="preserve">   - Define a function or rule to model how each piece rotates and the resulting connections.</w:t>
-      </w:r>
-    </w:p>
-    <w:p>
-      <w:pPr>
-        <w:rPr>
-          <w:b/>
-          <w:lang w:eastAsia="zh-CN"/>
-        </w:rPr>
-      </w:pPr>
-    </w:p>
-    <w:p>
-      <w:pPr>
-        <w:rPr>
-          <w:b/>
-          <w:lang w:eastAsia="zh-CN"/>
-        </w:rPr>
-      </w:pPr>
-      <w:r>
-        <w:rPr>
-          <w:b/>
-          <w:lang w:eastAsia="zh-CN"/>
-        </w:rPr>
-        <w:t>### 3. **Define the Connectivity Constraints**</w:t>
-      </w:r>
-    </w:p>
-    <w:p>
-      <w:pPr>
-        <w:rPr>
-          <w:b/>
-          <w:lang w:eastAsia="zh-CN"/>
-        </w:rPr>
-      </w:pPr>
-      <w:r>
-        <w:rPr>
-          <w:b/>
-          <w:lang w:eastAsia="zh-CN"/>
-        </w:rPr>
-        <w:t xml:space="preserve">   - Each cell in the grid connects to neighboring cells based on the orientation of the pipe within it.</w:t>
-      </w:r>
-    </w:p>
-    <w:p>
-      <w:pPr>
-        <w:rPr>
-          <w:b/>
-          <w:lang w:eastAsia="zh-CN"/>
-        </w:rPr>
-      </w:pPr>
-      <w:r>
-        <w:rPr>
-          <w:b/>
-          <w:lang w:eastAsia="zh-CN"/>
-        </w:rPr>
-        <w:t xml:space="preserve">   - Use propositions for each cell to indicate if it connects to neighboring cells:</w:t>
-      </w:r>
-    </w:p>
-    <w:p>
-      <w:pPr>
-        <w:rPr>
-          <w:b/>
-          <w:lang w:eastAsia="zh-CN"/>
-        </w:rPr>
-      </w:pPr>
-      <w:r>
-        <w:rPr>
-          <w:b/>
-          <w:lang w:eastAsia="zh-CN"/>
-        </w:rPr>
-        <w:t xml:space="preserve">     - `</w:t>
-      </w:r>
-      <w:proofErr w:type="gramStart"/>
-      <w:r>
-        <w:rPr>
-          <w:b/>
-          <w:lang w:eastAsia="zh-CN"/>
-        </w:rPr>
-        <w:t>Connects(</w:t>
-      </w:r>
-      <w:proofErr w:type="gramEnd"/>
-      <w:r>
-        <w:rPr>
-          <w:b/>
-          <w:lang w:eastAsia="zh-CN"/>
-        </w:rPr>
-        <w:t>cell1, cell2)`: True if the pipe in `cell1` connects to `cell2`.</w:t>
-      </w:r>
-    </w:p>
-    <w:p>
-      <w:pPr>
-        <w:rPr>
-          <w:b/>
-          <w:lang w:eastAsia="zh-CN"/>
-        </w:rPr>
-      </w:pPr>
-      <w:r>
-        <w:rPr>
-          <w:b/>
-          <w:lang w:eastAsia="zh-CN"/>
-        </w:rPr>
-        <w:t xml:space="preserve">   - Connectivity rules are based on the orientation of each pipe:</w:t>
-      </w:r>
-    </w:p>
-    <w:p>
-      <w:pPr>
-        <w:rPr>
-          <w:b/>
-          <w:lang w:eastAsia="zh-CN"/>
-        </w:rPr>
-      </w:pPr>
-      <w:r>
-        <w:rPr>
-          <w:b/>
-          <w:lang w:eastAsia="zh-CN"/>
-        </w:rPr>
-        <w:t xml:space="preserve">     - For example, if a straight pipe is horizontal in </w:t>
-      </w:r>
-      <w:proofErr w:type="gramStart"/>
-      <w:r>
-        <w:rPr>
-          <w:b/>
-          <w:lang w:eastAsia="zh-CN"/>
-        </w:rPr>
-        <w:t>`(</w:t>
-      </w:r>
-      <w:proofErr w:type="gramEnd"/>
-      <w:r>
-        <w:rPr>
-          <w:b/>
-          <w:lang w:eastAsia="zh-CN"/>
-        </w:rPr>
-        <w:t>0, 0)`, `Connects((0, 0), (0, 1))` and `Connects((0, 1), (0, 0))` should be true.</w:t>
-      </w:r>
-    </w:p>
-    <w:p>
-      <w:pPr>
-        <w:rPr>
-          <w:b/>
-          <w:lang w:eastAsia="zh-CN"/>
-        </w:rPr>
-      </w:pPr>
-    </w:p>
-    <w:p>
-      <w:pPr>
-        <w:rPr>
-          <w:b/>
-          <w:lang w:eastAsia="zh-CN"/>
-        </w:rPr>
-      </w:pPr>
-      <w:r>
-        <w:rPr>
-          <w:b/>
-          <w:lang w:eastAsia="zh-CN"/>
-        </w:rPr>
-        <w:t>### 4. **Objective Constraints**</w:t>
-      </w:r>
-    </w:p>
-    <w:p>
-      <w:pPr>
-        <w:rPr>
-          <w:b/>
-          <w:lang w:eastAsia="zh-CN"/>
-        </w:rPr>
-      </w:pPr>
-      <w:r>
-        <w:rPr>
-          <w:b/>
-          <w:lang w:eastAsia="zh-CN"/>
-        </w:rPr>
-        <w:t xml:space="preserve">   - Define constraints to ensure the grid is connected from start to end:</w:t>
-      </w:r>
-    </w:p>
-    <w:p>
-      <w:pPr>
-        <w:rPr>
-          <w:b/>
-          <w:lang w:eastAsia="zh-CN"/>
-        </w:rPr>
-      </w:pPr>
-      <w:r>
-        <w:rPr>
-          <w:b/>
-          <w:lang w:eastAsia="zh-CN"/>
-        </w:rPr>
-        <w:t xml:space="preserve">     - **Path Continuity**: Starting at </w:t>
-      </w:r>
-      <w:proofErr w:type="gramStart"/>
-      <w:r>
-        <w:rPr>
-          <w:b/>
-          <w:lang w:eastAsia="zh-CN"/>
-        </w:rPr>
-        <w:t>`(</w:t>
-      </w:r>
-      <w:proofErr w:type="gramEnd"/>
-      <w:r>
-        <w:rPr>
-          <w:b/>
-          <w:lang w:eastAsia="zh-CN"/>
-        </w:rPr>
-        <w:t>0, 0)`, every cell along a path must have an active connection leading to the next cell until reaching `(2, 2)`.</w:t>
-      </w:r>
-    </w:p>
-    <w:p>
-      <w:pPr>
-        <w:rPr>
-          <w:b/>
-          <w:lang w:eastAsia="zh-CN"/>
-        </w:rPr>
-      </w:pPr>
-      <w:r>
-        <w:rPr>
-          <w:b/>
-          <w:lang w:eastAsia="zh-CN"/>
-        </w:rPr>
-        <w:t xml:space="preserve">     - **Full Coverage**: Every pipe in the grid must be part of a continuous path from the start to the end.</w:t>
-      </w:r>
-    </w:p>
-    <w:p>
-      <w:pPr>
-        <w:rPr>
-          <w:b/>
-          <w:lang w:eastAsia="zh-CN"/>
-        </w:rPr>
-      </w:pPr>
-      <w:r>
-        <w:rPr>
-          <w:b/>
-          <w:lang w:eastAsia="zh-CN"/>
-        </w:rPr>
-        <w:t xml:space="preserve">   - **No Loose Ends**: Each pipe should connect to neighboring pipes without leaving any dangling ends (unconnected pipe openings).</w:t>
-      </w:r>
-    </w:p>
-    <w:p>
-      <w:pPr>
-        <w:rPr>
-          <w:b/>
-          <w:lang w:eastAsia="zh-CN"/>
-        </w:rPr>
-      </w:pPr>
-    </w:p>
-    <w:p>
-      <w:pPr>
-        <w:rPr>
-          <w:b/>
-          <w:lang w:eastAsia="zh-CN"/>
-        </w:rPr>
-      </w:pPr>
-      <w:r>
-        <w:rPr>
-          <w:b/>
-          <w:lang w:eastAsia="zh-CN"/>
-        </w:rPr>
-        <w:t>### 5. **Rotations as Decisions**</w:t>
-      </w:r>
-    </w:p>
-    <w:p>
-      <w:pPr>
-        <w:rPr>
-          <w:b/>
-          <w:lang w:eastAsia="zh-CN"/>
-        </w:rPr>
-      </w:pPr>
-      <w:r>
-        <w:rPr>
-          <w:b/>
-          <w:lang w:eastAsia="zh-CN"/>
-        </w:rPr>
-        <w:t xml:space="preserve">   - Represent each pipe’s rotation as a decision variable:</w:t>
-      </w:r>
-    </w:p>
-    <w:p>
-      <w:pPr>
-        <w:rPr>
-          <w:b/>
-          <w:lang w:eastAsia="zh-CN"/>
-        </w:rPr>
-      </w:pPr>
-      <w:r>
-        <w:rPr>
-          <w:b/>
-          <w:lang w:eastAsia="zh-CN"/>
-        </w:rPr>
-        <w:t xml:space="preserve">     - For example, `</w:t>
-      </w:r>
-      <w:proofErr w:type="gramStart"/>
-      <w:r>
-        <w:rPr>
-          <w:b/>
-          <w:lang w:eastAsia="zh-CN"/>
-        </w:rPr>
-        <w:t>Rotate(</w:t>
-      </w:r>
-      <w:proofErr w:type="gramEnd"/>
-      <w:r>
-        <w:rPr>
-          <w:b/>
-          <w:lang w:eastAsia="zh-CN"/>
-        </w:rPr>
-        <w:t>cell, angle)` where `angle` is one of the allowed rotations (0°, 90°, etc.).</w:t>
-      </w:r>
-    </w:p>
-    <w:p>
-      <w:pPr>
-        <w:rPr>
-          <w:b/>
-          <w:lang w:eastAsia="zh-CN"/>
-        </w:rPr>
-      </w:pPr>
-      <w:r>
-        <w:rPr>
-          <w:b/>
-          <w:lang w:eastAsia="zh-CN"/>
-        </w:rPr>
-        <w:t xml:space="preserve">   - The objective of the game is to assign a rotation to each pipe such that all connectivity constraints are satisfied.</w:t>
-      </w:r>
-    </w:p>
-    <w:p>
-      <w:pPr>
-        <w:rPr>
-          <w:b/>
-          <w:lang w:eastAsia="zh-CN"/>
-        </w:rPr>
-      </w:pPr>
-    </w:p>
-    <w:p>
-      <w:pPr>
-        <w:rPr>
-          <w:b/>
-          <w:lang w:eastAsia="zh-CN"/>
-        </w:rPr>
-      </w:pPr>
-      <w:r>
-        <w:rPr>
-          <w:b/>
-          <w:lang w:eastAsia="zh-CN"/>
-        </w:rPr>
-        <w:t>### 6. **Model Validation**</w:t>
-      </w:r>
-    </w:p>
-    <w:p>
-      <w:pPr>
-        <w:rPr>
-          <w:b/>
-          <w:lang w:eastAsia="zh-CN"/>
-        </w:rPr>
-      </w:pPr>
-      <w:r>
-        <w:rPr>
-          <w:b/>
-          <w:lang w:eastAsia="zh-CN"/>
-        </w:rPr>
-        <w:t xml:space="preserve">   - Use a **graph traversal** (like Depth-First Search or Breadth-First Search) to check if there’s a valid path from </w:t>
-      </w:r>
-      <w:proofErr w:type="gramStart"/>
-      <w:r>
-        <w:rPr>
-          <w:b/>
-          <w:lang w:eastAsia="zh-CN"/>
-        </w:rPr>
-        <w:t>`(</w:t>
-      </w:r>
-      <w:proofErr w:type="gramEnd"/>
-      <w:r>
-        <w:rPr>
-          <w:b/>
-          <w:lang w:eastAsia="zh-CN"/>
-        </w:rPr>
-        <w:t>0, 0)` to `(2, 2)` that includes every cell.</w:t>
-      </w:r>
-    </w:p>
-    <w:p>
-      <w:pPr>
-        <w:rPr>
-          <w:b/>
-          <w:lang w:eastAsia="zh-CN"/>
-        </w:rPr>
-      </w:pPr>
-      <w:r>
-        <w:rPr>
-          <w:b/>
-          <w:lang w:eastAsia="zh-CN"/>
-        </w:rPr>
-        <w:t xml:space="preserve">   - Verify that all cells connect as required without any open connections.</w:t>
-      </w:r>
-    </w:p>
-    <w:p>
-      <w:pPr>
-        <w:rPr>
-          <w:b/>
-          <w:lang w:eastAsia="zh-CN"/>
-        </w:rPr>
-      </w:pPr>
-    </w:p>
-    <w:p>
-      <w:pPr>
-        <w:rPr>
-          <w:b/>
-          <w:lang w:eastAsia="zh-CN"/>
-        </w:rPr>
-      </w:pPr>
-      <w:r>
-        <w:rPr>
-          <w:b/>
-          <w:lang w:eastAsia="zh-CN"/>
-        </w:rPr>
-        <w:t>### 7. **Example in Propositional Logic**</w:t>
-      </w:r>
-    </w:p>
-    <w:p>
-      <w:pPr>
-        <w:rPr>
-          <w:b/>
-          <w:lang w:eastAsia="zh-CN"/>
-        </w:rPr>
-      </w:pPr>
-      <w:r>
-        <w:rPr>
-          <w:b/>
-          <w:lang w:eastAsia="zh-CN"/>
-        </w:rPr>
-        <w:lastRenderedPageBreak/>
-        <w:t xml:space="preserve">   - **Variables**: For each cell </w:t>
-      </w:r>
-      <w:proofErr w:type="gramStart"/>
-      <w:r>
-        <w:rPr>
-          <w:b/>
-          <w:lang w:eastAsia="zh-CN"/>
-        </w:rPr>
-        <w:t>`(</w:t>
-      </w:r>
-      <w:proofErr w:type="spellStart"/>
-      <w:proofErr w:type="gramEnd"/>
-      <w:r>
-        <w:rPr>
-          <w:b/>
-          <w:lang w:eastAsia="zh-CN"/>
-        </w:rPr>
-        <w:t>i</w:t>
-      </w:r>
-      <w:proofErr w:type="spellEnd"/>
-      <w:r>
-        <w:rPr>
-          <w:b/>
-          <w:lang w:eastAsia="zh-CN"/>
-        </w:rPr>
-        <w:t>, j)`, define a rotation variable and connectivity variables, e.g., `Rotate(cell, angle)` and `Connects(cell1, cell2)`.</w:t>
-      </w:r>
-    </w:p>
-    <w:p>
-      <w:pPr>
-        <w:rPr>
-          <w:b/>
-          <w:lang w:eastAsia="zh-CN"/>
-        </w:rPr>
-      </w:pPr>
-      <w:r>
-        <w:rPr>
-          <w:b/>
-          <w:lang w:eastAsia="zh-CN"/>
-        </w:rPr>
-        <w:t xml:space="preserve">   - **Constraints**:</w:t>
-      </w:r>
-    </w:p>
-    <w:p>
-      <w:pPr>
-        <w:rPr>
-          <w:b/>
-          <w:lang w:eastAsia="zh-CN"/>
-        </w:rPr>
-      </w:pPr>
-      <w:r>
-        <w:rPr>
-          <w:rFonts w:hint="eastAsia"/>
-          <w:b/>
-          <w:lang w:eastAsia="zh-CN"/>
-        </w:rPr>
-        <w:t xml:space="preserve">     - `Rotate((</w:t>
-      </w:r>
-      <w:proofErr w:type="spellStart"/>
-      <w:r>
-        <w:rPr>
-          <w:rFonts w:hint="eastAsia"/>
-          <w:b/>
-          <w:lang w:eastAsia="zh-CN"/>
-        </w:rPr>
-        <w:t>i</w:t>
-      </w:r>
-      <w:proofErr w:type="spellEnd"/>
-      <w:r>
-        <w:rPr>
-          <w:rFonts w:hint="eastAsia"/>
-          <w:b/>
-          <w:lang w:eastAsia="zh-CN"/>
-        </w:rPr>
-        <w:t>, j), 90</w:t>
-      </w:r>
-      <w:r>
-        <w:rPr>
-          <w:rFonts w:hint="eastAsia"/>
-          <w:b/>
-          <w:lang w:eastAsia="zh-CN"/>
-        </w:rPr>
-        <w:t>°</w:t>
-      </w:r>
-      <w:r>
-        <w:rPr>
-          <w:rFonts w:hint="eastAsia"/>
-          <w:b/>
-          <w:lang w:eastAsia="zh-CN"/>
-        </w:rPr>
-        <w:t xml:space="preserve">) </w:t>
-      </w:r>
-      <w:r>
-        <w:rPr>
-          <w:rFonts w:hint="eastAsia"/>
-          <w:b/>
-          <w:lang w:eastAsia="zh-CN"/>
-        </w:rPr>
-        <w:t>→</w:t>
-      </w:r>
-      <w:r>
-        <w:rPr>
-          <w:rFonts w:hint="eastAsia"/>
-          <w:b/>
-          <w:lang w:eastAsia="zh-CN"/>
-        </w:rPr>
-        <w:t xml:space="preserve"> (Connects((</w:t>
-      </w:r>
-      <w:proofErr w:type="spellStart"/>
-      <w:r>
-        <w:rPr>
-          <w:rFonts w:hint="eastAsia"/>
-          <w:b/>
-          <w:lang w:eastAsia="zh-CN"/>
-        </w:rPr>
-        <w:t>i</w:t>
-      </w:r>
-      <w:proofErr w:type="spellEnd"/>
-      <w:r>
-        <w:rPr>
-          <w:rFonts w:hint="eastAsia"/>
-          <w:b/>
-          <w:lang w:eastAsia="zh-CN"/>
-        </w:rPr>
-        <w:t>, j), (</w:t>
-      </w:r>
-      <w:proofErr w:type="spellStart"/>
-      <w:r>
-        <w:rPr>
-          <w:rFonts w:hint="eastAsia"/>
-          <w:b/>
-          <w:lang w:eastAsia="zh-CN"/>
-        </w:rPr>
-        <w:t>i</w:t>
-      </w:r>
-      <w:proofErr w:type="spellEnd"/>
-      <w:r>
-        <w:rPr>
-          <w:rFonts w:hint="eastAsia"/>
-          <w:b/>
-          <w:lang w:eastAsia="zh-CN"/>
-        </w:rPr>
-        <w:t xml:space="preserve">, j+1)) </w:t>
-      </w:r>
-      <w:r>
-        <w:rPr>
-          <w:rFonts w:hint="eastAsia"/>
-          <w:b/>
-          <w:lang w:eastAsia="zh-CN"/>
-        </w:rPr>
-        <w:t>∧</w:t>
-      </w:r>
-      <w:r>
-        <w:rPr>
-          <w:rFonts w:hint="eastAsia"/>
-          <w:b/>
-          <w:lang w:eastAsia="zh-CN"/>
-        </w:rPr>
-        <w:t xml:space="preserve"> Connects((</w:t>
-      </w:r>
-      <w:proofErr w:type="spellStart"/>
-      <w:r>
-        <w:rPr>
-          <w:rFonts w:hint="eastAsia"/>
-          <w:b/>
-          <w:lang w:eastAsia="zh-CN"/>
-        </w:rPr>
-        <w:t>i</w:t>
-      </w:r>
-      <w:proofErr w:type="spellEnd"/>
-      <w:r>
-        <w:rPr>
-          <w:rFonts w:hint="eastAsia"/>
-          <w:b/>
-          <w:lang w:eastAsia="zh-CN"/>
-        </w:rPr>
-        <w:t>, j+1), (</w:t>
-      </w:r>
-      <w:proofErr w:type="spellStart"/>
-      <w:r>
-        <w:rPr>
-          <w:rFonts w:hint="eastAsia"/>
-          <w:b/>
-          <w:lang w:eastAsia="zh-CN"/>
-        </w:rPr>
-        <w:t>i</w:t>
-      </w:r>
-      <w:proofErr w:type="spellEnd"/>
-      <w:r>
-        <w:rPr>
-          <w:rFonts w:hint="eastAsia"/>
-          <w:b/>
-          <w:lang w:eastAsia="zh-CN"/>
-        </w:rPr>
-        <w:t>, j)))`: If a cell is rotated 90</w:t>
-      </w:r>
-      <w:r>
-        <w:rPr>
-          <w:rFonts w:hint="eastAsia"/>
-          <w:b/>
-          <w:lang w:eastAsia="zh-CN"/>
-        </w:rPr>
-        <w:t>°</w:t>
-      </w:r>
-      <w:r>
-        <w:rPr>
-          <w:rFonts w:hint="eastAsia"/>
-          <w:b/>
-          <w:lang w:eastAsia="zh-CN"/>
-        </w:rPr>
-        <w:t>, it must connect to its right neighbor if it</w:t>
-      </w:r>
-      <w:r>
-        <w:rPr>
-          <w:rFonts w:hint="eastAsia"/>
-          <w:b/>
-          <w:lang w:eastAsia="zh-CN"/>
-        </w:rPr>
-        <w:t>’</w:t>
-      </w:r>
-      <w:r>
-        <w:rPr>
-          <w:rFonts w:hint="eastAsia"/>
-          <w:b/>
-          <w:lang w:eastAsia="zh-CN"/>
-        </w:rPr>
-        <w:t>s a straight or corner pipe.</w:t>
-      </w:r>
-    </w:p>
-    <w:p>
-      <w:pPr>
-        <w:rPr>
-          <w:b/>
-          <w:lang w:eastAsia="zh-CN"/>
-        </w:rPr>
-      </w:pPr>
-      <w:r>
-        <w:rPr>
-          <w:b/>
-          <w:lang w:eastAsia="zh-CN"/>
-        </w:rPr>
-        <w:t xml:space="preserve">     - `</w:t>
-      </w:r>
-      <w:proofErr w:type="spellStart"/>
-      <w:proofErr w:type="gramStart"/>
-      <w:r>
-        <w:rPr>
-          <w:b/>
-          <w:lang w:eastAsia="zh-CN"/>
-        </w:rPr>
-        <w:t>PathExists</w:t>
-      </w:r>
-      <w:proofErr w:type="spellEnd"/>
-      <w:r>
-        <w:rPr>
-          <w:b/>
-          <w:lang w:eastAsia="zh-CN"/>
-        </w:rPr>
-        <w:t>(</w:t>
-      </w:r>
-      <w:proofErr w:type="gramEnd"/>
-      <w:r>
-        <w:rPr>
-          <w:b/>
-          <w:lang w:eastAsia="zh-CN"/>
-        </w:rPr>
-        <w:t>(0,0), (2,2))`: Ensure there’s a continuous path from the start to the end.</w:t>
-      </w:r>
-    </w:p>
-    <w:p>
-      <w:pPr>
-        <w:rPr>
-          <w:b/>
-          <w:lang w:eastAsia="zh-CN"/>
-        </w:rPr>
-      </w:pPr>
-    </w:p>
-    <w:p>
-      <w:pPr>
-        <w:rPr>
-          <w:b/>
-          <w:lang w:eastAsia="zh-CN"/>
-        </w:rPr>
-      </w:pPr>
-      <w:r>
-        <w:rPr>
-          <w:b/>
-          <w:lang w:eastAsia="zh-CN"/>
-        </w:rPr>
-        <w:t>This model allows the game to be simulated logically by assigning rotations and testing connectivity across the grid, fulfilling the objective of connecting all pipes from start to finish.</w:t>
-      </w:r>
-    </w:p>
-    <w:p>
-      <w:pPr>
-        <w:rPr>
-          <w:b/>
-          <w:lang w:eastAsia="zh-CN"/>
-        </w:rPr>
-      </w:pPr>
-    </w:p>
-    <w:p>
-      <w:pPr>
-        <w:rPr>
-          <w:b/>
-          <w:lang w:eastAsia="zh-CN"/>
-        </w:rPr>
-      </w:pPr>
-    </w:p>
-    <w:p>
-      <w:pPr>
-        <w:rPr>
-          <w:b/>
-          <w:lang w:eastAsia="zh-CN"/>
-        </w:rPr>
-      </w:pPr>
-    </w:p>
-    <w:p>
-      <w:pPr>
-        <w:rPr>
-          <w:b/>
-          <w:lang w:eastAsia="zh-CN"/>
-        </w:rPr>
-      </w:pPr>
-      <w:r>
-        <w:rPr>
-          <w:b/>
-          <w:lang w:eastAsia="zh-CN"/>
-        </w:rPr>
-        <w:t>To model a solution where pipe orientations are set non-sequentially, we can use a **constraint satisfaction approach** rather than a step-by-step sequence. This allows us to specify rotations for specific pipes without enforcing an order, ensuring that all pipes meet the connectivity requirements regardless of the order in which we assign orientations.</w:t>
-      </w:r>
-    </w:p>
-    <w:p>
-      <w:pPr>
-        <w:rPr>
-          <w:b/>
-          <w:lang w:eastAsia="zh-CN"/>
-        </w:rPr>
-      </w:pPr>
-    </w:p>
-    <w:p>
-      <w:pPr>
-        <w:rPr>
-          <w:b/>
-          <w:lang w:eastAsia="zh-CN"/>
-        </w:rPr>
-      </w:pPr>
-      <w:r>
-        <w:rPr>
-          <w:b/>
-          <w:lang w:eastAsia="zh-CN"/>
-        </w:rPr>
-        <w:t>Here's how we can approach this:</w:t>
-      </w:r>
-    </w:p>
-    <w:p>
-      <w:pPr>
-        <w:rPr>
-          <w:b/>
-          <w:lang w:eastAsia="zh-CN"/>
-        </w:rPr>
-      </w:pPr>
-    </w:p>
-    <w:p>
-      <w:pPr>
-        <w:rPr>
-          <w:b/>
-          <w:lang w:eastAsia="zh-CN"/>
-        </w:rPr>
-      </w:pPr>
-      <w:r>
-        <w:rPr>
-          <w:b/>
-          <w:lang w:eastAsia="zh-CN"/>
-        </w:rPr>
-        <w:t>### 1. **Define Each Pipe’s Possible Orientations as Independent Variables**</w:t>
-      </w:r>
-    </w:p>
-    <w:p>
-      <w:pPr>
-        <w:rPr>
-          <w:b/>
-          <w:lang w:eastAsia="zh-CN"/>
-        </w:rPr>
-      </w:pPr>
-      <w:r>
-        <w:rPr>
-          <w:b/>
-          <w:lang w:eastAsia="zh-CN"/>
-        </w:rPr>
-        <w:t xml:space="preserve">   - For each cell </w:t>
-      </w:r>
-      <w:proofErr w:type="gramStart"/>
-      <w:r>
-        <w:rPr>
-          <w:b/>
-          <w:lang w:eastAsia="zh-CN"/>
-        </w:rPr>
-        <w:t>`(</w:t>
-      </w:r>
-      <w:proofErr w:type="spellStart"/>
-      <w:proofErr w:type="gramEnd"/>
-      <w:r>
-        <w:rPr>
-          <w:b/>
-          <w:lang w:eastAsia="zh-CN"/>
-        </w:rPr>
-        <w:t>i</w:t>
-      </w:r>
-      <w:proofErr w:type="spellEnd"/>
-      <w:r>
-        <w:rPr>
-          <w:b/>
-          <w:lang w:eastAsia="zh-CN"/>
-        </w:rPr>
-        <w:t>, j)` in the grid, define a variable `Orientation(</w:t>
-      </w:r>
-      <w:proofErr w:type="spellStart"/>
-      <w:r>
-        <w:rPr>
-          <w:b/>
-          <w:lang w:eastAsia="zh-CN"/>
-        </w:rPr>
-        <w:t>i</w:t>
-      </w:r>
-      <w:proofErr w:type="spellEnd"/>
-      <w:r>
-        <w:rPr>
-          <w:b/>
-          <w:lang w:eastAsia="zh-CN"/>
-        </w:rPr>
-        <w:t>, j)` that represents the pipe’s orientation. The possible values of this variable depend on the type of pipe:</w:t>
-      </w:r>
-    </w:p>
-    <w:p>
-      <w:pPr>
-        <w:rPr>
-          <w:b/>
-          <w:lang w:eastAsia="zh-CN"/>
-        </w:rPr>
-      </w:pPr>
-      <w:r>
-        <w:rPr>
-          <w:b/>
-          <w:lang w:eastAsia="zh-CN"/>
-        </w:rPr>
-        <w:t xml:space="preserve">     - **Straight Pipe**: </w:t>
-      </w:r>
-      <w:proofErr w:type="gramStart"/>
-      <w:r>
-        <w:rPr>
-          <w:b/>
-          <w:lang w:eastAsia="zh-CN"/>
-        </w:rPr>
-        <w:t>`{</w:t>
-      </w:r>
-      <w:proofErr w:type="gramEnd"/>
-      <w:r>
-        <w:rPr>
-          <w:b/>
-          <w:lang w:eastAsia="zh-CN"/>
-        </w:rPr>
-        <w:t>0°, 90°}`</w:t>
-      </w:r>
-    </w:p>
-    <w:p>
-      <w:pPr>
-        <w:rPr>
-          <w:b/>
-          <w:lang w:eastAsia="zh-CN"/>
-        </w:rPr>
-      </w:pPr>
-      <w:r>
-        <w:rPr>
-          <w:b/>
-          <w:lang w:eastAsia="zh-CN"/>
-        </w:rPr>
-        <w:t xml:space="preserve">     - **Corner Pipe**: </w:t>
-      </w:r>
-      <w:proofErr w:type="gramStart"/>
-      <w:r>
-        <w:rPr>
-          <w:b/>
-          <w:lang w:eastAsia="zh-CN"/>
-        </w:rPr>
-        <w:t>`{</w:t>
-      </w:r>
-      <w:proofErr w:type="gramEnd"/>
-      <w:r>
-        <w:rPr>
-          <w:b/>
-          <w:lang w:eastAsia="zh-CN"/>
-        </w:rPr>
-        <w:t>0°, 90°, 180°, 270°}`</w:t>
-      </w:r>
-    </w:p>
-    <w:p>
-      <w:pPr>
-        <w:rPr>
-          <w:b/>
-          <w:lang w:eastAsia="zh-CN"/>
-        </w:rPr>
-      </w:pPr>
-      <w:r>
-        <w:rPr>
-          <w:b/>
-          <w:lang w:eastAsia="zh-CN"/>
-        </w:rPr>
-        <w:t xml:space="preserve">     - **T-Connector**: </w:t>
-      </w:r>
-      <w:proofErr w:type="gramStart"/>
-      <w:r>
-        <w:rPr>
-          <w:b/>
-          <w:lang w:eastAsia="zh-CN"/>
-        </w:rPr>
-        <w:t>`{</w:t>
-      </w:r>
-      <w:proofErr w:type="gramEnd"/>
-      <w:r>
-        <w:rPr>
-          <w:b/>
-          <w:lang w:eastAsia="zh-CN"/>
-        </w:rPr>
-        <w:t>0°, 90°, 180°, 270°}`</w:t>
-      </w:r>
-    </w:p>
-    <w:p>
-      <w:pPr>
-        <w:rPr>
-          <w:b/>
-          <w:lang w:eastAsia="zh-CN"/>
-        </w:rPr>
-      </w:pPr>
-      <w:r>
-        <w:rPr>
-          <w:b/>
-          <w:lang w:eastAsia="zh-CN"/>
-        </w:rPr>
-        <w:t xml:space="preserve">   - These orientations do not rely on any other cell's rotation and can be set in any order.</w:t>
-      </w:r>
-    </w:p>
-    <w:p>
-      <w:pPr>
-        <w:rPr>
-          <w:b/>
-          <w:lang w:eastAsia="zh-CN"/>
-        </w:rPr>
-      </w:pPr>
-    </w:p>
-    <w:p>
-      <w:pPr>
-        <w:rPr>
-          <w:b/>
-          <w:lang w:eastAsia="zh-CN"/>
-        </w:rPr>
-      </w:pPr>
-      <w:r>
-        <w:rPr>
-          <w:b/>
-          <w:lang w:eastAsia="zh-CN"/>
-        </w:rPr>
-        <w:t>### 2. **Set Connectivity Constraints Across the Entire Grid**</w:t>
-      </w:r>
-    </w:p>
-    <w:p>
-      <w:pPr>
-        <w:rPr>
-          <w:b/>
-          <w:lang w:eastAsia="zh-CN"/>
-        </w:rPr>
-      </w:pPr>
-      <w:r>
-        <w:rPr>
-          <w:b/>
-          <w:lang w:eastAsia="zh-CN"/>
-        </w:rPr>
-        <w:t xml:space="preserve">   - Define connectivity constraints between neighboring cells to ensure that the orientations chosen result in a continuous path from the start </w:t>
-      </w:r>
-      <w:proofErr w:type="gramStart"/>
-      <w:r>
-        <w:rPr>
-          <w:b/>
-          <w:lang w:eastAsia="zh-CN"/>
-        </w:rPr>
-        <w:t>`(</w:t>
-      </w:r>
-      <w:proofErr w:type="gramEnd"/>
-      <w:r>
-        <w:rPr>
-          <w:b/>
-          <w:lang w:eastAsia="zh-CN"/>
-        </w:rPr>
-        <w:t>0,0)` to the end `(2,2)`.</w:t>
-      </w:r>
-    </w:p>
-    <w:p>
-      <w:pPr>
-        <w:rPr>
-          <w:b/>
-          <w:lang w:eastAsia="zh-CN"/>
-        </w:rPr>
-      </w:pPr>
-      <w:r>
-        <w:rPr>
-          <w:b/>
-          <w:lang w:eastAsia="zh-CN"/>
-        </w:rPr>
-        <w:t xml:space="preserve">   - Example of connectivity constraints:</w:t>
-      </w:r>
-    </w:p>
-    <w:p>
-      <w:pPr>
-        <w:rPr>
-          <w:b/>
-          <w:lang w:eastAsia="zh-CN"/>
-        </w:rPr>
-      </w:pPr>
-      <w:r>
-        <w:rPr>
-          <w:b/>
-          <w:lang w:eastAsia="zh-CN"/>
-        </w:rPr>
-        <w:lastRenderedPageBreak/>
-        <w:t xml:space="preserve">     - If cell </w:t>
-      </w:r>
-      <w:proofErr w:type="gramStart"/>
-      <w:r>
-        <w:rPr>
-          <w:b/>
-          <w:lang w:eastAsia="zh-CN"/>
-        </w:rPr>
-        <w:t>`(</w:t>
-      </w:r>
-      <w:proofErr w:type="spellStart"/>
-      <w:proofErr w:type="gramEnd"/>
-      <w:r>
-        <w:rPr>
-          <w:b/>
-          <w:lang w:eastAsia="zh-CN"/>
-        </w:rPr>
-        <w:t>i</w:t>
-      </w:r>
-      <w:proofErr w:type="spellEnd"/>
-      <w:r>
-        <w:rPr>
-          <w:b/>
-          <w:lang w:eastAsia="zh-CN"/>
-        </w:rPr>
-        <w:t>, j)` has a pipe facing **east** and its neighbor `(</w:t>
-      </w:r>
-      <w:proofErr w:type="spellStart"/>
-      <w:r>
-        <w:rPr>
-          <w:b/>
-          <w:lang w:eastAsia="zh-CN"/>
-        </w:rPr>
-        <w:t>i</w:t>
-      </w:r>
-      <w:proofErr w:type="spellEnd"/>
-      <w:r>
-        <w:rPr>
-          <w:b/>
-          <w:lang w:eastAsia="zh-CN"/>
-        </w:rPr>
-        <w:t>, j+1)` has a compatible pipe facing **west**, they should connect:</w:t>
-      </w:r>
-    </w:p>
-    <w:p>
-      <w:pPr>
-        <w:rPr>
-          <w:b/>
-          <w:lang w:eastAsia="zh-CN"/>
-        </w:rPr>
-      </w:pPr>
-      <w:r>
-        <w:rPr>
-          <w:rFonts w:hint="eastAsia"/>
-          <w:b/>
-          <w:lang w:eastAsia="zh-CN"/>
-        </w:rPr>
-        <w:t xml:space="preserve">       - `Orientation(</w:t>
-      </w:r>
-      <w:proofErr w:type="spellStart"/>
-      <w:r>
-        <w:rPr>
-          <w:rFonts w:hint="eastAsia"/>
-          <w:b/>
-          <w:lang w:eastAsia="zh-CN"/>
-        </w:rPr>
-        <w:t>i</w:t>
-      </w:r>
-      <w:proofErr w:type="spellEnd"/>
-      <w:r>
-        <w:rPr>
-          <w:rFonts w:hint="eastAsia"/>
-          <w:b/>
-          <w:lang w:eastAsia="zh-CN"/>
-        </w:rPr>
-        <w:t xml:space="preserve">, j) = east </w:t>
-      </w:r>
-      <w:r>
-        <w:rPr>
-          <w:rFonts w:hint="eastAsia"/>
-          <w:b/>
-          <w:lang w:eastAsia="zh-CN"/>
-        </w:rPr>
-        <w:t>∧</w:t>
-      </w:r>
-      <w:r>
-        <w:rPr>
-          <w:rFonts w:hint="eastAsia"/>
-          <w:b/>
-          <w:lang w:eastAsia="zh-CN"/>
-        </w:rPr>
-        <w:t xml:space="preserve"> Orientation(</w:t>
-      </w:r>
-      <w:proofErr w:type="spellStart"/>
-      <w:r>
-        <w:rPr>
-          <w:rFonts w:hint="eastAsia"/>
-          <w:b/>
-          <w:lang w:eastAsia="zh-CN"/>
-        </w:rPr>
-        <w:t>i</w:t>
-      </w:r>
-      <w:proofErr w:type="spellEnd"/>
-      <w:r>
-        <w:rPr>
-          <w:rFonts w:hint="eastAsia"/>
-          <w:b/>
-          <w:lang w:eastAsia="zh-CN"/>
-        </w:rPr>
-        <w:t xml:space="preserve">, j+1) = west </w:t>
-      </w:r>
-      <w:r>
-        <w:rPr>
-          <w:rFonts w:hint="eastAsia"/>
-          <w:b/>
-          <w:lang w:eastAsia="zh-CN"/>
-        </w:rPr>
-        <w:t>→</w:t>
-      </w:r>
-      <w:r>
-        <w:rPr>
-          <w:rFonts w:hint="eastAsia"/>
-          <w:b/>
-          <w:lang w:eastAsia="zh-CN"/>
-        </w:rPr>
-        <w:t xml:space="preserve"> Connects((</w:t>
-      </w:r>
-      <w:proofErr w:type="spellStart"/>
-      <w:r>
-        <w:rPr>
-          <w:rFonts w:hint="eastAsia"/>
-          <w:b/>
-          <w:lang w:eastAsia="zh-CN"/>
-        </w:rPr>
-        <w:t>i</w:t>
-      </w:r>
-      <w:proofErr w:type="spellEnd"/>
-      <w:r>
-        <w:rPr>
-          <w:rFonts w:hint="eastAsia"/>
-          <w:b/>
-          <w:lang w:eastAsia="zh-CN"/>
-        </w:rPr>
-        <w:t>, j), (</w:t>
-      </w:r>
-      <w:proofErr w:type="spellStart"/>
-      <w:r>
-        <w:rPr>
-          <w:rFonts w:hint="eastAsia"/>
-          <w:b/>
-          <w:lang w:eastAsia="zh-CN"/>
-        </w:rPr>
-        <w:t>i</w:t>
-      </w:r>
-      <w:proofErr w:type="spellEnd"/>
-      <w:r>
-        <w:rPr>
-          <w:rFonts w:hint="eastAsia"/>
-          <w:b/>
-          <w:lang w:eastAsia="zh-CN"/>
-        </w:rPr>
-        <w:t xml:space="preserve">, j+1)) </w:t>
-      </w:r>
-      <w:r>
-        <w:rPr>
-          <w:rFonts w:hint="eastAsia"/>
-          <w:b/>
-          <w:lang w:eastAsia="zh-CN"/>
-        </w:rPr>
-        <w:t>∧</w:t>
-      </w:r>
-      <w:r>
-        <w:rPr>
-          <w:rFonts w:hint="eastAsia"/>
-          <w:b/>
-          <w:lang w:eastAsia="zh-CN"/>
-        </w:rPr>
-        <w:t xml:space="preserve"> Connects((</w:t>
-      </w:r>
-      <w:proofErr w:type="spellStart"/>
-      <w:r>
-        <w:rPr>
-          <w:rFonts w:hint="eastAsia"/>
-          <w:b/>
-          <w:lang w:eastAsia="zh-CN"/>
-        </w:rPr>
-        <w:t>i</w:t>
-      </w:r>
-      <w:proofErr w:type="spellEnd"/>
-      <w:r>
-        <w:rPr>
-          <w:rFonts w:hint="eastAsia"/>
-          <w:b/>
-          <w:lang w:eastAsia="zh-CN"/>
-        </w:rPr>
-        <w:t>, j+1), (</w:t>
-      </w:r>
-      <w:proofErr w:type="spellStart"/>
-      <w:r>
-        <w:rPr>
-          <w:rFonts w:hint="eastAsia"/>
-          <w:b/>
-          <w:lang w:eastAsia="zh-CN"/>
-        </w:rPr>
-        <w:t>i</w:t>
-      </w:r>
-      <w:proofErr w:type="spellEnd"/>
-      <w:r>
-        <w:rPr>
-          <w:rFonts w:hint="eastAsia"/>
-          <w:b/>
-          <w:lang w:eastAsia="zh-CN"/>
-        </w:rPr>
-        <w:t>, j))`</w:t>
-      </w:r>
-    </w:p>
-    <w:p>
-      <w:pPr>
-        <w:rPr>
-          <w:b/>
-          <w:lang w:eastAsia="zh-CN"/>
-        </w:rPr>
-      </w:pPr>
-      <w:r>
-        <w:rPr>
-          <w:b/>
-          <w:lang w:eastAsia="zh-CN"/>
-        </w:rPr>
-        <w:t xml:space="preserve">     - These constraints apply to each neighboring pair based on their pipe type and orientation.</w:t>
-      </w:r>
-    </w:p>
-    <w:p>
-      <w:pPr>
-        <w:rPr>
-          <w:b/>
-          <w:lang w:eastAsia="zh-CN"/>
-        </w:rPr>
-      </w:pPr>
-    </w:p>
-    <w:p>
-      <w:pPr>
-        <w:rPr>
-          <w:b/>
-          <w:lang w:eastAsia="zh-CN"/>
-        </w:rPr>
-      </w:pPr>
-      <w:r>
-        <w:rPr>
-          <w:b/>
-          <w:lang w:eastAsia="zh-CN"/>
-        </w:rPr>
-        <w:t>### 3. **Model the Path Requirement as a Global Constraint**</w:t>
-      </w:r>
-    </w:p>
-    <w:p>
-      <w:pPr>
-        <w:rPr>
-          <w:b/>
-          <w:lang w:eastAsia="zh-CN"/>
-        </w:rPr>
-      </w:pPr>
-      <w:r>
-        <w:rPr>
-          <w:b/>
-          <w:lang w:eastAsia="zh-CN"/>
-        </w:rPr>
-        <w:t xml:space="preserve">   - Define a **path continuity constraint** to ensure a complete connection from </w:t>
-      </w:r>
-      <w:proofErr w:type="gramStart"/>
-      <w:r>
-        <w:rPr>
-          <w:b/>
-          <w:lang w:eastAsia="zh-CN"/>
-        </w:rPr>
-        <w:t>`(</w:t>
-      </w:r>
-      <w:proofErr w:type="gramEnd"/>
-      <w:r>
-        <w:rPr>
-          <w:b/>
-          <w:lang w:eastAsia="zh-CN"/>
-        </w:rPr>
-        <w:t>0,0)` to `(2,2)`. This constraint ensures that all pipes form a connected path without requiring a specific order of orientation assignments:</w:t>
-      </w:r>
-    </w:p>
-    <w:p>
-      <w:pPr>
-        <w:rPr>
-          <w:b/>
-          <w:lang w:eastAsia="zh-CN"/>
-        </w:rPr>
-      </w:pPr>
-      <w:r>
-        <w:rPr>
-          <w:b/>
-          <w:lang w:eastAsia="zh-CN"/>
-        </w:rPr>
-        <w:t xml:space="preserve">     - Let `</w:t>
-      </w:r>
-      <w:proofErr w:type="spellStart"/>
-      <w:proofErr w:type="gramStart"/>
-      <w:r>
-        <w:rPr>
-          <w:b/>
-          <w:lang w:eastAsia="zh-CN"/>
-        </w:rPr>
-        <w:t>PathExists</w:t>
-      </w:r>
-      <w:proofErr w:type="spellEnd"/>
-      <w:r>
-        <w:rPr>
-          <w:b/>
-          <w:lang w:eastAsia="zh-CN"/>
-        </w:rPr>
-        <w:t>(</w:t>
-      </w:r>
-      <w:proofErr w:type="gramEnd"/>
-      <w:r>
-        <w:rPr>
-          <w:b/>
-          <w:lang w:eastAsia="zh-CN"/>
-        </w:rPr>
-        <w:t>start, end)` represent a path from the start to the end.</w:t>
-      </w:r>
-    </w:p>
-    <w:p>
-      <w:pPr>
-        <w:rPr>
-          <w:b/>
-          <w:lang w:eastAsia="zh-CN"/>
-        </w:rPr>
-      </w:pPr>
-      <w:r>
-        <w:rPr>
-          <w:b/>
-          <w:lang w:eastAsia="zh-CN"/>
-        </w:rPr>
-        <w:t xml:space="preserve">     - This constraint can be checked through a **graph traversal** (e.g., DFS or BFS) that verifies if there is a complete path from </w:t>
-      </w:r>
-      <w:proofErr w:type="gramStart"/>
-      <w:r>
-        <w:rPr>
-          <w:b/>
-          <w:lang w:eastAsia="zh-CN"/>
-        </w:rPr>
-        <w:t>`(</w:t>
-      </w:r>
-      <w:proofErr w:type="gramEnd"/>
-      <w:r>
-        <w:rPr>
-          <w:b/>
-          <w:lang w:eastAsia="zh-CN"/>
-        </w:rPr>
-        <w:t>0,0)` to `(2,2)` using the current orientations of each pipe.</w:t>
-      </w:r>
-    </w:p>
-    <w:p>
-      <w:pPr>
-        <w:rPr>
-          <w:b/>
-          <w:lang w:eastAsia="zh-CN"/>
-        </w:rPr>
-      </w:pPr>
-    </w:p>
-    <w:p>
-      <w:pPr>
-        <w:rPr>
-          <w:b/>
-          <w:lang w:eastAsia="zh-CN"/>
-        </w:rPr>
-      </w:pPr>
-      <w:r>
-        <w:rPr>
-          <w:b/>
-          <w:lang w:eastAsia="zh-CN"/>
-        </w:rPr>
-        <w:t>### 4. **Add Specific Orientation Constraints for Selected Pipes**</w:t>
-      </w:r>
-    </w:p>
-    <w:p>
-      <w:pPr>
-        <w:rPr>
-          <w:b/>
-          <w:lang w:eastAsia="zh-CN"/>
-        </w:rPr>
-      </w:pPr>
-      <w:r>
-        <w:rPr>
-          <w:b/>
-          <w:lang w:eastAsia="zh-CN"/>
-        </w:rPr>
-        <w:t xml:space="preserve">   - If specific orientations are required for certain pipes, you can set constraints directly on those cells without depending on the order in which they are processed.</w:t>
-      </w:r>
-    </w:p>
-    <w:p>
-      <w:pPr>
-        <w:rPr>
-          <w:b/>
-          <w:lang w:eastAsia="zh-CN"/>
-        </w:rPr>
-      </w:pPr>
-      <w:r>
-        <w:rPr>
-          <w:b/>
-          <w:lang w:eastAsia="zh-CN"/>
-        </w:rPr>
-        <w:t xml:space="preserve">   - For instance, if:</w:t>
-      </w:r>
-    </w:p>
-    <w:p>
-      <w:pPr>
-        <w:rPr>
-          <w:b/>
-          <w:lang w:eastAsia="zh-CN"/>
-        </w:rPr>
-      </w:pPr>
-      <w:r>
-        <w:rPr>
-          <w:b/>
-          <w:lang w:eastAsia="zh-CN"/>
-        </w:rPr>
-        <w:t xml:space="preserve">     - The third pipe must face east: `</w:t>
-      </w:r>
-      <w:proofErr w:type="gramStart"/>
-      <w:r>
-        <w:rPr>
-          <w:b/>
-          <w:lang w:eastAsia="zh-CN"/>
-        </w:rPr>
-        <w:t>Orientation(</w:t>
-      </w:r>
-      <w:proofErr w:type="gramEnd"/>
-      <w:r>
-        <w:rPr>
-          <w:b/>
-          <w:lang w:eastAsia="zh-CN"/>
-        </w:rPr>
-        <w:t>0, 2) = east`</w:t>
-      </w:r>
-    </w:p>
-    <w:p>
-      <w:pPr>
-        <w:rPr>
-          <w:b/>
-          <w:lang w:eastAsia="zh-CN"/>
-        </w:rPr>
-      </w:pPr>
-      <w:r>
-        <w:rPr>
-          <w:b/>
-          <w:lang w:eastAsia="zh-CN"/>
-        </w:rPr>
-        <w:t xml:space="preserve">     - The fifth pipe must face north: `</w:t>
-      </w:r>
-      <w:proofErr w:type="gramStart"/>
-      <w:r>
-        <w:rPr>
-          <w:b/>
-          <w:lang w:eastAsia="zh-CN"/>
-        </w:rPr>
-        <w:t>Orientation(</w:t>
-      </w:r>
-      <w:proofErr w:type="gramEnd"/>
-      <w:r>
-        <w:rPr>
-          <w:b/>
-          <w:lang w:eastAsia="zh-CN"/>
-        </w:rPr>
-        <w:t>1, 1) = north`</w:t>
-      </w:r>
-    </w:p>
-    <w:p>
-      <w:pPr>
-        <w:rPr>
-          <w:b/>
-          <w:lang w:eastAsia="zh-CN"/>
-        </w:rPr>
-      </w:pPr>
-      <w:r>
-        <w:rPr>
-          <w:b/>
-          <w:lang w:eastAsia="zh-CN"/>
-        </w:rPr>
-        <w:t xml:space="preserve">   - These constraints are **independent** and don’t enforce any rotation sequence.</w:t>
-      </w:r>
-    </w:p>
-    <w:p>
-      <w:pPr>
-        <w:rPr>
-          <w:b/>
-          <w:lang w:eastAsia="zh-CN"/>
-        </w:rPr>
-      </w:pPr>
-    </w:p>
-    <w:p>
-      <w:pPr>
-        <w:rPr>
-          <w:b/>
-          <w:lang w:eastAsia="zh-CN"/>
-        </w:rPr>
-      </w:pPr>
-      <w:r>
-        <w:rPr>
-          <w:b/>
-          <w:lang w:eastAsia="zh-CN"/>
-        </w:rPr>
-        <w:t>### 5. **Constraint Satisfaction Problem (CSP) Setup**</w:t>
-      </w:r>
-    </w:p>
-    <w:p>
-      <w:pPr>
-        <w:rPr>
-          <w:b/>
-          <w:lang w:eastAsia="zh-CN"/>
-        </w:rPr>
-      </w:pPr>
-      <w:r>
-        <w:rPr>
-          <w:b/>
-          <w:lang w:eastAsia="zh-CN"/>
-        </w:rPr>
-        <w:t xml:space="preserve">   - With the above constraints, the model becomes a **CSP** where:</w:t>
-      </w:r>
-    </w:p>
-    <w:p>
-      <w:pPr>
-        <w:rPr>
-          <w:b/>
-          <w:lang w:eastAsia="zh-CN"/>
-        </w:rPr>
-      </w:pPr>
-      <w:r>
-        <w:rPr>
-          <w:b/>
-          <w:lang w:eastAsia="zh-CN"/>
-        </w:rPr>
-        <w:t xml:space="preserve">     - Variables: `</w:t>
-      </w:r>
-      <w:proofErr w:type="gramStart"/>
-      <w:r>
-        <w:rPr>
-          <w:b/>
-          <w:lang w:eastAsia="zh-CN"/>
-        </w:rPr>
-        <w:t>Orientation(</w:t>
-      </w:r>
-      <w:proofErr w:type="spellStart"/>
-      <w:proofErr w:type="gramEnd"/>
-      <w:r>
-        <w:rPr>
-          <w:b/>
-          <w:lang w:eastAsia="zh-CN"/>
-        </w:rPr>
-        <w:t>i</w:t>
-      </w:r>
-      <w:proofErr w:type="spellEnd"/>
-      <w:r>
-        <w:rPr>
-          <w:b/>
-          <w:lang w:eastAsia="zh-CN"/>
-        </w:rPr>
-        <w:t>, j)` for each cell `(</w:t>
-      </w:r>
-      <w:proofErr w:type="spellStart"/>
-      <w:r>
-        <w:rPr>
-          <w:b/>
-          <w:lang w:eastAsia="zh-CN"/>
-        </w:rPr>
-        <w:t>i</w:t>
-      </w:r>
-      <w:proofErr w:type="spellEnd"/>
-      <w:r>
-        <w:rPr>
-          <w:b/>
-          <w:lang w:eastAsia="zh-CN"/>
-        </w:rPr>
-        <w:t>, j)`</w:t>
-      </w:r>
-    </w:p>
-    <w:p>
-      <w:pPr>
-        <w:rPr>
-          <w:b/>
-          <w:lang w:eastAsia="zh-CN"/>
-        </w:rPr>
-      </w:pPr>
-      <w:r>
-        <w:rPr>
-          <w:b/>
-          <w:lang w:eastAsia="zh-CN"/>
-        </w:rPr>
-        <w:t xml:space="preserve">     - Domains: Possible orientations for each pipe type</w:t>
-      </w:r>
-    </w:p>
-    <w:p>
-      <w:pPr>
-        <w:rPr>
-          <w:b/>
-          <w:lang w:eastAsia="zh-CN"/>
-        </w:rPr>
-      </w:pPr>
-      <w:r>
-        <w:rPr>
-          <w:b/>
-          <w:lang w:eastAsia="zh-CN"/>
-        </w:rPr>
-        <w:t xml:space="preserve">     - Constraints:</w:t>
-      </w:r>
-    </w:p>
-    <w:p>
-      <w:pPr>
-        <w:rPr>
-          <w:b/>
-          <w:lang w:eastAsia="zh-CN"/>
-        </w:rPr>
-      </w:pPr>
-      <w:r>
-        <w:rPr>
-          <w:b/>
-          <w:lang w:eastAsia="zh-CN"/>
-        </w:rPr>
-        <w:t xml:space="preserve">       - Connectivity constraints to ensure neighboring pipes connect properly</w:t>
-      </w:r>
-    </w:p>
-    <w:p>
-      <w:pPr>
-        <w:rPr>
-          <w:b/>
-          <w:lang w:eastAsia="zh-CN"/>
-        </w:rPr>
-      </w:pPr>
-      <w:r>
-        <w:rPr>
-          <w:b/>
-          <w:lang w:eastAsia="zh-CN"/>
-        </w:rPr>
-        <w:t xml:space="preserve">       - Path requirement to ensure a full path from start to end</w:t>
-      </w:r>
-    </w:p>
-    <w:p>
-      <w:pPr>
-        <w:rPr>
-          <w:b/>
-          <w:lang w:eastAsia="zh-CN"/>
-        </w:rPr>
-      </w:pPr>
-      <w:r>
-        <w:rPr>
-          <w:b/>
-          <w:lang w:eastAsia="zh-CN"/>
-        </w:rPr>
-        <w:t xml:space="preserve">       - Specific orientation constraints on selected cells as needed</w:t>
-      </w:r>
-    </w:p>
-    <w:p>
-      <w:pPr>
-        <w:rPr>
-          <w:b/>
-          <w:lang w:eastAsia="zh-CN"/>
-        </w:rPr>
-      </w:pPr>
-      <w:r>
-        <w:rPr>
-          <w:b/>
-          <w:lang w:eastAsia="zh-CN"/>
-        </w:rPr>
-        <w:lastRenderedPageBreak/>
-        <w:t xml:space="preserve">   - The CSP solver will assign values to each `</w:t>
-      </w:r>
-      <w:proofErr w:type="gramStart"/>
-      <w:r>
-        <w:rPr>
-          <w:b/>
-          <w:lang w:eastAsia="zh-CN"/>
-        </w:rPr>
-        <w:t>Orientation(</w:t>
-      </w:r>
-      <w:proofErr w:type="spellStart"/>
-      <w:proofErr w:type="gramEnd"/>
-      <w:r>
-        <w:rPr>
-          <w:b/>
-          <w:lang w:eastAsia="zh-CN"/>
-        </w:rPr>
-        <w:t>i</w:t>
-      </w:r>
-      <w:proofErr w:type="spellEnd"/>
-      <w:r>
-        <w:rPr>
-          <w:b/>
-          <w:lang w:eastAsia="zh-CN"/>
-        </w:rPr>
-        <w:t>, j)` to satisfy all constraints simultaneously, regardless of order.</w:t>
-      </w:r>
-    </w:p>
-    <w:p>
-      <w:pPr>
-        <w:rPr>
-          <w:b/>
-          <w:lang w:eastAsia="zh-CN"/>
-        </w:rPr>
-      </w:pPr>
-    </w:p>
-    <w:p>
-      <w:pPr>
-        <w:rPr>
-          <w:b/>
-          <w:lang w:eastAsia="zh-CN"/>
-        </w:rPr>
-      </w:pPr>
-      <w:r>
-        <w:rPr>
-          <w:b/>
-          <w:lang w:eastAsia="zh-CN"/>
-        </w:rPr>
-        <w:t>### 6. **Path Validation**</w:t>
-      </w:r>
-    </w:p>
-    <w:p>
-      <w:pPr>
-        <w:rPr>
-          <w:b/>
-          <w:lang w:eastAsia="zh-CN"/>
-        </w:rPr>
-      </w:pPr>
-      <w:r>
-        <w:rPr>
-          <w:b/>
-          <w:lang w:eastAsia="zh-CN"/>
-        </w:rPr>
-        <w:t xml:space="preserve">   - After assigning orientations to all pipes, validate the solution by checking that:</w:t>
-      </w:r>
-    </w:p>
-    <w:p>
-      <w:pPr>
-        <w:rPr>
-          <w:b/>
-          <w:lang w:eastAsia="zh-CN"/>
-        </w:rPr>
-      </w:pPr>
-      <w:r>
-        <w:rPr>
-          <w:b/>
-          <w:lang w:eastAsia="zh-CN"/>
-        </w:rPr>
-        <w:t xml:space="preserve">     - Each pipe connects correctly to its neighbors.</w:t>
-      </w:r>
-    </w:p>
-    <w:p>
-      <w:pPr>
-        <w:rPr>
-          <w:b/>
-          <w:lang w:eastAsia="zh-CN"/>
-        </w:rPr>
-      </w:pPr>
-      <w:r>
-        <w:rPr>
-          <w:b/>
-          <w:lang w:eastAsia="zh-CN"/>
-        </w:rPr>
-        <w:t xml:space="preserve">     - There is a valid path from </w:t>
-      </w:r>
-      <w:proofErr w:type="gramStart"/>
-      <w:r>
-        <w:rPr>
-          <w:b/>
-          <w:lang w:eastAsia="zh-CN"/>
-        </w:rPr>
-        <w:t>`(</w:t>
-      </w:r>
-      <w:proofErr w:type="gramEnd"/>
-      <w:r>
-        <w:rPr>
-          <w:b/>
-          <w:lang w:eastAsia="zh-CN"/>
-        </w:rPr>
-        <w:t>0,0)` to `(2,2)` using a graph traversal to confirm connectivity.</w:t>
-      </w:r>
-    </w:p>
-    <w:p>
-      <w:pPr>
-        <w:rPr>
-          <w:b/>
-          <w:lang w:eastAsia="zh-CN"/>
-        </w:rPr>
-      </w:pPr>
-    </w:p>
-    <w:p>
-      <w:pPr>
-        <w:rPr>
-          <w:b/>
-          <w:lang w:eastAsia="zh-CN"/>
-        </w:rPr>
-      </w:pPr>
-      <w:r>
-        <w:rPr>
-          <w:b/>
-          <w:lang w:eastAsia="zh-CN"/>
-        </w:rPr>
-        <w:t>### Summary</w:t>
-      </w:r>
-    </w:p>
-    <w:p>
-      <w:pPr>
-        <w:rPr>
-          <w:b/>
-          <w:lang w:val="en-US" w:eastAsia="zh-CN"/>
-        </w:rPr>
-      </w:pPr>
-      <w:r>
-        <w:rPr>
-          <w:b/>
-          <w:lang w:eastAsia="zh-CN"/>
-        </w:rPr>
-        <w:t>Using this approach, the model allows for the orientation of specific pipes without needing a strict sequential order. Each pipe’s orientation can be set independently, and the global connectivity and path requirements ensure that the final solution forms a connected path from start to end. This structure is ideal for solving the puzzle using a CSP solver or a similar non-sequential logic framework.</w:t>
-      </w:r>
-    </w:p>
-    <w:p>
-      <w:pPr>
-        <w:rPr>
-          <w:b/>
-          <w:lang w:val="en-US" w:eastAsia="zh-CN"/>
-        </w:rPr>
-      </w:pPr>
-    </w:p>
-    <w:p>
-      <w:pPr>
-        <w:rPr>
-          <w:b/>
-          <w:lang w:val="en-US" w:eastAsia="zh-CN"/>
-        </w:rPr>
-      </w:pPr>
-    </w:p>
-    <w:p>
-      <w:pPr>
-        <w:rPr>
-          <w:b/>
-          <w:lang w:val="en-US" w:eastAsia="zh-CN"/>
-        </w:rPr>
-      </w:pPr>
-      <w:r>
-        <w:rPr>
-          <w:b/>
-          <w:lang w:val="en-US" w:eastAsia="zh-CN"/>
-        </w:rPr>
-        <w:t>Yes, it's possible to have configurations where the pipes don’t form a fully connected path from the start to the end. This can occur if the orientations of the pipes are incompatible with each other, breaking the path at some point.</w:t>
-      </w:r>
-    </w:p>
-    <w:p>
-      <w:pPr>
-        <w:rPr>
-          <w:b/>
-          <w:lang w:val="en-US" w:eastAsia="zh-CN"/>
-        </w:rPr>
-      </w:pPr>
-    </w:p>
-    <w:p>
-      <w:pPr>
-        <w:rPr>
-          <w:b/>
-          <w:lang w:val="en-US" w:eastAsia="zh-CN"/>
-        </w:rPr>
-      </w:pPr>
-      <w:r>
-        <w:rPr>
-          <w:b/>
-          <w:lang w:val="en-US" w:eastAsia="zh-CN"/>
-        </w:rPr>
-        <w:t>Here are a few scenarios where a path might not be connectable:</w:t>
-      </w:r>
-    </w:p>
-    <w:p>
-      <w:pPr>
-        <w:rPr>
-          <w:b/>
-          <w:lang w:val="en-US" w:eastAsia="zh-CN"/>
-        </w:rPr>
-      </w:pPr>
-    </w:p>
-    <w:p>
-      <w:pPr>
-        <w:rPr>
-          <w:b/>
-          <w:lang w:val="en-US" w:eastAsia="zh-CN"/>
-        </w:rPr>
-      </w:pPr>
-      <w:r>
-        <w:rPr>
-          <w:b/>
-          <w:lang w:val="en-US" w:eastAsia="zh-CN"/>
-        </w:rPr>
-        <w:t xml:space="preserve">1. **Dead Ends**: </w:t>
-      </w:r>
-    </w:p>
-    <w:p>
-      <w:pPr>
-        <w:rPr>
-          <w:b/>
-          <w:lang w:val="en-US" w:eastAsia="zh-CN"/>
-        </w:rPr>
-      </w:pPr>
-      <w:r>
-        <w:rPr>
-          <w:b/>
-          <w:lang w:val="en-US" w:eastAsia="zh-CN"/>
-        </w:rPr>
-        <w:t xml:space="preserve">   - If any pipe is oriented such that it doesn’t connect with adjacent pipes, it can create a "dead end." For example, if a corner pipe is turned such that it faces an empty side or points into another corner pipe in an incompatible orientation, the connection will break.</w:t>
-      </w:r>
-    </w:p>
-    <w:p>
-      <w:pPr>
-        <w:rPr>
-          <w:b/>
-          <w:lang w:val="en-US" w:eastAsia="zh-CN"/>
-        </w:rPr>
-      </w:pPr>
-      <w:r>
-        <w:rPr>
-          <w:b/>
-          <w:lang w:val="en-US" w:eastAsia="zh-CN"/>
-        </w:rPr>
-        <w:t xml:space="preserve">   </w:t>
-      </w:r>
-    </w:p>
-    <w:p>
-      <w:pPr>
-        <w:rPr>
-          <w:b/>
-          <w:lang w:val="en-US" w:eastAsia="zh-CN"/>
-        </w:rPr>
-      </w:pPr>
-      <w:r>
-        <w:rPr>
-          <w:b/>
-          <w:lang w:val="en-US" w:eastAsia="zh-CN"/>
-        </w:rPr>
-        <w:t>2. **Loops without an Exit**:</w:t>
-      </w:r>
-    </w:p>
-    <w:p>
-      <w:pPr>
-        <w:rPr>
-          <w:b/>
-          <w:lang w:val="en-US" w:eastAsia="zh-CN"/>
-        </w:rPr>
-      </w:pPr>
-      <w:r>
-        <w:rPr>
-          <w:b/>
-          <w:lang w:val="en-US" w:eastAsia="zh-CN"/>
-        </w:rPr>
-        <w:t xml:space="preserve">   - Some configurations might form a loop that doesn’t extend to the final endpoint </w:t>
-      </w:r>
-      <w:proofErr w:type="gramStart"/>
-      <w:r>
-        <w:rPr>
-          <w:b/>
-          <w:lang w:val="en-US" w:eastAsia="zh-CN"/>
-        </w:rPr>
-        <w:t>`(</w:t>
-      </w:r>
-      <w:proofErr w:type="gramEnd"/>
-      <w:r>
-        <w:rPr>
-          <w:b/>
-          <w:lang w:val="en-US" w:eastAsia="zh-CN"/>
-        </w:rPr>
-        <w:t>2,2)`. For instance, if a T-connector is used to create a small circular path, the loop would prevent reaching the end if there's no path leading out of it.</w:t>
-      </w:r>
-    </w:p>
-    <w:p>
-      <w:pPr>
-        <w:rPr>
-          <w:b/>
-          <w:lang w:val="en-US" w:eastAsia="zh-CN"/>
-        </w:rPr>
-      </w:pPr>
-    </w:p>
-    <w:p>
-      <w:pPr>
-        <w:rPr>
-          <w:b/>
-          <w:lang w:val="en-US" w:eastAsia="zh-CN"/>
-        </w:rPr>
-      </w:pPr>
-      <w:r>
-        <w:rPr>
-          <w:b/>
-          <w:lang w:val="en-US" w:eastAsia="zh-CN"/>
-        </w:rPr>
-        <w:t>3. **Disconnected Sections**:</w:t>
-      </w:r>
-    </w:p>
-    <w:p>
-      <w:pPr>
-        <w:rPr>
-          <w:b/>
-          <w:lang w:val="en-US" w:eastAsia="zh-CN"/>
-        </w:rPr>
-      </w:pPr>
-      <w:r>
-        <w:rPr>
-          <w:b/>
-          <w:lang w:val="en-US" w:eastAsia="zh-CN"/>
-        </w:rPr>
-        <w:lastRenderedPageBreak/>
-        <w:t xml:space="preserve">   - If part of the grid forms one connected path segment but doesn’t link up with other sections, there will be no continuous path from the start to the end. For example, if the start </w:t>
-      </w:r>
-      <w:proofErr w:type="gramStart"/>
-      <w:r>
-        <w:rPr>
-          <w:b/>
-          <w:lang w:val="en-US" w:eastAsia="zh-CN"/>
-        </w:rPr>
-        <w:t>`(</w:t>
-      </w:r>
-      <w:proofErr w:type="gramEnd"/>
-      <w:r>
-        <w:rPr>
-          <w:b/>
-          <w:lang w:val="en-US" w:eastAsia="zh-CN"/>
-        </w:rPr>
-        <w:t>0,0)` and end `(2,2)` are each part of their own small loops or chains that don’t connect with each other, the game becomes unsolvable in that configuration.</w:t>
-      </w:r>
-    </w:p>
-    <w:p>
-      <w:pPr>
-        <w:rPr>
-          <w:b/>
-          <w:lang w:val="en-US" w:eastAsia="zh-CN"/>
-        </w:rPr>
-      </w:pPr>
-    </w:p>
-    <w:p>
-      <w:pPr>
-        <w:rPr>
-          <w:b/>
-          <w:lang w:val="en-US" w:eastAsia="zh-CN"/>
-        </w:rPr>
-      </w:pPr>
-      <w:r>
-        <w:rPr>
-          <w:b/>
-          <w:lang w:val="en-US" w:eastAsia="zh-CN"/>
-        </w:rPr>
-        <w:t>4. **Incorrect Orientation of Required Pipes**:</w:t>
-      </w:r>
-    </w:p>
-    <w:p>
-      <w:pPr>
-        <w:rPr>
-          <w:b/>
-          <w:lang w:val="en-US" w:eastAsia="zh-CN"/>
-        </w:rPr>
-      </w:pPr>
-      <w:r>
-        <w:rPr>
-          <w:b/>
-          <w:lang w:val="en-US" w:eastAsia="zh-CN"/>
-        </w:rPr>
-        <w:t xml:space="preserve">   - If the game requires certain orientations for some pipes (like having the third pipe face east and the fifth face north), but these orientations make it impossible for other pipes to connect with them, then the path will be broken.</w:t>
-      </w:r>
-    </w:p>
-    <w:p>
-      <w:pPr>
-        <w:rPr>
-          <w:b/>
-          <w:lang w:val="en-US" w:eastAsia="zh-CN"/>
-        </w:rPr>
-      </w:pPr>
-    </w:p>
-    <w:p>
-      <w:pPr>
-        <w:rPr>
-          <w:b/>
-          <w:lang w:val="en-US" w:eastAsia="zh-CN"/>
-        </w:rPr>
-      </w:pPr>
-      <w:r>
-        <w:rPr>
-          <w:b/>
-          <w:lang w:val="en-US" w:eastAsia="zh-CN"/>
-        </w:rPr>
-        <w:t>### Ensuring Connectivity</w:t>
-      </w:r>
-    </w:p>
-    <w:p>
-      <w:pPr>
-        <w:rPr>
-          <w:b/>
-          <w:lang w:val="en-US" w:eastAsia="zh-CN"/>
-        </w:rPr>
-      </w:pPr>
-      <w:r>
-        <w:rPr>
-          <w:b/>
-          <w:lang w:val="en-US" w:eastAsia="zh-CN"/>
-        </w:rPr>
-        <w:t>To prevent unconnectable paths, the constraint satisfaction model would need to check for the following conditions:</w:t>
-      </w:r>
-    </w:p>
-    <w:p>
-      <w:pPr>
-        <w:rPr>
-          <w:b/>
-          <w:lang w:val="en-US" w:eastAsia="zh-CN"/>
-        </w:rPr>
-      </w:pPr>
-    </w:p>
-    <w:p>
-      <w:pPr>
-        <w:rPr>
-          <w:b/>
-          <w:lang w:val="en-US" w:eastAsia="zh-CN"/>
-        </w:rPr>
-      </w:pPr>
-      <w:r>
-        <w:rPr>
-          <w:b/>
-          <w:lang w:val="en-US" w:eastAsia="zh-CN"/>
-        </w:rPr>
-        <w:t>- **Path Continuity Check**: After setting orientations, verify that there’s a continuous, uninterrupted path from the start to the end.</w:t>
-      </w:r>
-    </w:p>
-    <w:p>
-      <w:pPr>
-        <w:rPr>
-          <w:b/>
-          <w:lang w:val="en-US" w:eastAsia="zh-CN"/>
-        </w:rPr>
-      </w:pPr>
-      <w:r>
-        <w:rPr>
-          <w:b/>
-          <w:lang w:val="en-US" w:eastAsia="zh-CN"/>
-        </w:rPr>
-        <w:t>- **No Isolated Pipes**: Ensure that every pipe in the grid connects to at least one other pipe.</w:t>
-      </w:r>
-    </w:p>
-    <w:p>
-      <w:pPr>
-        <w:rPr>
-          <w:b/>
-          <w:lang w:val="en-US" w:eastAsia="zh-CN"/>
-        </w:rPr>
-      </w:pPr>
-      <w:r>
-        <w:rPr>
-          <w:b/>
-          <w:lang w:val="en-US" w:eastAsia="zh-CN"/>
-        </w:rPr>
-        <w:t>- **No Circular Loops without an Exit**: Ensure that loops within the grid connect back to the main path from the start to the end.</w:t>
-      </w:r>
-    </w:p>
-    <w:p>
-      <w:pPr>
-        <w:rPr>
-          <w:b/>
-          <w:lang w:val="en-US" w:eastAsia="zh-CN"/>
-        </w:rPr>
-      </w:pPr>
-    </w:p>
-    <w:p>
-      <w:pPr>
-        <w:rPr>
-          <w:b/>
-          <w:lang w:val="en-US" w:eastAsia="zh-CN"/>
-        </w:rPr>
-      </w:pPr>
-      <w:r>
-        <w:rPr>
-          <w:b/>
-          <w:lang w:val="en-US" w:eastAsia="zh-CN"/>
-        </w:rPr>
-        <w:t xml:space="preserve">By incorporating these checks, the model can filter out unconnectable configurations, ensuring that each solution forms a complete path from </w:t>
-      </w:r>
-      <w:proofErr w:type="gramStart"/>
-      <w:r>
-        <w:rPr>
-          <w:b/>
-          <w:lang w:val="en-US" w:eastAsia="zh-CN"/>
-        </w:rPr>
-        <w:t>`(</w:t>
-      </w:r>
-      <w:proofErr w:type="gramEnd"/>
-      <w:r>
-        <w:rPr>
-          <w:b/>
-          <w:lang w:val="en-US" w:eastAsia="zh-CN"/>
-        </w:rPr>
-        <w:t>0,0)` to `(2,2)`.</w:t>
       </w:r>
     </w:p>
     <w:sectPr>
@@ -7983,6 +5368,7 @@
   <w:style w:type="character" w:default="1" w:styleId="DefaultParagraphFont">
     <w:name w:val="Default Paragraph Font"/>
     <w:uiPriority w:val="1"/>
+    <w:semiHidden/>
     <w:unhideWhenUsed/>
   </w:style>
   <w:style w:type="table" w:default="1" w:styleId="TableNormal">
@@ -8396,6 +5782,23 @@
 </file>
 
 <file path=customXml/item1.xml><?xml version="1.0" encoding="utf-8"?>
+<p:properties xmlns:p="http://schemas.microsoft.com/office/2006/metadata/properties" xmlns:xsi="http://www.w3.org/2001/XMLSchema-instance" xmlns:pc="http://schemas.microsoft.com/office/infopath/2007/PartnerControls">
+  <documentManagement>
+    <_activity xmlns="c256b3bc-45dc-445f-a437-fe3596d6b795" xsi:nil="true"/>
+  </documentManagement>
+</p:properties>
+</file>
+
+<file path=customXml/item2.xml><?xml version="1.0" encoding="utf-8"?>
+<?mso-contentType ?>
+<FormTemplates xmlns="http://schemas.microsoft.com/sharepoint/v3/contenttype/forms">
+  <Display>DocumentLibraryForm</Display>
+  <Edit>DocumentLibraryForm</Edit>
+  <New>DocumentLibraryForm</New>
+</FormTemplates>
+</file>
+
+<file path=customXml/item3.xml><?xml version="1.0" encoding="utf-8"?>
 <ct:contentTypeSchema xmlns:ct="http://schemas.microsoft.com/office/2006/metadata/contentType" xmlns:ma="http://schemas.microsoft.com/office/2006/metadata/properties/metaAttributes" ct:_="" ma:_="" ma:contentTypeName="Document" ma:contentTypeID="0x010100BC908B1791488B45A03B690C88926BFD" ma:contentTypeVersion="10" ma:contentTypeDescription="Create a new document." ma:contentTypeScope="" ma:versionID="d7412c0ce46c4e6cb96c7c6143620d63">
   <xsd:schema xmlns:xsd="http://www.w3.org/2001/XMLSchema" xmlns:xs="http://www.w3.org/2001/XMLSchema" xmlns:p="http://schemas.microsoft.com/office/2006/metadata/properties" xmlns:ns3="c256b3bc-45dc-445f-a437-fe3596d6b795" targetNamespace="http://schemas.microsoft.com/office/2006/metadata/properties" ma:root="true" ma:fieldsID="b757446bab90fb867af554d3f7d94c45" ns3:_="">
     <xsd:import namespace="c256b3bc-45dc-445f-a437-fe3596d6b795"/>
@@ -8575,24 +5978,25 @@
 </ct:contentTypeSchema>
 </file>
 
-<file path=customXml/item2.xml><?xml version="1.0" encoding="utf-8"?>
-<?mso-contentType ?>
-<FormTemplates xmlns="http://schemas.microsoft.com/sharepoint/v3/contenttype/forms">
-  <Display>DocumentLibraryForm</Display>
-  <Edit>DocumentLibraryForm</Edit>
-  <New>DocumentLibraryForm</New>
-</FormTemplates>
+<file path=customXml/itemProps1.xml><?xml version="1.0" encoding="utf-8"?>
+<ds:datastoreItem xmlns:ds="http://schemas.openxmlformats.org/officeDocument/2006/customXml" ds:itemID="{3264CDFF-800C-4995-BFA3-F6D88162C3C1}">
+  <ds:schemaRefs>
+    <ds:schemaRef ds:uri="http://schemas.microsoft.com/office/2006/metadata/properties"/>
+    <ds:schemaRef ds:uri="http://schemas.microsoft.com/office/infopath/2007/PartnerControls"/>
+    <ds:schemaRef ds:uri="c256b3bc-45dc-445f-a437-fe3596d6b795"/>
+  </ds:schemaRefs>
+</ds:datastoreItem>
 </file>
 
-<file path=customXml/item3.xml><?xml version="1.0" encoding="utf-8"?>
-<p:properties xmlns:p="http://schemas.microsoft.com/office/2006/metadata/properties" xmlns:xsi="http://www.w3.org/2001/XMLSchema-instance" xmlns:pc="http://schemas.microsoft.com/office/infopath/2007/PartnerControls">
-  <documentManagement>
-    <_activity xmlns="c256b3bc-45dc-445f-a437-fe3596d6b795" xsi:nil="true"/>
-  </documentManagement>
-</p:properties>
+<file path=customXml/itemProps2.xml><?xml version="1.0" encoding="utf-8"?>
+<ds:datastoreItem xmlns:ds="http://schemas.openxmlformats.org/officeDocument/2006/customXml" ds:itemID="{1C79FC68-1BC1-4B9C-B9AE-7A42D6E70523}">
+  <ds:schemaRefs>
+    <ds:schemaRef ds:uri="http://schemas.microsoft.com/sharepoint/v3/contenttype/forms"/>
+  </ds:schemaRefs>
+</ds:datastoreItem>
 </file>
 
-<file path=customXml/itemProps1.xml><?xml version="1.0" encoding="utf-8"?>
+<file path=customXml/itemProps3.xml><?xml version="1.0" encoding="utf-8"?>
 <ds:datastoreItem xmlns:ds="http://schemas.openxmlformats.org/officeDocument/2006/customXml" ds:itemID="{758B98E1-EEB2-4265-A7C1-23E383CF2623}">
   <ds:schemaRefs>
     <ds:schemaRef ds:uri="http://schemas.microsoft.com/office/2006/metadata/contentType"/>
@@ -8608,22 +6012,4 @@
     <ds:schemaRef ds:uri="http://schemas.microsoft.com/internal/obd"/>
   </ds:schemaRefs>
 </ds:datastoreItem>
-</file>
-
-<file path=customXml/itemProps2.xml><?xml version="1.0" encoding="utf-8"?>
-<ds:datastoreItem xmlns:ds="http://schemas.openxmlformats.org/officeDocument/2006/customXml" ds:itemID="{1C79FC68-1BC1-4B9C-B9AE-7A42D6E70523}">
-  <ds:schemaRefs>
-    <ds:schemaRef ds:uri="http://schemas.microsoft.com/sharepoint/v3/contenttype/forms"/>
-  </ds:schemaRefs>
-</ds:datastoreItem>
-</file>
-
-<file path=customXml/itemProps3.xml><?xml version="1.0" encoding="utf-8"?>
-<ds:datastoreItem xmlns:ds="http://schemas.openxmlformats.org/officeDocument/2006/customXml" ds:itemID="{3264CDFF-800C-4995-BFA3-F6D88162C3C1}">
-  <ds:schemaRefs>
-    <ds:schemaRef ds:uri="http://schemas.microsoft.com/office/2006/metadata/properties"/>
-    <ds:schemaRef ds:uri="http://schemas.microsoft.com/office/infopath/2007/PartnerControls"/>
-    <ds:schemaRef ds:uri="c256b3bc-45dc-445f-a437-fe3596d6b795"/>
-  </ds:schemaRefs>
-</ds:datastoreItem>
 </file>
</xml_diff>